<commit_message>
Add introduction of move methods
</commit_message>
<xml_diff>
--- a/ReportThesis.docx
+++ b/ReportThesis.docx
@@ -21157,6 +21157,63 @@
     </w:p>
     <w:p>
       <w:pPr>
+        <w:pStyle w:val="BodyText"/>
+        <w:spacing w:before="120" w:after="120" w:line="360" w:lineRule="auto"/>
+        <w:ind w:left="634" w:firstLine="720"/>
+        <w:jc w:val="both"/>
+      </w:pPr>
+      <w:bookmarkStart w:id="468" w:name="_Toc6474118"/>
+      <w:r>
+        <w:lastRenderedPageBreak/>
+        <w:t>Tùy theo</w:t>
+      </w:r>
+      <w:r>
+        <w:t xml:space="preserve"> linh kiện và công nghệ được sử dụng mà robot sẽ được lập trình hướng di chuyển khác nhau. Một vài dòng robot hiện nay được tích hợp công nghệ Smart Move , Smart Navi,… giúp cho robot có thể tạo bản đồ địa hình sau đ</w:t>
+      </w:r>
+      <w:r>
+        <w:t>ó lập kế hoạch làm sạch</w:t>
+      </w:r>
+      <w:r>
+        <w:t xml:space="preserve"> phù hợp với </w:t>
+      </w:r>
+      <w:r>
+        <w:t xml:space="preserve">từng </w:t>
+      </w:r>
+      <w:r>
+        <w:t xml:space="preserve">không gian riêng, mang lại hiệu quả cao nhất. </w:t>
+      </w:r>
+      <w:r>
+        <w:t xml:space="preserve">Tuy nhiên, đây là những công nghệ đòi hỏi phải có những linh kiện chuyên dụng với chi phí khá đắt đỏ và phương pháp lập trình chặt chẽ và chuyên nghiệp. </w:t>
+      </w:r>
+      <w:r>
+        <w:t xml:space="preserve">Bên cạnh đó, cũng có những phương pháp mang thiên hướng thử công hơn, </w:t>
+      </w:r>
+      <w:r>
+        <w:t>sử d</w:t>
+      </w:r>
+      <w:r>
+        <w:t xml:space="preserve">ụng những linh kiện thông dụng </w:t>
+      </w:r>
+      <w:r>
+        <w:t>với chi phí phù hợp hơn</w:t>
+      </w:r>
+      <w:r>
+        <w:t xml:space="preserve"> để thuận tiện cho việc sử dụng và thay thế nếu có hư hỏng kết hợp với phương pháp di chuyển truyền trống của các robot tự hành nói chung và robot hút bụi nói riêng.</w:t>
+      </w:r>
+    </w:p>
+    <w:p>
+      <w:pPr>
+        <w:pStyle w:val="BodyText"/>
+        <w:spacing w:before="120" w:after="120" w:line="360" w:lineRule="auto"/>
+        <w:ind w:left="634" w:firstLine="720"/>
+        <w:jc w:val="both"/>
+      </w:pPr>
+      <w:r>
+        <w:t>Có thể kể đến một số phương pháp như sau:</w:t>
+      </w:r>
+    </w:p>
+    <w:p>
+      <w:pPr>
         <w:pStyle w:val="Heading3"/>
         <w:numPr>
           <w:ilvl w:val="0"/>
@@ -21173,14 +21230,376 @@
           <w:szCs w:val="26"/>
         </w:rPr>
       </w:pPr>
-      <w:bookmarkStart w:id="468" w:name="_Toc6474118"/>
       <w:r>
         <w:rPr>
           <w:i w:val="0"/>
           <w:sz w:val="26"/>
           <w:szCs w:val="26"/>
         </w:rPr>
+        <w:t>Phương pháp di chuyển tự động</w:t>
+      </w:r>
+    </w:p>
+    <w:p>
+      <w:pPr>
+        <w:pStyle w:val="BodyText"/>
+        <w:spacing w:before="120" w:after="120" w:line="360" w:lineRule="auto"/>
+        <w:ind w:left="634" w:firstLine="720"/>
+        <w:jc w:val="both"/>
+      </w:pPr>
+      <w:r>
+        <w:t>Với</w:t>
+      </w:r>
+      <w:r>
+        <w:t xml:space="preserve"> những dòng robot cao cấp, nó sẽ có thể quét được lazer là lập bản đồ ngay từ lần đầu tiên hoạt động. Thiết bị sẽ vẽ ra căn phòng, định vị không gian và lập trình hướng di chuyển theo </w:t>
+      </w:r>
+      <w:r>
+        <w:t xml:space="preserve">công nghệ có sẵn. </w:t>
+      </w:r>
+    </w:p>
+    <w:p>
+      <w:pPr>
+        <w:pStyle w:val="BodyText"/>
+        <w:spacing w:before="120" w:after="120" w:line="360" w:lineRule="auto"/>
+        <w:ind w:left="634" w:hanging="4"/>
+        <w:jc w:val="center"/>
+      </w:pPr>
+      <w:r>
+        <w:rPr>
+          <w:noProof/>
+        </w:rPr>
+        <w:drawing>
+          <wp:inline distT="0" distB="0" distL="0" distR="0">
+            <wp:extent cx="4804578" cy="2990850"/>
+            <wp:effectExtent l="0" t="0" r="0" b="0"/>
+            <wp:docPr id="57" name="Picture 57" descr="Image result for robot hÃºt bá»¥i quÃ©t khÃ´ng gian nhÃ "/>
+            <wp:cNvGraphicFramePr>
+              <a:graphicFrameLocks xmlns:a="http://schemas.openxmlformats.org/drawingml/2006/main" noChangeAspect="1"/>
+            </wp:cNvGraphicFramePr>
+            <a:graphic xmlns:a="http://schemas.openxmlformats.org/drawingml/2006/main">
+              <a:graphicData uri="http://schemas.openxmlformats.org/drawingml/2006/picture">
+                <pic:pic xmlns:pic="http://schemas.openxmlformats.org/drawingml/2006/picture">
+                  <pic:nvPicPr>
+                    <pic:cNvPr id="0" name="Picture 9" descr="Image result for robot hÃºt bá»¥i quÃ©t khÃ´ng gian nhÃ "/>
+                    <pic:cNvPicPr>
+                      <a:picLocks noChangeAspect="1" noChangeArrowheads="1"/>
+                    </pic:cNvPicPr>
+                  </pic:nvPicPr>
+                  <pic:blipFill>
+                    <a:blip r:embed="rId22" cstate="print">
+                      <a:extLst>
+                        <a:ext uri="{28A0092B-C50C-407E-A947-70E740481C1C}">
+                          <a14:useLocalDpi xmlns:a14="http://schemas.microsoft.com/office/drawing/2010/main" val="0"/>
+                        </a:ext>
+                      </a:extLst>
+                    </a:blip>
+                    <a:srcRect/>
+                    <a:stretch>
+                      <a:fillRect/>
+                    </a:stretch>
+                  </pic:blipFill>
+                  <pic:spPr bwMode="auto">
+                    <a:xfrm>
+                      <a:off x="0" y="0"/>
+                      <a:ext cx="4804578" cy="2990850"/>
+                    </a:xfrm>
+                    <a:prstGeom prst="rect">
+                      <a:avLst/>
+                    </a:prstGeom>
+                    <a:noFill/>
+                    <a:ln>
+                      <a:noFill/>
+                    </a:ln>
+                  </pic:spPr>
+                </pic:pic>
+              </a:graphicData>
+            </a:graphic>
+          </wp:inline>
+        </w:drawing>
+      </w:r>
+    </w:p>
+    <w:p>
+      <w:pPr>
+        <w:pStyle w:val="BodyText"/>
+        <w:spacing w:before="120" w:after="120" w:line="360" w:lineRule="auto"/>
+        <w:ind w:left="634" w:hanging="4"/>
+        <w:jc w:val="center"/>
+      </w:pPr>
+    </w:p>
+    <w:p>
+      <w:pPr>
+        <w:pStyle w:val="BodyText"/>
+        <w:spacing w:before="120" w:after="120" w:line="360" w:lineRule="auto"/>
+        <w:ind w:left="634" w:firstLine="720"/>
+        <w:jc w:val="both"/>
+      </w:pPr>
+      <w:r>
         <w:lastRenderedPageBreak/>
+        <w:t xml:space="preserve">Sau khi đã có được không gian tổng thể của căn phòng sau lần hoạt động đầu tiên, robot sẽ lập kế hoạch quét để có thể di chuyển hết căn phòng đó theo các cách di chuyển đã được lập trình. Quá trình hoạt động này diễn ra hoàn toàn tự động và robot có thể thay đổi nhiều kiểu di chuyển khác nhau trong một lần làm việc cho phù hợp với không quan đã có. Một số robot còn được tích hợp thêm thiết bị “tường ảo” nhằm giới hạn không gian làm việc </w:t>
+      </w:r>
+      <w:r>
+        <w:t>ở những nơi không cần thiết hoặc robot không thể hoạt động ở đó (như phòng tắm, phòng trẻ em,…).</w:t>
+      </w:r>
+    </w:p>
+    <w:p>
+      <w:pPr>
+        <w:pStyle w:val="BodyText"/>
+        <w:spacing w:before="120" w:after="120" w:line="360" w:lineRule="auto"/>
+        <w:ind w:left="634" w:firstLine="720"/>
+        <w:jc w:val="center"/>
+      </w:pPr>
+      <w:r>
+        <w:rPr>
+          <w:noProof/>
+        </w:rPr>
+        <w:drawing>
+          <wp:inline distT="0" distB="0" distL="0" distR="0" wp14:anchorId="7C90687B" wp14:editId="4B0540A0">
+            <wp:extent cx="4229100" cy="3333750"/>
+            <wp:effectExtent l="0" t="0" r="0" b="0"/>
+            <wp:docPr id="58" name="Picture 58"/>
+            <wp:cNvGraphicFramePr>
+              <a:graphicFrameLocks xmlns:a="http://schemas.openxmlformats.org/drawingml/2006/main" noChangeAspect="1"/>
+            </wp:cNvGraphicFramePr>
+            <a:graphic xmlns:a="http://schemas.openxmlformats.org/drawingml/2006/main">
+              <a:graphicData uri="http://schemas.openxmlformats.org/drawingml/2006/picture">
+                <pic:pic xmlns:pic="http://schemas.openxmlformats.org/drawingml/2006/picture">
+                  <pic:nvPicPr>
+                    <pic:cNvPr id="0" name=""/>
+                    <pic:cNvPicPr/>
+                  </pic:nvPicPr>
+                  <pic:blipFill>
+                    <a:blip r:embed="rId23"/>
+                    <a:stretch>
+                      <a:fillRect/>
+                    </a:stretch>
+                  </pic:blipFill>
+                  <pic:spPr>
+                    <a:xfrm>
+                      <a:off x="0" y="0"/>
+                      <a:ext cx="4229100" cy="3333750"/>
+                    </a:xfrm>
+                    <a:prstGeom prst="rect">
+                      <a:avLst/>
+                    </a:prstGeom>
+                  </pic:spPr>
+                </pic:pic>
+              </a:graphicData>
+            </a:graphic>
+          </wp:inline>
+        </w:drawing>
+      </w:r>
+    </w:p>
+    <w:p>
+      <w:pPr>
+        <w:pStyle w:val="BodyText"/>
+        <w:spacing w:before="120" w:after="120" w:line="360" w:lineRule="auto"/>
+        <w:ind w:left="634" w:firstLine="720"/>
+        <w:jc w:val="center"/>
+      </w:pPr>
+    </w:p>
+    <w:p>
+      <w:pPr>
+        <w:pStyle w:val="BodyText"/>
+        <w:spacing w:before="120" w:after="120" w:line="360" w:lineRule="auto"/>
+        <w:ind w:left="634" w:hanging="4"/>
+        <w:jc w:val="both"/>
+      </w:pPr>
+      <w:r>
+        <w:rPr>
+          <w:noProof/>
+        </w:rPr>
+        <w:drawing>
+          <wp:inline distT="0" distB="0" distL="0" distR="0" wp14:anchorId="3EF9C992" wp14:editId="74997470">
+            <wp:extent cx="5943600" cy="1685925"/>
+            <wp:effectExtent l="0" t="0" r="0" b="9525"/>
+            <wp:docPr id="56" name="Picture 56"/>
+            <wp:cNvGraphicFramePr>
+              <a:graphicFrameLocks xmlns:a="http://schemas.openxmlformats.org/drawingml/2006/main" noChangeAspect="1"/>
+            </wp:cNvGraphicFramePr>
+            <a:graphic xmlns:a="http://schemas.openxmlformats.org/drawingml/2006/main">
+              <a:graphicData uri="http://schemas.openxmlformats.org/drawingml/2006/picture">
+                <pic:pic xmlns:pic="http://schemas.openxmlformats.org/drawingml/2006/picture">
+                  <pic:nvPicPr>
+                    <pic:cNvPr id="0" name=""/>
+                    <pic:cNvPicPr/>
+                  </pic:nvPicPr>
+                  <pic:blipFill>
+                    <a:blip r:embed="rId24"/>
+                    <a:stretch>
+                      <a:fillRect/>
+                    </a:stretch>
+                  </pic:blipFill>
+                  <pic:spPr>
+                    <a:xfrm>
+                      <a:off x="0" y="0"/>
+                      <a:ext cx="5943600" cy="1685925"/>
+                    </a:xfrm>
+                    <a:prstGeom prst="rect">
+                      <a:avLst/>
+                    </a:prstGeom>
+                  </pic:spPr>
+                </pic:pic>
+              </a:graphicData>
+            </a:graphic>
+          </wp:inline>
+        </w:drawing>
+      </w:r>
+    </w:p>
+    <w:p>
+      <w:pPr>
+        <w:pStyle w:val="BodyText"/>
+        <w:spacing w:before="120" w:after="120" w:line="360" w:lineRule="auto"/>
+        <w:ind w:left="634" w:hanging="4"/>
+        <w:jc w:val="center"/>
+      </w:pPr>
+    </w:p>
+    <w:p>
+      <w:pPr>
+        <w:pStyle w:val="BodyText"/>
+        <w:spacing w:before="120" w:after="120" w:line="360" w:lineRule="auto"/>
+        <w:ind w:left="634" w:firstLine="720"/>
+        <w:jc w:val="both"/>
+      </w:pPr>
+      <w:r>
+        <w:lastRenderedPageBreak/>
+        <w:t>Đây có thể là phương pháp di chuyển thông minh và toàn diện nhất. Tuy nhiên có thể đây không phải là phương pháp khả quan nhất đối với sản phẩm của nhóm thực hiện. Nhìn chung phương pháp có những thuận lợi và khó khăn có thể liệt kê như sau:</w:t>
+      </w:r>
+    </w:p>
+    <w:p>
+      <w:pPr>
+        <w:pStyle w:val="BodyText"/>
+        <w:numPr>
+          <w:ilvl w:val="0"/>
+          <w:numId w:val="50"/>
+        </w:numPr>
+        <w:spacing w:before="120" w:after="120" w:line="360" w:lineRule="auto"/>
+        <w:jc w:val="both"/>
+      </w:pPr>
+      <w:r>
+        <w:t>Thuận lợi:</w:t>
+      </w:r>
+    </w:p>
+    <w:p>
+      <w:pPr>
+        <w:pStyle w:val="BodyText"/>
+        <w:numPr>
+          <w:ilvl w:val="1"/>
+          <w:numId w:val="50"/>
+        </w:numPr>
+        <w:spacing w:before="120" w:after="120" w:line="360" w:lineRule="auto"/>
+        <w:jc w:val="both"/>
+      </w:pPr>
+      <w:r>
+        <w:t>Khả năng nhận diện không gian</w:t>
+      </w:r>
+    </w:p>
+    <w:p>
+      <w:pPr>
+        <w:pStyle w:val="BodyText"/>
+        <w:numPr>
+          <w:ilvl w:val="1"/>
+          <w:numId w:val="50"/>
+        </w:numPr>
+        <w:spacing w:before="120" w:after="120" w:line="360" w:lineRule="auto"/>
+        <w:jc w:val="both"/>
+      </w:pPr>
+      <w:r>
+        <w:t>Phương pháp quét đa dạng</w:t>
+      </w:r>
+    </w:p>
+    <w:p>
+      <w:pPr>
+        <w:pStyle w:val="BodyText"/>
+        <w:numPr>
+          <w:ilvl w:val="1"/>
+          <w:numId w:val="50"/>
+        </w:numPr>
+        <w:spacing w:before="120" w:after="120" w:line="360" w:lineRule="auto"/>
+        <w:jc w:val="both"/>
+      </w:pPr>
+      <w:r>
+        <w:t>Cách hoạt động linh hoạt và thông minh</w:t>
+      </w:r>
+    </w:p>
+    <w:p>
+      <w:pPr>
+        <w:pStyle w:val="BodyText"/>
+        <w:numPr>
+          <w:ilvl w:val="0"/>
+          <w:numId w:val="50"/>
+        </w:numPr>
+        <w:spacing w:before="120" w:after="120" w:line="360" w:lineRule="auto"/>
+        <w:jc w:val="both"/>
+      </w:pPr>
+      <w:r>
+        <w:t>Khó khăn:</w:t>
+      </w:r>
+    </w:p>
+    <w:p>
+      <w:pPr>
+        <w:pStyle w:val="BodyText"/>
+        <w:numPr>
+          <w:ilvl w:val="1"/>
+          <w:numId w:val="50"/>
+        </w:numPr>
+        <w:spacing w:before="120" w:after="120" w:line="360" w:lineRule="auto"/>
+        <w:jc w:val="both"/>
+      </w:pPr>
+      <w:r>
+        <w:t>Chi phí thiết bị đắt đỏ</w:t>
+      </w:r>
+    </w:p>
+    <w:p>
+      <w:pPr>
+        <w:pStyle w:val="BodyText"/>
+        <w:numPr>
+          <w:ilvl w:val="1"/>
+          <w:numId w:val="50"/>
+        </w:numPr>
+        <w:spacing w:before="120" w:after="120" w:line="360" w:lineRule="auto"/>
+        <w:jc w:val="both"/>
+      </w:pPr>
+      <w:r>
+        <w:t>Phương pháp lập trình mới và chưa được phổ biến rộng rãi</w:t>
+      </w:r>
+    </w:p>
+    <w:p>
+      <w:pPr>
+        <w:pStyle w:val="BodyText"/>
+        <w:numPr>
+          <w:ilvl w:val="1"/>
+          <w:numId w:val="50"/>
+        </w:numPr>
+        <w:spacing w:before="120" w:after="120" w:line="360" w:lineRule="auto"/>
+        <w:jc w:val="both"/>
+      </w:pPr>
+      <w:r>
+        <w:t>Cần được điều khiển bởi vi điều khiển có cấu hình mạnh</w:t>
+      </w:r>
+    </w:p>
+    <w:p>
+      <w:pPr>
+        <w:pStyle w:val="Heading3"/>
+        <w:numPr>
+          <w:ilvl w:val="0"/>
+          <w:numId w:val="18"/>
+        </w:numPr>
+        <w:tabs>
+          <w:tab w:val="left" w:pos="1530"/>
+        </w:tabs>
+        <w:spacing w:before="120" w:after="120" w:line="360" w:lineRule="auto"/>
+        <w:jc w:val="both"/>
+        <w:rPr>
+          <w:i w:val="0"/>
+          <w:sz w:val="26"/>
+          <w:szCs w:val="26"/>
+        </w:rPr>
+      </w:pPr>
+      <w:r>
+        <w:rPr>
+          <w:i w:val="0"/>
+          <w:sz w:val="26"/>
+          <w:szCs w:val="26"/>
+        </w:rPr>
         <w:t>Phương pháp di chuyể</w:t>
       </w:r>
       <w:r>
@@ -21214,13 +21633,234 @@
         </w:tabs>
         <w:spacing w:before="120" w:after="120" w:line="360" w:lineRule="auto"/>
         <w:ind w:left="720"/>
-        <w:jc w:val="both"/>
+        <w:jc w:val="center"/>
         <w:rPr>
           <w:i w:val="0"/>
           <w:sz w:val="26"/>
           <w:szCs w:val="26"/>
         </w:rPr>
       </w:pPr>
+      <w:r>
+        <w:rPr>
+          <w:noProof/>
+        </w:rPr>
+        <w:drawing>
+          <wp:inline distT="0" distB="0" distL="0" distR="0">
+            <wp:extent cx="4029075" cy="2686050"/>
+            <wp:effectExtent l="0" t="0" r="0" b="0"/>
+            <wp:docPr id="18" name="Picture 18" descr="Image result for phÆ°Æ¡ng phÃ¡p di chuyá»n  mÃ¡y hÃºt bá»¥i thÃ´ng minh"/>
+            <wp:cNvGraphicFramePr>
+              <a:graphicFrameLocks xmlns:a="http://schemas.openxmlformats.org/drawingml/2006/main" noChangeAspect="1"/>
+            </wp:cNvGraphicFramePr>
+            <a:graphic xmlns:a="http://schemas.openxmlformats.org/drawingml/2006/main">
+              <a:graphicData uri="http://schemas.openxmlformats.org/drawingml/2006/picture">
+                <pic:pic xmlns:pic="http://schemas.openxmlformats.org/drawingml/2006/picture">
+                  <pic:nvPicPr>
+                    <pic:cNvPr id="0" name="Picture 9" descr="Image result for phÆ°Æ¡ng phÃ¡p di chuyá»n  mÃ¡y hÃºt bá»¥i thÃ´ng minh"/>
+                    <pic:cNvPicPr>
+                      <a:picLocks noChangeAspect="1" noChangeArrowheads="1"/>
+                    </pic:cNvPicPr>
+                  </pic:nvPicPr>
+                  <pic:blipFill rotWithShape="1">
+                    <a:blip r:embed="rId25">
+                      <a:extLst>
+                        <a:ext uri="{28A0092B-C50C-407E-A947-70E740481C1C}">
+                          <a14:useLocalDpi xmlns:a14="http://schemas.microsoft.com/office/drawing/2010/main" val="0"/>
+                        </a:ext>
+                      </a:extLst>
+                    </a:blip>
+                    <a:srcRect l="8462" t="8923" r="9077" b="8615"/>
+                    <a:stretch/>
+                  </pic:blipFill>
+                  <pic:spPr bwMode="auto">
+                    <a:xfrm>
+                      <a:off x="0" y="0"/>
+                      <a:ext cx="4029075" cy="2686050"/>
+                    </a:xfrm>
+                    <a:prstGeom prst="rect">
+                      <a:avLst/>
+                    </a:prstGeom>
+                    <a:noFill/>
+                    <a:ln>
+                      <a:noFill/>
+                    </a:ln>
+                    <a:extLst>
+                      <a:ext uri="{53640926-AAD7-44D8-BBD7-CCE9431645EC}">
+                        <a14:shadowObscured xmlns:a14="http://schemas.microsoft.com/office/drawing/2010/main"/>
+                      </a:ext>
+                    </a:extLst>
+                  </pic:spPr>
+                </pic:pic>
+              </a:graphicData>
+            </a:graphic>
+          </wp:inline>
+        </w:drawing>
+      </w:r>
+    </w:p>
+    <w:p>
+      <w:pPr>
+        <w:pStyle w:val="Heading3"/>
+        <w:tabs>
+          <w:tab w:val="left" w:pos="1530"/>
+        </w:tabs>
+        <w:spacing w:before="120" w:after="120" w:line="360" w:lineRule="auto"/>
+        <w:ind w:left="720"/>
+        <w:jc w:val="center"/>
+        <w:rPr>
+          <w:i w:val="0"/>
+          <w:sz w:val="26"/>
+          <w:szCs w:val="26"/>
+        </w:rPr>
+      </w:pPr>
+    </w:p>
+    <w:p>
+      <w:pPr>
+        <w:pStyle w:val="BodyText"/>
+        <w:spacing w:before="120" w:after="120" w:line="360" w:lineRule="auto"/>
+        <w:ind w:left="634" w:firstLine="720"/>
+        <w:jc w:val="both"/>
+      </w:pPr>
+      <w:r>
+        <w:t>Phương pháp</w:t>
+      </w:r>
+      <w:r>
+        <w:t xml:space="preserve"> zig zag sẽ điều khiển cho robot di chuyển theo dạng những đường thẳng song song với nhau. Theo đó, nó sẽ đi thẳng tại một </w:t>
+      </w:r>
+      <w:r>
+        <w:t xml:space="preserve">vị trí bất kì (hoặc được </w:t>
+      </w:r>
+      <w:r>
+        <w:lastRenderedPageBreak/>
+        <w:t>người s</w:t>
+      </w:r>
+      <w:r>
+        <w:t>ử dụng đặt tại một vị trí cụ thể) cho đến khi gặp được một vách đứng</w:t>
+      </w:r>
+      <w:r>
+        <w:t xml:space="preserve"> (vách tường, tủ đứng, …) thì sẽ quay trái hoặc phải lần đầu rồi di chuyển 1 đoạn nhỏ tùy vào độ rộng của thân robot rồi tiếp tục quay một lần nữa (mỗi lần quay 90</w:t>
+      </w:r>
+      <w:r>
+        <w:rPr>
+          <w:vertAlign w:val="superscript"/>
+        </w:rPr>
+        <w:t>0)</w:t>
+      </w:r>
+      <w:r>
+        <w:t xml:space="preserve"> để chuyển về hướng ngược lại. Và sẽ tiếp tục di chuyển theo cách trên cho đến khi dừng. Sơ đồ đường đi tạo được nhìn chung gần giống như một đường zig zag.</w:t>
+      </w:r>
+    </w:p>
+    <w:p>
+      <w:pPr>
+        <w:pStyle w:val="BodyText"/>
+        <w:spacing w:before="120" w:after="120" w:line="360" w:lineRule="auto"/>
+        <w:ind w:left="634" w:firstLine="720"/>
+        <w:jc w:val="both"/>
+      </w:pPr>
+      <w:r>
+        <w:t>Với phương pháp di chuyển này sẽ có thuận lợi và khó khăn:</w:t>
+      </w:r>
+    </w:p>
+    <w:p>
+      <w:pPr>
+        <w:pStyle w:val="BodyText"/>
+        <w:numPr>
+          <w:ilvl w:val="0"/>
+          <w:numId w:val="50"/>
+        </w:numPr>
+        <w:spacing w:before="120" w:after="120" w:line="360" w:lineRule="auto"/>
+        <w:jc w:val="both"/>
+      </w:pPr>
+      <w:r>
+        <w:t>Thuận lợi:</w:t>
+      </w:r>
+    </w:p>
+    <w:p>
+      <w:pPr>
+        <w:pStyle w:val="BodyText"/>
+        <w:numPr>
+          <w:ilvl w:val="1"/>
+          <w:numId w:val="50"/>
+        </w:numPr>
+        <w:spacing w:before="120" w:after="120" w:line="360" w:lineRule="auto"/>
+        <w:jc w:val="both"/>
+      </w:pPr>
+      <w:r>
+        <w:t>Cách di chuyển đơn giản (robot chỉ chuyển động thẳng hoặc quay một góc 90</w:t>
+      </w:r>
+      <w:r>
+        <w:rPr>
+          <w:vertAlign w:val="superscript"/>
+        </w:rPr>
+        <w:t>0</w:t>
+      </w:r>
+      <w:r>
+        <w:t>)</w:t>
+      </w:r>
+    </w:p>
+    <w:p>
+      <w:pPr>
+        <w:pStyle w:val="BodyText"/>
+        <w:numPr>
+          <w:ilvl w:val="1"/>
+          <w:numId w:val="50"/>
+        </w:numPr>
+        <w:spacing w:before="120" w:after="120" w:line="360" w:lineRule="auto"/>
+        <w:jc w:val="both"/>
+      </w:pPr>
+      <w:r>
+        <w:t>Khả năng quét toàn bộ không gian với độ chính xác cao</w:t>
+      </w:r>
+    </w:p>
+    <w:p>
+      <w:pPr>
+        <w:pStyle w:val="BodyText"/>
+        <w:numPr>
+          <w:ilvl w:val="0"/>
+          <w:numId w:val="50"/>
+        </w:numPr>
+        <w:spacing w:before="120" w:after="120" w:line="360" w:lineRule="auto"/>
+        <w:jc w:val="both"/>
+      </w:pPr>
+      <w:r>
+        <w:t>Khó khăn</w:t>
+      </w:r>
+      <w:r>
+        <w:t>:</w:t>
+      </w:r>
+    </w:p>
+    <w:p>
+      <w:pPr>
+        <w:pStyle w:val="BodyText"/>
+        <w:numPr>
+          <w:ilvl w:val="1"/>
+          <w:numId w:val="50"/>
+        </w:numPr>
+        <w:spacing w:before="120" w:after="120" w:line="360" w:lineRule="auto"/>
+        <w:jc w:val="both"/>
+      </w:pPr>
+      <w:r>
+        <w:t xml:space="preserve">Đòi hỏi </w:t>
+      </w:r>
+      <w:r>
+        <w:t>giải thuật</w:t>
+      </w:r>
+      <w:r>
+        <w:t xml:space="preserve"> lập trình để robot có thể chuyển động thẳng và quay chính xác.</w:t>
+      </w:r>
+    </w:p>
+    <w:p>
+      <w:pPr>
+        <w:pStyle w:val="BodyText"/>
+        <w:numPr>
+          <w:ilvl w:val="1"/>
+          <w:numId w:val="50"/>
+        </w:numPr>
+        <w:spacing w:before="120" w:after="120" w:line="360" w:lineRule="auto"/>
+        <w:jc w:val="both"/>
+      </w:pPr>
+      <w:r>
+        <w:t>Đối với không gian có nhiều đồ vật có thể làm cho robot di chuyển bị trùng lặp hoặc bỏ sót.</w:t>
+      </w:r>
     </w:p>
     <w:p>
       <w:pPr>
@@ -21285,25 +21925,507 @@
         </w:tabs>
         <w:spacing w:before="120" w:after="120" w:line="360" w:lineRule="auto"/>
         <w:ind w:left="720"/>
-        <w:jc w:val="both"/>
+        <w:jc w:val="center"/>
         <w:rPr>
           <w:i w:val="0"/>
           <w:sz w:val="26"/>
           <w:szCs w:val="26"/>
         </w:rPr>
       </w:pPr>
+      <w:r>
+        <w:rPr>
+          <w:noProof/>
+        </w:rPr>
+        <w:drawing>
+          <wp:inline distT="0" distB="0" distL="0" distR="0">
+            <wp:extent cx="1647825" cy="1476375"/>
+            <wp:effectExtent l="0" t="0" r="0" b="0"/>
+            <wp:docPr id="49" name="Picture 49" descr="Image result for phÆ°Æ¡ng phÃ¡p di chuyá»n xoáº¯n á»c cá»§a mÃ¡y hÃºt bá»¥i thÃ´ng minh"/>
+            <wp:cNvGraphicFramePr>
+              <a:graphicFrameLocks xmlns:a="http://schemas.openxmlformats.org/drawingml/2006/main" noChangeAspect="1"/>
+            </wp:cNvGraphicFramePr>
+            <a:graphic xmlns:a="http://schemas.openxmlformats.org/drawingml/2006/main">
+              <a:graphicData uri="http://schemas.openxmlformats.org/drawingml/2006/picture">
+                <pic:pic xmlns:pic="http://schemas.openxmlformats.org/drawingml/2006/picture">
+                  <pic:nvPicPr>
+                    <pic:cNvPr id="0" name="Picture 11" descr="Image result for phÆ°Æ¡ng phÃ¡p di chuyá»n xoáº¯n á»c cá»§a mÃ¡y hÃºt bá»¥i thÃ´ng minh"/>
+                    <pic:cNvPicPr>
+                      <a:picLocks noChangeAspect="1" noChangeArrowheads="1"/>
+                    </pic:cNvPicPr>
+                  </pic:nvPicPr>
+                  <pic:blipFill rotWithShape="1">
+                    <a:blip r:embed="rId26">
+                      <a:extLst>
+                        <a:ext uri="{28A0092B-C50C-407E-A947-70E740481C1C}">
+                          <a14:useLocalDpi xmlns:a14="http://schemas.microsoft.com/office/drawing/2010/main" val="0"/>
+                        </a:ext>
+                      </a:extLst>
+                    </a:blip>
+                    <a:srcRect l="23916" r="49389"/>
+                    <a:stretch/>
+                  </pic:blipFill>
+                  <pic:spPr bwMode="auto">
+                    <a:xfrm>
+                      <a:off x="0" y="0"/>
+                      <a:ext cx="1652698" cy="1480741"/>
+                    </a:xfrm>
+                    <a:prstGeom prst="rect">
+                      <a:avLst/>
+                    </a:prstGeom>
+                    <a:noFill/>
+                    <a:ln>
+                      <a:noFill/>
+                    </a:ln>
+                    <a:extLst>
+                      <a:ext uri="{53640926-AAD7-44D8-BBD7-CCE9431645EC}">
+                        <a14:shadowObscured xmlns:a14="http://schemas.microsoft.com/office/drawing/2010/main"/>
+                      </a:ext>
+                    </a:extLst>
+                  </pic:spPr>
+                </pic:pic>
+              </a:graphicData>
+            </a:graphic>
+          </wp:inline>
+        </w:drawing>
+      </w:r>
+      <w:r>
+        <w:rPr>
+          <w:noProof/>
+        </w:rPr>
+        <w:drawing>
+          <wp:inline distT="0" distB="0" distL="0" distR="0" wp14:anchorId="44923C41" wp14:editId="391E5BF6">
+            <wp:extent cx="1543050" cy="1638300"/>
+            <wp:effectExtent l="0" t="0" r="0" b="0"/>
+            <wp:docPr id="54" name="Picture 54" descr="Image result for phÆ°Æ¡ng phÃ¡p di chuyá»n xoáº¯n á»c cá»§a mÃ¡y hÃºt bá»¥i thÃ´ng minh"/>
+            <wp:cNvGraphicFramePr>
+              <a:graphicFrameLocks xmlns:a="http://schemas.openxmlformats.org/drawingml/2006/main" noChangeAspect="1"/>
+            </wp:cNvGraphicFramePr>
+            <a:graphic xmlns:a="http://schemas.openxmlformats.org/drawingml/2006/main">
+              <a:graphicData uri="http://schemas.openxmlformats.org/drawingml/2006/picture">
+                <pic:pic xmlns:pic="http://schemas.openxmlformats.org/drawingml/2006/picture">
+                  <pic:nvPicPr>
+                    <pic:cNvPr id="0" name="Picture 13" descr="Image result for phÆ°Æ¡ng phÃ¡p di chuyá»n xoáº¯n á»c cá»§a mÃ¡y hÃºt bá»¥i thÃ´ng minh"/>
+                    <pic:cNvPicPr>
+                      <a:picLocks noChangeAspect="1" noChangeArrowheads="1"/>
+                    </pic:cNvPicPr>
+                  </pic:nvPicPr>
+                  <pic:blipFill rotWithShape="1">
+                    <a:blip r:embed="rId27">
+                      <a:extLst>
+                        <a:ext uri="{28A0092B-C50C-407E-A947-70E740481C1C}">
+                          <a14:useLocalDpi xmlns:a14="http://schemas.microsoft.com/office/drawing/2010/main" val="0"/>
+                        </a:ext>
+                      </a:extLst>
+                    </a:blip>
+                    <a:srcRect l="49545" t="22345" r="25835" b="27741"/>
+                    <a:stretch/>
+                  </pic:blipFill>
+                  <pic:spPr bwMode="auto">
+                    <a:xfrm>
+                      <a:off x="0" y="0"/>
+                      <a:ext cx="1543050" cy="1638300"/>
+                    </a:xfrm>
+                    <a:prstGeom prst="rect">
+                      <a:avLst/>
+                    </a:prstGeom>
+                    <a:noFill/>
+                    <a:ln>
+                      <a:noFill/>
+                    </a:ln>
+                    <a:extLst>
+                      <a:ext uri="{53640926-AAD7-44D8-BBD7-CCE9431645EC}">
+                        <a14:shadowObscured xmlns:a14="http://schemas.microsoft.com/office/drawing/2010/main"/>
+                      </a:ext>
+                    </a:extLst>
+                  </pic:spPr>
+                </pic:pic>
+              </a:graphicData>
+            </a:graphic>
+          </wp:inline>
+        </w:drawing>
+      </w:r>
     </w:p>
     <w:p>
       <w:pPr>
         <w:pStyle w:val="Heading3"/>
-        <w:numPr>
-          <w:ilvl w:val="0"/>
-          <w:numId w:val="18"/>
-        </w:numPr>
         <w:tabs>
           <w:tab w:val="left" w:pos="1530"/>
         </w:tabs>
         <w:spacing w:before="120" w:after="120" w:line="360" w:lineRule="auto"/>
+        <w:ind w:left="720"/>
+        <w:jc w:val="center"/>
+        <w:rPr>
+          <w:i w:val="0"/>
+          <w:sz w:val="26"/>
+          <w:szCs w:val="26"/>
+        </w:rPr>
+      </w:pPr>
+    </w:p>
+    <w:p>
+      <w:pPr>
+        <w:pStyle w:val="BodyText"/>
+        <w:spacing w:before="120" w:after="120" w:line="360" w:lineRule="auto"/>
+        <w:ind w:left="634" w:firstLine="720"/>
+        <w:jc w:val="both"/>
+      </w:pPr>
+      <w:r>
+        <w:t xml:space="preserve">Với phương pháp di chuyển kiểu xoắn ốc, robot sẽ khởi động tại một vị trí và bắt đầu di chuyển xung quanh và đối xứng tại điểm ban đầu đó. </w:t>
+      </w:r>
+      <w:r>
+        <w:t xml:space="preserve">Kiểu di chuyển xoắn </w:t>
+      </w:r>
+      <w:r>
+        <w:lastRenderedPageBreak/>
+        <w:t xml:space="preserve">ốc sẽ phát huy lợi thế trong trường hợp robot chỉ cần hoạt động trong một diện tích cố định mà người dùng mong muốn. </w:t>
+      </w:r>
+      <w:r>
+        <w:t>Tùy phương pháp lập trình mà kiểu dáng của hình xoắn ốc có thể là các đường thẳng vuông góc hoặc các đường tròn với bán kính tăng dần.</w:t>
+      </w:r>
+      <w:r>
+        <w:t xml:space="preserve"> </w:t>
+      </w:r>
+      <w:r>
+        <w:t xml:space="preserve">Với dạng đường tròn thì robot phải được lập trình để luôn di chuyển theo đường cong với sự tăng dần bán kính. </w:t>
+      </w:r>
+      <w:r>
+        <w:t xml:space="preserve">Với </w:t>
+      </w:r>
+      <w:r>
+        <w:t>dạng các đường vuông góc thì có cách di chuyển gần giống với phương pháp zig zag.</w:t>
+      </w:r>
+    </w:p>
+    <w:tbl>
+      <w:tblPr>
+        <w:tblStyle w:val="TableGrid"/>
+        <w:tblW w:w="0" w:type="auto"/>
+        <w:tblInd w:w="634" w:type="dxa"/>
+        <w:tblLook w:val="04A0" w:firstRow="1" w:lastRow="0" w:firstColumn="1" w:lastColumn="0" w:noHBand="0" w:noVBand="1"/>
+      </w:tblPr>
+      <w:tblGrid>
+        <w:gridCol w:w="2084"/>
+        <w:gridCol w:w="3420"/>
+        <w:gridCol w:w="3828"/>
+      </w:tblGrid>
+      <w:tr>
+        <w:trPr>
+          <w:trHeight w:val="413"/>
+        </w:trPr>
+        <w:tc>
+          <w:tcPr>
+            <w:tcW w:w="2084" w:type="dxa"/>
+          </w:tcPr>
+          <w:p>
+            <w:pPr>
+              <w:pStyle w:val="BodyText"/>
+              <w:spacing w:before="120" w:after="120" w:line="360" w:lineRule="auto"/>
+              <w:jc w:val="center"/>
+              <w:rPr>
+                <w:lang w:val="en-US"/>
+              </w:rPr>
+            </w:pPr>
+            <w:r>
+              <w:rPr>
+                <w:lang w:val="en-US"/>
+              </w:rPr>
+              <w:t>Tính chất</w:t>
+            </w:r>
+          </w:p>
+        </w:tc>
+        <w:tc>
+          <w:tcPr>
+            <w:tcW w:w="3420" w:type="dxa"/>
+          </w:tcPr>
+          <w:p>
+            <w:pPr>
+              <w:pStyle w:val="BodyText"/>
+              <w:spacing w:before="120" w:after="120" w:line="360" w:lineRule="auto"/>
+              <w:jc w:val="center"/>
+              <w:rPr>
+                <w:lang w:val="en-US"/>
+              </w:rPr>
+            </w:pPr>
+            <w:r>
+              <w:rPr>
+                <w:lang w:val="en-US"/>
+              </w:rPr>
+              <w:t>Zig Zag</w:t>
+            </w:r>
+          </w:p>
+        </w:tc>
+        <w:tc>
+          <w:tcPr>
+            <w:tcW w:w="3828" w:type="dxa"/>
+          </w:tcPr>
+          <w:p>
+            <w:pPr>
+              <w:pStyle w:val="BodyText"/>
+              <w:spacing w:before="120" w:after="120" w:line="360" w:lineRule="auto"/>
+              <w:jc w:val="center"/>
+              <w:rPr>
+                <w:lang w:val="en-US"/>
+              </w:rPr>
+            </w:pPr>
+            <w:r>
+              <w:rPr>
+                <w:lang w:val="en-US"/>
+              </w:rPr>
+              <w:t>Xoắn ốc</w:t>
+            </w:r>
+          </w:p>
+        </w:tc>
+      </w:tr>
+      <w:tr>
+        <w:tc>
+          <w:tcPr>
+            <w:tcW w:w="2084" w:type="dxa"/>
+          </w:tcPr>
+          <w:p>
+            <w:pPr>
+              <w:pStyle w:val="BodyText"/>
+              <w:spacing w:before="120" w:after="120" w:line="360" w:lineRule="auto"/>
+              <w:jc w:val="center"/>
+              <w:rPr>
+                <w:lang w:val="en-US"/>
+              </w:rPr>
+            </w:pPr>
+            <w:r>
+              <w:rPr>
+                <w:lang w:val="en-US"/>
+              </w:rPr>
+              <w:t>Di chuyển thẳng</w:t>
+            </w:r>
+          </w:p>
+        </w:tc>
+        <w:tc>
+          <w:tcPr>
+            <w:tcW w:w="3420" w:type="dxa"/>
+          </w:tcPr>
+          <w:p>
+            <w:pPr>
+              <w:pStyle w:val="BodyText"/>
+              <w:spacing w:before="120" w:after="120" w:line="360" w:lineRule="auto"/>
+              <w:jc w:val="center"/>
+              <w:rPr>
+                <w:lang w:val="en-US"/>
+              </w:rPr>
+            </w:pPr>
+            <w:r>
+              <w:rPr>
+                <w:lang w:val="en-US"/>
+              </w:rPr>
+              <w:t>Cho đến khi gặp vách đứng</w:t>
+            </w:r>
+          </w:p>
+        </w:tc>
+        <w:tc>
+          <w:tcPr>
+            <w:tcW w:w="3828" w:type="dxa"/>
+          </w:tcPr>
+          <w:p>
+            <w:pPr>
+              <w:pStyle w:val="BodyText"/>
+              <w:spacing w:before="120" w:after="120" w:line="360" w:lineRule="auto"/>
+              <w:jc w:val="center"/>
+              <w:rPr>
+                <w:lang w:val="en-US"/>
+              </w:rPr>
+            </w:pPr>
+            <w:r>
+              <w:rPr>
+                <w:lang w:val="en-US"/>
+              </w:rPr>
+              <w:t>Khoảng</w:t>
+            </w:r>
+            <w:r>
+              <w:rPr>
+                <w:lang w:val="en-US"/>
+              </w:rPr>
+              <w:t xml:space="preserve"> </w:t>
+            </w:r>
+            <w:r>
+              <w:rPr>
+                <w:lang w:val="en-US"/>
+              </w:rPr>
+              <w:t xml:space="preserve">ngắn và </w:t>
+            </w:r>
+            <w:r>
+              <w:rPr>
+                <w:lang w:val="en-US"/>
+              </w:rPr>
+              <w:t>thay đổi tăng dần</w:t>
+            </w:r>
+          </w:p>
+        </w:tc>
+      </w:tr>
+      <w:tr>
+        <w:trPr>
+          <w:trHeight w:val="188"/>
+        </w:trPr>
+        <w:tc>
+          <w:tcPr>
+            <w:tcW w:w="2084" w:type="dxa"/>
+          </w:tcPr>
+          <w:p>
+            <w:pPr>
+              <w:pStyle w:val="BodyText"/>
+              <w:spacing w:before="120" w:after="120" w:line="360" w:lineRule="auto"/>
+              <w:jc w:val="center"/>
+              <w:rPr>
+                <w:lang w:val="en-US"/>
+              </w:rPr>
+            </w:pPr>
+            <w:r>
+              <w:rPr>
+                <w:lang w:val="en-US"/>
+              </w:rPr>
+              <w:t>Góc quay</w:t>
+            </w:r>
+          </w:p>
+        </w:tc>
+        <w:tc>
+          <w:tcPr>
+            <w:tcW w:w="3420" w:type="dxa"/>
+          </w:tcPr>
+          <w:p>
+            <w:pPr>
+              <w:pStyle w:val="BodyText"/>
+              <w:spacing w:before="120" w:after="120" w:line="360" w:lineRule="auto"/>
+              <w:jc w:val="center"/>
+              <w:rPr>
+                <w:vertAlign w:val="superscript"/>
+                <w:lang w:val="en-US"/>
+              </w:rPr>
+            </w:pPr>
+            <w:r>
+              <w:rPr>
+                <w:lang w:val="en-US"/>
+              </w:rPr>
+              <w:t>90</w:t>
+            </w:r>
+            <w:r>
+              <w:rPr>
+                <w:vertAlign w:val="superscript"/>
+                <w:lang w:val="en-US"/>
+              </w:rPr>
+              <w:t>0</w:t>
+            </w:r>
+          </w:p>
+        </w:tc>
+        <w:tc>
+          <w:tcPr>
+            <w:tcW w:w="3828" w:type="dxa"/>
+          </w:tcPr>
+          <w:p>
+            <w:pPr>
+              <w:pStyle w:val="BodyText"/>
+              <w:spacing w:before="120" w:after="120" w:line="360" w:lineRule="auto"/>
+              <w:jc w:val="center"/>
+            </w:pPr>
+            <w:r>
+              <w:rPr>
+                <w:lang w:val="en-US"/>
+              </w:rPr>
+              <w:t>90</w:t>
+            </w:r>
+            <w:r>
+              <w:rPr>
+                <w:vertAlign w:val="superscript"/>
+                <w:lang w:val="en-US"/>
+              </w:rPr>
+              <w:t>0</w:t>
+            </w:r>
+          </w:p>
+        </w:tc>
+      </w:tr>
+      <w:tr>
+        <w:trPr>
+          <w:trHeight w:val="188"/>
+        </w:trPr>
+        <w:tc>
+          <w:tcPr>
+            <w:tcW w:w="2084" w:type="dxa"/>
+          </w:tcPr>
+          <w:p>
+            <w:pPr>
+              <w:pStyle w:val="BodyText"/>
+              <w:spacing w:before="120" w:after="120" w:line="360" w:lineRule="auto"/>
+              <w:jc w:val="center"/>
+              <w:rPr>
+                <w:lang w:val="en-US"/>
+              </w:rPr>
+            </w:pPr>
+            <w:r>
+              <w:rPr>
+                <w:lang w:val="en-US"/>
+              </w:rPr>
+              <w:t>Số lần quay</w:t>
+            </w:r>
+          </w:p>
+        </w:tc>
+        <w:tc>
+          <w:tcPr>
+            <w:tcW w:w="3420" w:type="dxa"/>
+          </w:tcPr>
+          <w:p>
+            <w:pPr>
+              <w:pStyle w:val="BodyText"/>
+              <w:spacing w:before="120" w:after="120" w:line="360" w:lineRule="auto"/>
+              <w:jc w:val="center"/>
+              <w:rPr>
+                <w:lang w:val="en-US"/>
+              </w:rPr>
+            </w:pPr>
+            <w:r>
+              <w:rPr>
+                <w:lang w:val="en-US"/>
+              </w:rPr>
+              <w:t>2</w:t>
+            </w:r>
+            <w:r>
+              <w:rPr>
+                <w:lang w:val="en-US"/>
+              </w:rPr>
+              <w:t xml:space="preserve"> lần cách nhau khoảng nhỏ</w:t>
+            </w:r>
+          </w:p>
+        </w:tc>
+        <w:tc>
+          <w:tcPr>
+            <w:tcW w:w="3828" w:type="dxa"/>
+          </w:tcPr>
+          <w:p>
+            <w:pPr>
+              <w:pStyle w:val="BodyText"/>
+              <w:spacing w:before="120" w:after="120" w:line="360" w:lineRule="auto"/>
+              <w:jc w:val="center"/>
+              <w:rPr>
+                <w:lang w:val="en-US"/>
+              </w:rPr>
+            </w:pPr>
+            <w:r>
+              <w:rPr>
+                <w:lang w:val="en-US"/>
+              </w:rPr>
+              <w:t>1</w:t>
+            </w:r>
+            <w:r>
+              <w:rPr>
+                <w:lang w:val="en-US"/>
+              </w:rPr>
+              <w:t xml:space="preserve"> lần sau mỗi đoạn đi thẳng</w:t>
+            </w:r>
+          </w:p>
+        </w:tc>
+      </w:tr>
+    </w:tbl>
+    <w:p>
+      <w:pPr>
+        <w:pStyle w:val="Heading3"/>
+        <w:tabs>
+          <w:tab w:val="left" w:pos="1530"/>
+        </w:tabs>
+        <w:spacing w:before="120" w:after="120" w:line="360" w:lineRule="auto"/>
+        <w:ind w:left="1440"/>
         <w:jc w:val="both"/>
         <w:rPr>
           <w:i w:val="0"/>
@@ -21325,13 +22447,114 @@
       <w:bookmarkStart w:id="494" w:name="_Toc4971937"/>
       <w:bookmarkStart w:id="495" w:name="_Toc4972073"/>
       <w:bookmarkStart w:id="496" w:name="_Toc6474120"/>
-      <w:r>
-        <w:rPr>
-          <w:i w:val="0"/>
-          <w:sz w:val="26"/>
-          <w:szCs w:val="26"/>
-        </w:rPr>
-        <w:t>Phương pháp di chuyển spot</w:t>
+    </w:p>
+    <w:p>
+      <w:pPr>
+        <w:pStyle w:val="BodyText"/>
+        <w:spacing w:before="120" w:after="120" w:line="360" w:lineRule="auto"/>
+        <w:ind w:left="634" w:firstLine="720"/>
+        <w:jc w:val="both"/>
+      </w:pPr>
+      <w:r>
+        <w:t>Phương pháp di chuyển kiểu xoắn ốc cũng có những thuận lợi và khó khăn:</w:t>
+      </w:r>
+    </w:p>
+    <w:p>
+      <w:pPr>
+        <w:pStyle w:val="BodyText"/>
+        <w:numPr>
+          <w:ilvl w:val="0"/>
+          <w:numId w:val="50"/>
+        </w:numPr>
+        <w:spacing w:before="120" w:after="120" w:line="360" w:lineRule="auto"/>
+        <w:jc w:val="both"/>
+      </w:pPr>
+      <w:r>
+        <w:t>Thuận lợi:</w:t>
+      </w:r>
+    </w:p>
+    <w:p>
+      <w:pPr>
+        <w:pStyle w:val="BodyText"/>
+        <w:numPr>
+          <w:ilvl w:val="1"/>
+          <w:numId w:val="50"/>
+        </w:numPr>
+        <w:spacing w:before="120" w:after="120" w:line="360" w:lineRule="auto"/>
+        <w:jc w:val="both"/>
+      </w:pPr>
+      <w:r>
+        <w:t>Robot có thể hoạt động trong vùng mong muốn</w:t>
+      </w:r>
+    </w:p>
+    <w:p>
+      <w:pPr>
+        <w:pStyle w:val="BodyText"/>
+        <w:numPr>
+          <w:ilvl w:val="1"/>
+          <w:numId w:val="50"/>
+        </w:numPr>
+        <w:spacing w:before="120" w:after="120" w:line="360" w:lineRule="auto"/>
+        <w:jc w:val="both"/>
+      </w:pPr>
+      <w:r>
+        <w:t>Robot chỉ đi theo một hướng mà không lặp lại vùng đã đi qua</w:t>
+      </w:r>
+    </w:p>
+    <w:p>
+      <w:pPr>
+        <w:pStyle w:val="BodyText"/>
+        <w:numPr>
+          <w:ilvl w:val="0"/>
+          <w:numId w:val="50"/>
+        </w:numPr>
+        <w:spacing w:before="120" w:after="120" w:line="360" w:lineRule="auto"/>
+        <w:jc w:val="both"/>
+      </w:pPr>
+      <w:r>
+        <w:t>Khó khăn:</w:t>
+      </w:r>
+    </w:p>
+    <w:p>
+      <w:pPr>
+        <w:pStyle w:val="BodyText"/>
+        <w:numPr>
+          <w:ilvl w:val="1"/>
+          <w:numId w:val="50"/>
+        </w:numPr>
+        <w:spacing w:before="120" w:after="120" w:line="360" w:lineRule="auto"/>
+        <w:jc w:val="both"/>
+      </w:pPr>
+      <w:r>
+        <w:t>Đòi hỏi việc lập trình khó hơn để định hướng đường đi chính xác</w:t>
+      </w:r>
+    </w:p>
+    <w:p>
+      <w:pPr>
+        <w:pStyle w:val="BodyText"/>
+        <w:numPr>
+          <w:ilvl w:val="1"/>
+          <w:numId w:val="50"/>
+        </w:numPr>
+        <w:spacing w:before="120" w:after="120" w:line="360" w:lineRule="auto"/>
+        <w:jc w:val="both"/>
+      </w:pPr>
+      <w:r>
+        <w:t xml:space="preserve">Sai số tích lũy nhiều hơn sau mỗi vòng di chuyển </w:t>
+      </w:r>
+    </w:p>
+    <w:p>
+      <w:pPr>
+        <w:pStyle w:val="BodyText"/>
+        <w:numPr>
+          <w:ilvl w:val="1"/>
+          <w:numId w:val="50"/>
+        </w:numPr>
+        <w:spacing w:before="120" w:after="120" w:line="360" w:lineRule="auto"/>
+        <w:jc w:val="both"/>
+      </w:pPr>
+      <w:r>
+        <w:t>Chỉ thích hợp hoạt động trong vùng không gian trống, không có vật cản</w:t>
       </w:r>
       <w:bookmarkEnd w:id="483"/>
       <w:bookmarkEnd w:id="484"/>
@@ -21352,18 +22575,24 @@
       <w:pPr>
         <w:pStyle w:val="BodyText"/>
         <w:spacing w:before="120" w:after="120" w:line="360" w:lineRule="auto"/>
-        <w:contextualSpacing/>
-        <w:jc w:val="both"/>
-      </w:pPr>
-    </w:p>
-    <w:p>
-      <w:pPr>
-        <w:rPr>
-          <w:b/>
-          <w:bCs/>
-          <w:sz w:val="28"/>
-          <w:szCs w:val="28"/>
-        </w:rPr>
+        <w:ind w:left="634" w:firstLine="720"/>
+        <w:jc w:val="both"/>
+      </w:pPr>
+    </w:p>
+    <w:p>
+      <w:pPr>
+        <w:pStyle w:val="BodyText"/>
+        <w:spacing w:before="120" w:after="120" w:line="360" w:lineRule="auto"/>
+        <w:ind w:left="634" w:firstLine="720"/>
+        <w:jc w:val="both"/>
+      </w:pPr>
+    </w:p>
+    <w:p>
+      <w:pPr>
+        <w:pStyle w:val="BodyText"/>
+        <w:spacing w:before="120" w:after="120" w:line="360" w:lineRule="auto"/>
+        <w:ind w:left="634" w:firstLine="720"/>
+        <w:jc w:val="both"/>
       </w:pPr>
       <w:bookmarkStart w:id="497" w:name="_Toc4789967"/>
       <w:bookmarkStart w:id="498" w:name="_Toc4968890"/>
@@ -21379,10 +22608,74 @@
       <w:bookmarkStart w:id="508" w:name="_Toc4971938"/>
       <w:bookmarkStart w:id="509" w:name="_Toc4972074"/>
       <w:r>
-        <w:rPr>
-          <w:sz w:val="28"/>
-          <w:szCs w:val="28"/>
-        </w:rPr>
+        <w:lastRenderedPageBreak/>
+        <w:t>Sau khi tham khảo</w:t>
+      </w:r>
+      <w:r>
+        <w:t xml:space="preserve"> các phương pháp trên và dựa vào điều kiện và khả năng hiện tại nhóm đã quyết định sử dụng phương pháp di chuyển zig zag</w:t>
+      </w:r>
+      <w:r>
+        <w:t xml:space="preserve"> bởi các lý do sau:</w:t>
+      </w:r>
+    </w:p>
+    <w:p>
+      <w:pPr>
+        <w:pStyle w:val="BodyText"/>
+        <w:numPr>
+          <w:ilvl w:val="1"/>
+          <w:numId w:val="50"/>
+        </w:numPr>
+        <w:spacing w:before="120" w:after="120" w:line="360" w:lineRule="auto"/>
+        <w:ind w:left="1800"/>
+        <w:jc w:val="both"/>
+      </w:pPr>
+      <w:r>
+        <w:t>Đây tuy không phải là phương pháp thông minh nhất nhưng lại là phương pháp được sử dụng rộng rãi nhất, hầu như tất cả các robot hút bụi đều được tích hợp cách di chuyển này.</w:t>
+      </w:r>
+    </w:p>
+    <w:p>
+      <w:pPr>
+        <w:pStyle w:val="BodyText"/>
+        <w:numPr>
+          <w:ilvl w:val="1"/>
+          <w:numId w:val="50"/>
+        </w:numPr>
+        <w:spacing w:before="120" w:after="120" w:line="360" w:lineRule="auto"/>
+        <w:ind w:left="1800"/>
+        <w:jc w:val="both"/>
+      </w:pPr>
+      <w:r>
+        <w:t>Với phương pháp này sẽ tối ưu được diện tích sàn nhà được quét qua, cụ thể nếu ở lần quét đi robot có thể bỏ sót ở một bên của vật cản nhưng ở lần quét ngược lại thì phần sót này sẽ được quét. Vì  vậy đảm bảo phần diện tích được quét là lớn nhất.</w:t>
+      </w:r>
+    </w:p>
+    <w:p>
+      <w:pPr>
+        <w:pStyle w:val="BodyText"/>
+        <w:numPr>
+          <w:ilvl w:val="1"/>
+          <w:numId w:val="50"/>
+        </w:numPr>
+        <w:spacing w:before="120" w:after="120" w:line="360" w:lineRule="auto"/>
+        <w:ind w:left="1800"/>
+        <w:jc w:val="both"/>
+      </w:pPr>
+      <w:r>
+        <w:t xml:space="preserve">Các linh kiện sử dụng có giá thành rẻ, thông dụng sẽ dễ thay thế khi có hư hỏng. </w:t>
+      </w:r>
+      <w:bookmarkStart w:id="510" w:name="_GoBack"/>
+      <w:bookmarkEnd w:id="510"/>
+    </w:p>
+    <w:p>
+      <w:pPr>
+        <w:pStyle w:val="BodyText"/>
+        <w:numPr>
+          <w:ilvl w:val="1"/>
+          <w:numId w:val="50"/>
+        </w:numPr>
+        <w:spacing w:before="120" w:after="120" w:line="360" w:lineRule="auto"/>
+        <w:jc w:val="both"/>
+      </w:pPr>
+      <w:r>
         <w:br w:type="page"/>
       </w:r>
     </w:p>
@@ -21409,7 +22702,7 @@
           <w:szCs w:val="28"/>
         </w:rPr>
       </w:pPr>
-      <w:bookmarkStart w:id="510" w:name="_Toc6474121"/>
+      <w:bookmarkStart w:id="511" w:name="_Toc6474121"/>
       <w:r>
         <w:rPr>
           <w:sz w:val="28"/>
@@ -21451,7 +22744,7 @@
       <w:bookmarkEnd w:id="507"/>
       <w:bookmarkEnd w:id="508"/>
       <w:bookmarkEnd w:id="509"/>
-      <w:bookmarkEnd w:id="510"/>
+      <w:bookmarkEnd w:id="511"/>
     </w:p>
     <w:p>
       <w:pPr>
@@ -21778,19 +23071,19 @@
           <w:szCs w:val="26"/>
         </w:rPr>
       </w:pPr>
-      <w:bookmarkStart w:id="511" w:name="_Toc4789968"/>
-      <w:bookmarkStart w:id="512" w:name="_Toc4968891"/>
-      <w:bookmarkStart w:id="513" w:name="_Toc4969175"/>
-      <w:bookmarkStart w:id="514" w:name="_Toc4970205"/>
-      <w:bookmarkStart w:id="515" w:name="_Toc4971018"/>
-      <w:bookmarkStart w:id="516" w:name="_Toc4971161"/>
-      <w:bookmarkStart w:id="517" w:name="_Toc4971225"/>
-      <w:bookmarkStart w:id="518" w:name="_Toc4971349"/>
-      <w:bookmarkStart w:id="519" w:name="_Toc4971531"/>
-      <w:bookmarkStart w:id="520" w:name="_Toc4971693"/>
-      <w:bookmarkStart w:id="521" w:name="_Toc4971829"/>
-      <w:bookmarkStart w:id="522" w:name="_Toc4971939"/>
-      <w:bookmarkStart w:id="523" w:name="_Toc4972075"/>
+      <w:bookmarkStart w:id="512" w:name="_Toc4789968"/>
+      <w:bookmarkStart w:id="513" w:name="_Toc4968891"/>
+      <w:bookmarkStart w:id="514" w:name="_Toc4969175"/>
+      <w:bookmarkStart w:id="515" w:name="_Toc4970205"/>
+      <w:bookmarkStart w:id="516" w:name="_Toc4971018"/>
+      <w:bookmarkStart w:id="517" w:name="_Toc4971161"/>
+      <w:bookmarkStart w:id="518" w:name="_Toc4971225"/>
+      <w:bookmarkStart w:id="519" w:name="_Toc4971349"/>
+      <w:bookmarkStart w:id="520" w:name="_Toc4971531"/>
+      <w:bookmarkStart w:id="521" w:name="_Toc4971693"/>
+      <w:bookmarkStart w:id="522" w:name="_Toc4971829"/>
+      <w:bookmarkStart w:id="523" w:name="_Toc4971939"/>
+      <w:bookmarkStart w:id="524" w:name="_Toc4972075"/>
       <w:r>
         <w:rPr>
           <w:i/>
@@ -21819,7 +23112,7 @@
           <w:szCs w:val="26"/>
         </w:rPr>
       </w:pPr>
-      <w:bookmarkStart w:id="524" w:name="_Toc6474122"/>
+      <w:bookmarkStart w:id="525" w:name="_Toc6474122"/>
       <w:r>
         <w:rPr>
           <w:i w:val="0"/>
@@ -21837,7 +23130,6 @@
         </w:rPr>
         <w:t xml:space="preserve"> STM32F407</w:t>
       </w:r>
-      <w:bookmarkEnd w:id="511"/>
       <w:bookmarkEnd w:id="512"/>
       <w:bookmarkEnd w:id="513"/>
       <w:bookmarkEnd w:id="514"/>
@@ -21851,6 +23143,7 @@
       <w:bookmarkEnd w:id="522"/>
       <w:bookmarkEnd w:id="523"/>
       <w:bookmarkEnd w:id="524"/>
+      <w:bookmarkEnd w:id="525"/>
     </w:p>
     <w:p>
       <w:pPr>
@@ -22069,7 +23362,7 @@
         <w:ind w:left="720" w:firstLine="720"/>
         <w:jc w:val="both"/>
       </w:pPr>
-      <w:bookmarkStart w:id="525" w:name="_Toc4789969"/>
+      <w:bookmarkStart w:id="526" w:name="_Toc4789969"/>
       <w:r>
         <w:t xml:space="preserve">Vi điều khiển STM32F407 có 5 port </w:t>
       </w:r>
@@ -22085,7 +23378,7 @@
       <w:r>
         <w:t>. Đối với input có thể chọn dạng floating, pull-up/pull-down hoặc analog. Đặc biệt tất cả các chân ngoại vi đều được tích hợp chức năng ngắt ngoài và có thể giao tiếp trực tiếp với các thiết bị ngoại vi có mức logic 0-5V.</w:t>
       </w:r>
-      <w:bookmarkEnd w:id="525"/>
+      <w:bookmarkEnd w:id="526"/>
     </w:p>
     <w:p>
       <w:pPr>
@@ -22989,7 +24282,7 @@
       <w:pPr>
         <w:pStyle w:val="Caption"/>
         <w:spacing w:before="120" w:after="120"/>
-        <w:ind w:left="3600" w:firstLine="720"/>
+        <w:ind w:left="3600"/>
         <w:rPr>
           <w:b w:val="0"/>
           <w:i/>
@@ -22998,21 +24291,7 @@
           <w:szCs w:val="22"/>
         </w:rPr>
       </w:pPr>
-    </w:p>
-    <w:p>
-      <w:pPr>
-        <w:pStyle w:val="Caption"/>
-        <w:spacing w:before="120" w:after="120"/>
-        <w:ind w:left="3600" w:firstLine="720"/>
-        <w:rPr>
-          <w:b w:val="0"/>
-          <w:i/>
-          <w:color w:val="000000" w:themeColor="text1"/>
-          <w:sz w:val="22"/>
-          <w:szCs w:val="22"/>
-        </w:rPr>
-      </w:pPr>
-      <w:bookmarkStart w:id="526" w:name="_Toc6079522"/>
+      <w:bookmarkStart w:id="527" w:name="_Toc6079522"/>
       <w:r>
         <w:rPr>
           <w:b w:val="0"/>
@@ -23084,7 +24363,7 @@
         </w:rPr>
         <w:t>:  Các chế độ timer</w:t>
       </w:r>
-      <w:bookmarkEnd w:id="526"/>
+      <w:bookmarkEnd w:id="527"/>
     </w:p>
     <w:p>
       <w:pPr>
@@ -23150,14 +24429,14 @@
         <w:t>vuông</w:t>
       </w:r>
       <w:r>
-        <w:t xml:space="preserve"> chu kỳ thay đổi theo cấu hình. Đây là phương pháp điều chỉnh điện áp ra tải dựa vào trung bình tín hiệu điều chế. Khi độ rộng xung tăng, trung bình điện áp ra tăng và ngược lại. Các module PWM thường sử dụng tần số điều chế không </w:t>
+        <w:t xml:space="preserve"> chu kỳ thay đổi theo cấu hình. Đây là phương pháp điều chỉnh điện áp ra tải dựa vào trung bình tín hiệu điều chế. Khi độ rộng xung tăng, trung bình điện áp ra tăng và ngược lại. Các module PWM thường sử dụng tần số điều chế không đổi, và điều chỉnh dựa trên sự thay đổi của chu kỳ nhiệm vụ (duty cycle).</w:t>
+      </w:r>
+      <w:r>
+        <w:t xml:space="preserve"> Trong </w:t>
       </w:r>
       <w:r>
         <w:lastRenderedPageBreak/>
-        <w:t>đổi, và điều chỉnh dựa trên sự thay đổi của chu kỳ nhiệm vụ (duty cycle).</w:t>
-      </w:r>
-      <w:r>
-        <w:t xml:space="preserve"> Trong STM32F407, PWM thuộc khối timer.</w:t>
+        <w:t>STM32F407, PWM thuộc khối timer.</w:t>
       </w:r>
     </w:p>
     <w:p>
@@ -23198,7 +24477,7 @@
                     <pic:cNvPicPr/>
                   </pic:nvPicPr>
                   <pic:blipFill>
-                    <a:blip r:embed="rId22"/>
+                    <a:blip r:embed="rId28"/>
                     <a:stretch>
                       <a:fillRect/>
                     </a:stretch>
@@ -23233,9 +24512,9 @@
           <w:szCs w:val="22"/>
         </w:rPr>
       </w:pPr>
-      <w:bookmarkStart w:id="527" w:name="_Toc6077752"/>
-      <w:bookmarkStart w:id="528" w:name="_Toc6077946"/>
-      <w:bookmarkStart w:id="529" w:name="_Toc6078192"/>
+      <w:bookmarkStart w:id="528" w:name="_Toc6077752"/>
+      <w:bookmarkStart w:id="529" w:name="_Toc6077946"/>
+      <w:bookmarkStart w:id="530" w:name="_Toc6078192"/>
       <w:r>
         <w:rPr>
           <w:b w:val="0"/>
@@ -23307,9 +24586,9 @@
         </w:rPr>
         <w:t>: Sơ đồ biễu diễn xung PWM</w:t>
       </w:r>
-      <w:bookmarkEnd w:id="527"/>
       <w:bookmarkEnd w:id="528"/>
       <w:bookmarkEnd w:id="529"/>
+      <w:bookmarkEnd w:id="530"/>
     </w:p>
     <w:p>
       <w:pPr>
@@ -23573,8 +24852,11 @@
         <w:jc w:val="both"/>
       </w:pPr>
       <w:r>
+        <w:t xml:space="preserve">Có 4 mức ưu tiên có thể lập trình: rất cao (very high), cao (high), trung </w:t>
+      </w:r>
+      <w:r>
         <w:lastRenderedPageBreak/>
-        <w:t>Có 4 mức ưu tiên có thể lập trình: rất cao (very high), cao (high), trung bình (medium), thấp (low).</w:t>
+        <w:t>bình (medium), thấp (low).</w:t>
       </w:r>
     </w:p>
     <w:p>
@@ -23952,7 +25234,6 @@
         <w:rPr>
           <w:bCs/>
         </w:rPr>
-        <w:lastRenderedPageBreak/>
         <w:t>Để sử dụng USART phải cấu hình các chi tiết sau:</w:t>
       </w:r>
     </w:p>
@@ -23968,6 +25249,7 @@
         <w:jc w:val="both"/>
       </w:pPr>
       <w:r>
+        <w:lastRenderedPageBreak/>
         <w:t>Tốc độ baud: tốc độ cài đặt phải nằm tròn khoảng từ 642bits/s đến 2625 Mbits/s.</w:t>
       </w:r>
     </w:p>
@@ -24168,7 +25450,7 @@
                     <pic:cNvPicPr/>
                   </pic:nvPicPr>
                   <pic:blipFill>
-                    <a:blip r:embed="rId23"/>
+                    <a:blip r:embed="rId29"/>
                     <a:stretch>
                       <a:fillRect/>
                     </a:stretch>
@@ -24203,9 +25485,9 @@
           <w:szCs w:val="22"/>
         </w:rPr>
       </w:pPr>
-      <w:bookmarkStart w:id="530" w:name="_Toc6077753"/>
-      <w:bookmarkStart w:id="531" w:name="_Toc6077947"/>
-      <w:bookmarkStart w:id="532" w:name="_Toc6078193"/>
+      <w:bookmarkStart w:id="531" w:name="_Toc6077753"/>
+      <w:bookmarkStart w:id="532" w:name="_Toc6077947"/>
+      <w:bookmarkStart w:id="533" w:name="_Toc6078193"/>
       <w:r>
         <w:rPr>
           <w:b w:val="0"/>
@@ -24257,9 +25539,9 @@
         </w:rPr>
         <w:t>2</w:t>
       </w:r>
-      <w:bookmarkEnd w:id="530"/>
       <w:bookmarkEnd w:id="531"/>
       <w:bookmarkEnd w:id="532"/>
+      <w:bookmarkEnd w:id="533"/>
       <w:r>
         <w:rPr>
           <w:b w:val="0"/>
@@ -24326,14 +25608,20 @@
         <w:rPr>
           <w:bCs/>
         </w:rPr>
+        <w:t xml:space="preserve">Trong giao tiếp I2C chỉ có thiết bị chủ (master) mới có quyền điều khiển, nó sẽ tạo xung đồng hồ và quản lý địa chỉ cho toàn hệ thống bus I2C đó. </w:t>
+      </w:r>
+      <w:r>
+        <w:rPr>
+          <w:bCs/>
+        </w:rPr>
+        <w:t xml:space="preserve">Thiết bị chủ giữ vai </w:t>
+      </w:r>
+      <w:r>
+        <w:rPr>
+          <w:bCs/>
+        </w:rPr>
         <w:lastRenderedPageBreak/>
-        <w:t xml:space="preserve">Trong giao tiếp I2C chỉ có thiết bị chủ (master) mới có quyền điều khiển, nó sẽ tạo xung đồng hồ và quản lý địa chỉ cho toàn hệ thống bus I2C đó. </w:t>
-      </w:r>
-      <w:r>
-        <w:rPr>
-          <w:bCs/>
-        </w:rPr>
-        <w:t>Thiết bị chủ giữ vai trò chủ động, còn thiết bị tớ giữ vai trò bị động trong việc giao tiếp.</w:t>
+        <w:t>trò chủ động, còn thiết bị tớ giữ vai trò bị động trong việc giao tiếp.</w:t>
       </w:r>
       <w:r>
         <w:rPr>
@@ -24380,7 +25668,7 @@
                     <pic:cNvPicPr/>
                   </pic:nvPicPr>
                   <pic:blipFill>
-                    <a:blip r:embed="rId24"/>
+                    <a:blip r:embed="rId30"/>
                     <a:stretch>
                       <a:fillRect/>
                     </a:stretch>
@@ -24415,9 +25703,9 @@
           <w:szCs w:val="22"/>
         </w:rPr>
       </w:pPr>
-      <w:bookmarkStart w:id="533" w:name="_Toc6077754"/>
-      <w:bookmarkStart w:id="534" w:name="_Toc6077948"/>
-      <w:bookmarkStart w:id="535" w:name="_Toc6078194"/>
+      <w:bookmarkStart w:id="534" w:name="_Toc6077754"/>
+      <w:bookmarkStart w:id="535" w:name="_Toc6077948"/>
+      <w:bookmarkStart w:id="536" w:name="_Toc6078194"/>
       <w:r>
         <w:rPr>
           <w:b w:val="0"/>
@@ -24469,9 +25757,9 @@
         </w:rPr>
         <w:t>3</w:t>
       </w:r>
-      <w:bookmarkEnd w:id="533"/>
       <w:bookmarkEnd w:id="534"/>
       <w:bookmarkEnd w:id="535"/>
+      <w:bookmarkEnd w:id="536"/>
       <w:r>
         <w:rPr>
           <w:b w:val="0"/>
@@ -24710,20 +25998,20 @@
           <w:szCs w:val="26"/>
         </w:rPr>
       </w:pPr>
-      <w:bookmarkStart w:id="536" w:name="_Toc4789970"/>
-      <w:bookmarkStart w:id="537" w:name="_Toc4968892"/>
-      <w:bookmarkStart w:id="538" w:name="_Toc4969176"/>
-      <w:bookmarkStart w:id="539" w:name="_Toc4970206"/>
-      <w:bookmarkStart w:id="540" w:name="_Toc4971019"/>
-      <w:bookmarkStart w:id="541" w:name="_Toc4971162"/>
-      <w:bookmarkStart w:id="542" w:name="_Toc4971226"/>
-      <w:bookmarkStart w:id="543" w:name="_Toc4971350"/>
-      <w:bookmarkStart w:id="544" w:name="_Toc4971532"/>
-      <w:bookmarkStart w:id="545" w:name="_Toc4971694"/>
-      <w:bookmarkStart w:id="546" w:name="_Toc4971830"/>
-      <w:bookmarkStart w:id="547" w:name="_Toc4971940"/>
-      <w:bookmarkStart w:id="548" w:name="_Toc4972076"/>
-      <w:bookmarkStart w:id="549" w:name="_Toc6474123"/>
+      <w:bookmarkStart w:id="537" w:name="_Toc4789970"/>
+      <w:bookmarkStart w:id="538" w:name="_Toc4968892"/>
+      <w:bookmarkStart w:id="539" w:name="_Toc4969176"/>
+      <w:bookmarkStart w:id="540" w:name="_Toc4970206"/>
+      <w:bookmarkStart w:id="541" w:name="_Toc4971019"/>
+      <w:bookmarkStart w:id="542" w:name="_Toc4971162"/>
+      <w:bookmarkStart w:id="543" w:name="_Toc4971226"/>
+      <w:bookmarkStart w:id="544" w:name="_Toc4971350"/>
+      <w:bookmarkStart w:id="545" w:name="_Toc4971532"/>
+      <w:bookmarkStart w:id="546" w:name="_Toc4971694"/>
+      <w:bookmarkStart w:id="547" w:name="_Toc4971830"/>
+      <w:bookmarkStart w:id="548" w:name="_Toc4971940"/>
+      <w:bookmarkStart w:id="549" w:name="_Toc4972076"/>
+      <w:bookmarkStart w:id="550" w:name="_Toc6474123"/>
       <w:r>
         <w:rPr>
           <w:i w:val="0"/>
@@ -24732,7 +26020,6 @@
         </w:rPr>
         <w:t>Phát hiện vật cản, vùng chênh lệch độ cao tránh rơi rớt</w:t>
       </w:r>
-      <w:bookmarkEnd w:id="536"/>
       <w:bookmarkEnd w:id="537"/>
       <w:bookmarkEnd w:id="538"/>
       <w:bookmarkEnd w:id="539"/>
@@ -24746,6 +26033,7 @@
       <w:bookmarkEnd w:id="547"/>
       <w:bookmarkEnd w:id="548"/>
       <w:bookmarkEnd w:id="549"/>
+      <w:bookmarkEnd w:id="550"/>
     </w:p>
     <w:p>
       <w:pPr>
@@ -24765,17 +26053,17 @@
           <w:szCs w:val="26"/>
         </w:rPr>
       </w:pPr>
-      <w:bookmarkStart w:id="550" w:name="_Toc4970207"/>
-      <w:bookmarkStart w:id="551" w:name="_Toc4971020"/>
-      <w:bookmarkStart w:id="552" w:name="_Toc4971163"/>
-      <w:bookmarkStart w:id="553" w:name="_Toc4971227"/>
-      <w:bookmarkStart w:id="554" w:name="_Toc4971351"/>
-      <w:bookmarkStart w:id="555" w:name="_Toc4971533"/>
-      <w:bookmarkStart w:id="556" w:name="_Toc4971695"/>
-      <w:bookmarkStart w:id="557" w:name="_Toc4971831"/>
-      <w:bookmarkStart w:id="558" w:name="_Toc4971941"/>
-      <w:bookmarkStart w:id="559" w:name="_Toc4972077"/>
-      <w:bookmarkStart w:id="560" w:name="_Toc6474124"/>
+      <w:bookmarkStart w:id="551" w:name="_Toc4970207"/>
+      <w:bookmarkStart w:id="552" w:name="_Toc4971020"/>
+      <w:bookmarkStart w:id="553" w:name="_Toc4971163"/>
+      <w:bookmarkStart w:id="554" w:name="_Toc4971227"/>
+      <w:bookmarkStart w:id="555" w:name="_Toc4971351"/>
+      <w:bookmarkStart w:id="556" w:name="_Toc4971533"/>
+      <w:bookmarkStart w:id="557" w:name="_Toc4971695"/>
+      <w:bookmarkStart w:id="558" w:name="_Toc4971831"/>
+      <w:bookmarkStart w:id="559" w:name="_Toc4971941"/>
+      <w:bookmarkStart w:id="560" w:name="_Toc4972077"/>
+      <w:bookmarkStart w:id="561" w:name="_Toc6474124"/>
       <w:r>
         <w:rPr>
           <w:b/>
@@ -24816,7 +26104,6 @@
         </w:rPr>
         <w:t>-04</w:t>
       </w:r>
-      <w:bookmarkEnd w:id="550"/>
       <w:bookmarkEnd w:id="551"/>
       <w:bookmarkEnd w:id="552"/>
       <w:bookmarkEnd w:id="553"/>
@@ -24827,6 +26114,7 @@
       <w:bookmarkEnd w:id="558"/>
       <w:bookmarkEnd w:id="559"/>
       <w:bookmarkEnd w:id="560"/>
+      <w:bookmarkEnd w:id="561"/>
     </w:p>
     <w:p>
       <w:pPr>
@@ -24868,7 +26156,7 @@
                     <pic:cNvPicPr/>
                   </pic:nvPicPr>
                   <pic:blipFill>
-                    <a:blip r:embed="rId25"/>
+                    <a:blip r:embed="rId31"/>
                     <a:stretch>
                       <a:fillRect/>
                     </a:stretch>
@@ -24903,7 +26191,7 @@
           <w:szCs w:val="22"/>
         </w:rPr>
       </w:pPr>
-      <w:bookmarkStart w:id="561" w:name="_Toc6078197"/>
+      <w:bookmarkStart w:id="562" w:name="_Toc6078197"/>
       <w:r>
         <w:rPr>
           <w:b w:val="0"/>
@@ -24975,7 +26263,7 @@
         </w:rPr>
         <w:t>: Cảm biến siêu âm</w:t>
       </w:r>
-      <w:bookmarkEnd w:id="561"/>
+      <w:bookmarkEnd w:id="562"/>
     </w:p>
     <w:p>
       <w:pPr>
@@ -25089,7 +26377,7 @@
                     </pic:cNvPicPr>
                   </pic:nvPicPr>
                   <pic:blipFill>
-                    <a:blip r:embed="rId26">
+                    <a:blip r:embed="rId32">
                       <a:extLst>
                         <a:ext uri="{28A0092B-C50C-407E-A947-70E740481C1C}">
                           <a14:useLocalDpi xmlns:a14="http://schemas.microsoft.com/office/drawing/2010/main" val="0"/>
@@ -25135,7 +26423,7 @@
           <w:szCs w:val="22"/>
         </w:rPr>
       </w:pPr>
-      <w:bookmarkStart w:id="562" w:name="_Toc6078198"/>
+      <w:bookmarkStart w:id="563" w:name="_Toc6078198"/>
       <w:r>
         <w:rPr>
           <w:b w:val="0"/>
@@ -25187,7 +26475,7 @@
         </w:rPr>
         <w:t>2</w:t>
       </w:r>
-      <w:bookmarkEnd w:id="562"/>
+      <w:bookmarkEnd w:id="563"/>
       <w:r>
         <w:rPr>
           <w:b w:val="0"/>
@@ -25488,9 +26776,9 @@
         </w:rPr>
         <w:object w:dxaOrig="180" w:dyaOrig="279">
           <v:shape id="_x0000_i1025" type="#_x0000_t75" style="width:8.25pt;height:14.25pt" o:ole="">
-            <v:imagedata r:id="rId27" o:title=""/>
+            <v:imagedata r:id="rId33" o:title=""/>
           </v:shape>
-          <o:OLEObject Type="Embed" ProgID="Equation.DSMT4" ShapeID="_x0000_i1025" DrawAspect="Content" ObjectID="_1618140553" r:id="rId28"/>
+          <o:OLEObject Type="Embed" ProgID="Equation.DSMT4" ShapeID="_x0000_i1025" DrawAspect="Content" ObjectID="_1618572005" r:id="rId34"/>
         </w:object>
       </w:r>
       <w:r>
@@ -25510,9 +26798,9 @@
         </w:rPr>
         <w:object w:dxaOrig="960" w:dyaOrig="620">
           <v:shape id="_x0000_i1026" type="#_x0000_t75" style="width:48pt;height:31.5pt" o:ole="">
-            <v:imagedata r:id="rId29" o:title=""/>
+            <v:imagedata r:id="rId35" o:title=""/>
           </v:shape>
-          <o:OLEObject Type="Embed" ProgID="Equation.DSMT4" ShapeID="_x0000_i1026" DrawAspect="Content" ObjectID="_1618140554" r:id="rId30"/>
+          <o:OLEObject Type="Embed" ProgID="Equation.DSMT4" ShapeID="_x0000_i1026" DrawAspect="Content" ObjectID="_1618572006" r:id="rId36"/>
         </w:object>
       </w:r>
       <w:r>
@@ -25580,7 +26868,7 @@
                     <pic:cNvPicPr/>
                   </pic:nvPicPr>
                   <pic:blipFill>
-                    <a:blip r:embed="rId31"/>
+                    <a:blip r:embed="rId37"/>
                     <a:stretch>
                       <a:fillRect/>
                     </a:stretch>
@@ -25614,7 +26902,7 @@
           <w:szCs w:val="22"/>
         </w:rPr>
       </w:pPr>
-      <w:bookmarkStart w:id="563" w:name="_Toc6078199"/>
+      <w:bookmarkStart w:id="564" w:name="_Toc6078199"/>
       <w:r>
         <w:rPr>
           <w:b w:val="0"/>
@@ -25666,7 +26954,7 @@
         </w:rPr>
         <w:t>3</w:t>
       </w:r>
-      <w:bookmarkEnd w:id="563"/>
+      <w:bookmarkEnd w:id="564"/>
       <w:r>
         <w:rPr>
           <w:b w:val="0"/>
@@ -25709,17 +26997,17 @@
           <w:szCs w:val="26"/>
         </w:rPr>
       </w:pPr>
-      <w:bookmarkStart w:id="564" w:name="_Toc4970208"/>
-      <w:bookmarkStart w:id="565" w:name="_Toc4971021"/>
-      <w:bookmarkStart w:id="566" w:name="_Toc4971164"/>
-      <w:bookmarkStart w:id="567" w:name="_Toc4971228"/>
-      <w:bookmarkStart w:id="568" w:name="_Toc4971352"/>
-      <w:bookmarkStart w:id="569" w:name="_Toc4971534"/>
-      <w:bookmarkStart w:id="570" w:name="_Toc4971696"/>
-      <w:bookmarkStart w:id="571" w:name="_Toc4971832"/>
-      <w:bookmarkStart w:id="572" w:name="_Toc4971942"/>
-      <w:bookmarkStart w:id="573" w:name="_Toc4972078"/>
-      <w:bookmarkStart w:id="574" w:name="_Toc6474125"/>
+      <w:bookmarkStart w:id="565" w:name="_Toc4970208"/>
+      <w:bookmarkStart w:id="566" w:name="_Toc4971021"/>
+      <w:bookmarkStart w:id="567" w:name="_Toc4971164"/>
+      <w:bookmarkStart w:id="568" w:name="_Toc4971228"/>
+      <w:bookmarkStart w:id="569" w:name="_Toc4971352"/>
+      <w:bookmarkStart w:id="570" w:name="_Toc4971534"/>
+      <w:bookmarkStart w:id="571" w:name="_Toc4971696"/>
+      <w:bookmarkStart w:id="572" w:name="_Toc4971832"/>
+      <w:bookmarkStart w:id="573" w:name="_Toc4971942"/>
+      <w:bookmarkStart w:id="574" w:name="_Toc4972078"/>
+      <w:bookmarkStart w:id="575" w:name="_Toc6474125"/>
       <w:r>
         <w:rPr>
           <w:b/>
@@ -25736,7 +27024,6 @@
         </w:rPr>
         <w:t>odule cảm biến hồng ngoại</w:t>
       </w:r>
-      <w:bookmarkEnd w:id="564"/>
       <w:bookmarkEnd w:id="565"/>
       <w:bookmarkEnd w:id="566"/>
       <w:bookmarkEnd w:id="567"/>
@@ -25747,6 +27034,7 @@
       <w:bookmarkEnd w:id="572"/>
       <w:bookmarkEnd w:id="573"/>
       <w:bookmarkEnd w:id="574"/>
+      <w:bookmarkEnd w:id="575"/>
     </w:p>
     <w:p>
       <w:pPr>
@@ -25788,7 +27076,7 @@
                     </pic:cNvPicPr>
                   </pic:nvPicPr>
                   <pic:blipFill rotWithShape="1">
-                    <a:blip r:embed="rId32">
+                    <a:blip r:embed="rId38">
                       <a:extLst>
                         <a:ext uri="{28A0092B-C50C-407E-A947-70E740481C1C}">
                           <a14:useLocalDpi xmlns:a14="http://schemas.microsoft.com/office/drawing/2010/main" val="0"/>
@@ -25838,7 +27126,7 @@
           <w:szCs w:val="22"/>
         </w:rPr>
       </w:pPr>
-      <w:bookmarkStart w:id="575" w:name="_Toc6078200"/>
+      <w:bookmarkStart w:id="576" w:name="_Toc6078200"/>
       <w:r>
         <w:rPr>
           <w:b w:val="0"/>
@@ -25890,7 +27178,7 @@
         </w:rPr>
         <w:t>4</w:t>
       </w:r>
-      <w:bookmarkEnd w:id="575"/>
+      <w:bookmarkEnd w:id="576"/>
       <w:r>
         <w:rPr>
           <w:b w:val="0"/>
@@ -26170,20 +27458,20 @@
           <w:szCs w:val="26"/>
         </w:rPr>
       </w:pPr>
-      <w:bookmarkStart w:id="576" w:name="_Toc4789971"/>
-      <w:bookmarkStart w:id="577" w:name="_Toc4968893"/>
-      <w:bookmarkStart w:id="578" w:name="_Toc4969177"/>
-      <w:bookmarkStart w:id="579" w:name="_Toc4970209"/>
-      <w:bookmarkStart w:id="580" w:name="_Toc4971022"/>
-      <w:bookmarkStart w:id="581" w:name="_Toc4971165"/>
-      <w:bookmarkStart w:id="582" w:name="_Toc4971229"/>
-      <w:bookmarkStart w:id="583" w:name="_Toc4971353"/>
-      <w:bookmarkStart w:id="584" w:name="_Toc4971535"/>
-      <w:bookmarkStart w:id="585" w:name="_Toc4971697"/>
-      <w:bookmarkStart w:id="586" w:name="_Toc4971833"/>
-      <w:bookmarkStart w:id="587" w:name="_Toc4971943"/>
-      <w:bookmarkStart w:id="588" w:name="_Toc4972079"/>
-      <w:bookmarkStart w:id="589" w:name="_Toc6474126"/>
+      <w:bookmarkStart w:id="577" w:name="_Toc4789971"/>
+      <w:bookmarkStart w:id="578" w:name="_Toc4968893"/>
+      <w:bookmarkStart w:id="579" w:name="_Toc4969177"/>
+      <w:bookmarkStart w:id="580" w:name="_Toc4970209"/>
+      <w:bookmarkStart w:id="581" w:name="_Toc4971022"/>
+      <w:bookmarkStart w:id="582" w:name="_Toc4971165"/>
+      <w:bookmarkStart w:id="583" w:name="_Toc4971229"/>
+      <w:bookmarkStart w:id="584" w:name="_Toc4971353"/>
+      <w:bookmarkStart w:id="585" w:name="_Toc4971535"/>
+      <w:bookmarkStart w:id="586" w:name="_Toc4971697"/>
+      <w:bookmarkStart w:id="587" w:name="_Toc4971833"/>
+      <w:bookmarkStart w:id="588" w:name="_Toc4971943"/>
+      <w:bookmarkStart w:id="589" w:name="_Toc4972079"/>
+      <w:bookmarkStart w:id="590" w:name="_Toc6474126"/>
       <w:r>
         <w:rPr>
           <w:i w:val="0"/>
@@ -26192,7 +27480,6 @@
         </w:rPr>
         <w:t>Động cơ và module điều khiển tốc độ</w:t>
       </w:r>
-      <w:bookmarkEnd w:id="576"/>
       <w:bookmarkEnd w:id="577"/>
       <w:bookmarkEnd w:id="578"/>
       <w:bookmarkEnd w:id="579"/>
@@ -26206,6 +27493,7 @@
       <w:bookmarkEnd w:id="587"/>
       <w:bookmarkEnd w:id="588"/>
       <w:bookmarkEnd w:id="589"/>
+      <w:bookmarkEnd w:id="590"/>
     </w:p>
     <w:p>
       <w:pPr>
@@ -26224,17 +27512,17 @@
           <w:szCs w:val="26"/>
         </w:rPr>
       </w:pPr>
-      <w:bookmarkStart w:id="590" w:name="_Toc4970210"/>
-      <w:bookmarkStart w:id="591" w:name="_Toc4971023"/>
-      <w:bookmarkStart w:id="592" w:name="_Toc4971166"/>
-      <w:bookmarkStart w:id="593" w:name="_Toc4971230"/>
-      <w:bookmarkStart w:id="594" w:name="_Toc4971354"/>
-      <w:bookmarkStart w:id="595" w:name="_Toc4971536"/>
-      <w:bookmarkStart w:id="596" w:name="_Toc4971698"/>
-      <w:bookmarkStart w:id="597" w:name="_Toc4971834"/>
-      <w:bookmarkStart w:id="598" w:name="_Toc4971944"/>
-      <w:bookmarkStart w:id="599" w:name="_Toc4972080"/>
-      <w:bookmarkStart w:id="600" w:name="_Toc6474127"/>
+      <w:bookmarkStart w:id="591" w:name="_Toc4970210"/>
+      <w:bookmarkStart w:id="592" w:name="_Toc4971023"/>
+      <w:bookmarkStart w:id="593" w:name="_Toc4971166"/>
+      <w:bookmarkStart w:id="594" w:name="_Toc4971230"/>
+      <w:bookmarkStart w:id="595" w:name="_Toc4971354"/>
+      <w:bookmarkStart w:id="596" w:name="_Toc4971536"/>
+      <w:bookmarkStart w:id="597" w:name="_Toc4971698"/>
+      <w:bookmarkStart w:id="598" w:name="_Toc4971834"/>
+      <w:bookmarkStart w:id="599" w:name="_Toc4971944"/>
+      <w:bookmarkStart w:id="600" w:name="_Toc4972080"/>
+      <w:bookmarkStart w:id="601" w:name="_Toc6474127"/>
       <w:r>
         <w:rPr>
           <w:b/>
@@ -26251,7 +27539,6 @@
         </w:rPr>
         <w:t>ộng cơ encoder</w:t>
       </w:r>
-      <w:bookmarkEnd w:id="590"/>
       <w:bookmarkEnd w:id="591"/>
       <w:bookmarkEnd w:id="592"/>
       <w:bookmarkEnd w:id="593"/>
@@ -26262,6 +27549,7 @@
       <w:bookmarkEnd w:id="598"/>
       <w:bookmarkEnd w:id="599"/>
       <w:bookmarkEnd w:id="600"/>
+      <w:bookmarkEnd w:id="601"/>
     </w:p>
     <w:p>
       <w:pPr>
@@ -26465,7 +27753,7 @@
                     <pic:cNvPicPr/>
                   </pic:nvPicPr>
                   <pic:blipFill>
-                    <a:blip r:embed="rId33">
+                    <a:blip r:embed="rId39">
                       <a:extLst>
                         <a:ext uri="{28A0092B-C50C-407E-A947-70E740481C1C}">
                           <a14:useLocalDpi xmlns:a14="http://schemas.microsoft.com/office/drawing/2010/main" val="0"/>
@@ -26506,9 +27794,9 @@
           <w:szCs w:val="22"/>
         </w:rPr>
       </w:pPr>
-      <w:bookmarkStart w:id="601" w:name="_Toc6077721"/>
-      <w:bookmarkStart w:id="602" w:name="_Toc6077879"/>
-      <w:bookmarkStart w:id="603" w:name="_Toc6078141"/>
+      <w:bookmarkStart w:id="602" w:name="_Toc6077721"/>
+      <w:bookmarkStart w:id="603" w:name="_Toc6077879"/>
+      <w:bookmarkStart w:id="604" w:name="_Toc6078141"/>
       <w:r>
         <w:rPr>
           <w:b w:val="0"/>
@@ -26580,9 +27868,9 @@
         </w:rPr>
         <w:t>:</w:t>
       </w:r>
-      <w:bookmarkEnd w:id="601"/>
       <w:bookmarkEnd w:id="602"/>
       <w:bookmarkEnd w:id="603"/>
+      <w:bookmarkEnd w:id="604"/>
     </w:p>
     <w:p>
       <w:pPr>
@@ -26614,17 +27902,17 @@
           <w:szCs w:val="26"/>
         </w:rPr>
       </w:pPr>
-      <w:bookmarkStart w:id="604" w:name="_Toc4970211"/>
-      <w:bookmarkStart w:id="605" w:name="_Toc4971024"/>
-      <w:bookmarkStart w:id="606" w:name="_Toc4971167"/>
-      <w:bookmarkStart w:id="607" w:name="_Toc4971231"/>
-      <w:bookmarkStart w:id="608" w:name="_Toc4971355"/>
-      <w:bookmarkStart w:id="609" w:name="_Toc4971537"/>
-      <w:bookmarkStart w:id="610" w:name="_Toc4971699"/>
-      <w:bookmarkStart w:id="611" w:name="_Toc4971835"/>
-      <w:bookmarkStart w:id="612" w:name="_Toc4971945"/>
-      <w:bookmarkStart w:id="613" w:name="_Toc4972081"/>
-      <w:bookmarkStart w:id="614" w:name="_Toc6474128"/>
+      <w:bookmarkStart w:id="605" w:name="_Toc4970211"/>
+      <w:bookmarkStart w:id="606" w:name="_Toc4971024"/>
+      <w:bookmarkStart w:id="607" w:name="_Toc4971167"/>
+      <w:bookmarkStart w:id="608" w:name="_Toc4971231"/>
+      <w:bookmarkStart w:id="609" w:name="_Toc4971355"/>
+      <w:bookmarkStart w:id="610" w:name="_Toc4971537"/>
+      <w:bookmarkStart w:id="611" w:name="_Toc4971699"/>
+      <w:bookmarkStart w:id="612" w:name="_Toc4971835"/>
+      <w:bookmarkStart w:id="613" w:name="_Toc4971945"/>
+      <w:bookmarkStart w:id="614" w:name="_Toc4972081"/>
+      <w:bookmarkStart w:id="615" w:name="_Toc6474128"/>
       <w:r>
         <w:rPr>
           <w:b/>
@@ -26649,7 +27937,6 @@
         </w:rPr>
         <w:t>298</w:t>
       </w:r>
-      <w:bookmarkEnd w:id="604"/>
       <w:bookmarkEnd w:id="605"/>
       <w:bookmarkEnd w:id="606"/>
       <w:bookmarkEnd w:id="607"/>
@@ -26660,6 +27947,7 @@
       <w:bookmarkEnd w:id="612"/>
       <w:bookmarkEnd w:id="613"/>
       <w:bookmarkEnd w:id="614"/>
+      <w:bookmarkEnd w:id="615"/>
     </w:p>
     <w:p>
       <w:pPr>
@@ -26847,7 +28135,7 @@
                     <pic:cNvPicPr/>
                   </pic:nvPicPr>
                   <pic:blipFill>
-                    <a:blip r:embed="rId34">
+                    <a:blip r:embed="rId40">
                       <a:extLst>
                         <a:ext uri="{28A0092B-C50C-407E-A947-70E740481C1C}">
                           <a14:useLocalDpi xmlns:a14="http://schemas.microsoft.com/office/drawing/2010/main" val="0"/>
@@ -26888,9 +28176,9 @@
           <w:szCs w:val="22"/>
         </w:rPr>
       </w:pPr>
-      <w:bookmarkStart w:id="615" w:name="_Toc6077722"/>
-      <w:bookmarkStart w:id="616" w:name="_Toc6077880"/>
-      <w:bookmarkStart w:id="617" w:name="_Toc6078142"/>
+      <w:bookmarkStart w:id="616" w:name="_Toc6077722"/>
+      <w:bookmarkStart w:id="617" w:name="_Toc6077880"/>
+      <w:bookmarkStart w:id="618" w:name="_Toc6078142"/>
       <w:r>
         <w:rPr>
           <w:b w:val="0"/>
@@ -26942,9 +28230,9 @@
         </w:rPr>
         <w:t>2</w:t>
       </w:r>
-      <w:bookmarkEnd w:id="615"/>
       <w:bookmarkEnd w:id="616"/>
       <w:bookmarkEnd w:id="617"/>
+      <w:bookmarkEnd w:id="618"/>
       <w:r>
         <w:rPr>
           <w:b w:val="0"/>
@@ -27253,20 +28541,20 @@
         </w:rPr>
         <w:t xml:space="preserve"> </w:t>
       </w:r>
-      <w:bookmarkStart w:id="618" w:name="_Toc4789972"/>
-      <w:bookmarkStart w:id="619" w:name="_Toc4968894"/>
-      <w:bookmarkStart w:id="620" w:name="_Toc4969178"/>
-      <w:bookmarkStart w:id="621" w:name="_Toc4970212"/>
-      <w:bookmarkStart w:id="622" w:name="_Toc4971025"/>
-      <w:bookmarkStart w:id="623" w:name="_Toc4971168"/>
-      <w:bookmarkStart w:id="624" w:name="_Toc4971232"/>
-      <w:bookmarkStart w:id="625" w:name="_Toc4971356"/>
-      <w:bookmarkStart w:id="626" w:name="_Toc4971538"/>
-      <w:bookmarkStart w:id="627" w:name="_Toc4971700"/>
-      <w:bookmarkStart w:id="628" w:name="_Toc4971836"/>
-      <w:bookmarkStart w:id="629" w:name="_Toc4971946"/>
-      <w:bookmarkStart w:id="630" w:name="_Toc4972082"/>
-      <w:bookmarkStart w:id="631" w:name="_Toc6474129"/>
+      <w:bookmarkStart w:id="619" w:name="_Toc4789972"/>
+      <w:bookmarkStart w:id="620" w:name="_Toc4968894"/>
+      <w:bookmarkStart w:id="621" w:name="_Toc4969178"/>
+      <w:bookmarkStart w:id="622" w:name="_Toc4970212"/>
+      <w:bookmarkStart w:id="623" w:name="_Toc4971025"/>
+      <w:bookmarkStart w:id="624" w:name="_Toc4971168"/>
+      <w:bookmarkStart w:id="625" w:name="_Toc4971232"/>
+      <w:bookmarkStart w:id="626" w:name="_Toc4971356"/>
+      <w:bookmarkStart w:id="627" w:name="_Toc4971538"/>
+      <w:bookmarkStart w:id="628" w:name="_Toc4971700"/>
+      <w:bookmarkStart w:id="629" w:name="_Toc4971836"/>
+      <w:bookmarkStart w:id="630" w:name="_Toc4971946"/>
+      <w:bookmarkStart w:id="631" w:name="_Toc4972082"/>
+      <w:bookmarkStart w:id="632" w:name="_Toc6474129"/>
       <w:r>
         <w:rPr>
           <w:i w:val="0"/>
@@ -27275,7 +28563,6 @@
         </w:rPr>
         <w:t>Thời gian thực – RTC</w:t>
       </w:r>
-      <w:bookmarkEnd w:id="618"/>
       <w:bookmarkEnd w:id="619"/>
       <w:bookmarkEnd w:id="620"/>
       <w:bookmarkEnd w:id="621"/>
@@ -27289,6 +28576,7 @@
       <w:bookmarkEnd w:id="629"/>
       <w:bookmarkEnd w:id="630"/>
       <w:bookmarkEnd w:id="631"/>
+      <w:bookmarkEnd w:id="632"/>
     </w:p>
     <w:p>
       <w:pPr>
@@ -27379,7 +28667,7 @@
                     <pic:cNvPicPr/>
                   </pic:nvPicPr>
                   <pic:blipFill>
-                    <a:blip r:embed="rId35">
+                    <a:blip r:embed="rId41">
                       <a:extLst>
                         <a:ext uri="{28A0092B-C50C-407E-A947-70E740481C1C}">
                           <a14:useLocalDpi xmlns:a14="http://schemas.microsoft.com/office/drawing/2010/main" val="0"/>
@@ -27419,9 +28707,9 @@
           <w:szCs w:val="22"/>
         </w:rPr>
       </w:pPr>
-      <w:bookmarkStart w:id="632" w:name="_Toc6077723"/>
-      <w:bookmarkStart w:id="633" w:name="_Toc6077881"/>
-      <w:bookmarkStart w:id="634" w:name="_Toc6078143"/>
+      <w:bookmarkStart w:id="633" w:name="_Toc6077723"/>
+      <w:bookmarkStart w:id="634" w:name="_Toc6077881"/>
+      <w:bookmarkStart w:id="635" w:name="_Toc6078143"/>
       <w:r>
         <w:rPr>
           <w:b w:val="0"/>
@@ -27473,9 +28761,9 @@
         </w:rPr>
         <w:t>3</w:t>
       </w:r>
-      <w:bookmarkEnd w:id="632"/>
       <w:bookmarkEnd w:id="633"/>
       <w:bookmarkEnd w:id="634"/>
+      <w:bookmarkEnd w:id="635"/>
       <w:r>
         <w:rPr>
           <w:b w:val="0"/>
@@ -27759,7 +29047,7 @@
           <w:szCs w:val="26"/>
         </w:rPr>
       </w:pPr>
-      <w:bookmarkStart w:id="635" w:name="_Toc6474130"/>
+      <w:bookmarkStart w:id="636" w:name="_Toc6474130"/>
       <w:r>
         <w:rPr>
           <w:i w:val="0"/>
@@ -27768,19 +29056,19 @@
         </w:rPr>
         <w:t xml:space="preserve"> </w:t>
       </w:r>
-      <w:bookmarkStart w:id="636" w:name="_Toc4789973"/>
-      <w:bookmarkStart w:id="637" w:name="_Toc4968895"/>
-      <w:bookmarkStart w:id="638" w:name="_Toc4969179"/>
-      <w:bookmarkStart w:id="639" w:name="_Toc4970213"/>
-      <w:bookmarkStart w:id="640" w:name="_Toc4971026"/>
-      <w:bookmarkStart w:id="641" w:name="_Toc4971169"/>
-      <w:bookmarkStart w:id="642" w:name="_Toc4971233"/>
-      <w:bookmarkStart w:id="643" w:name="_Toc4971357"/>
-      <w:bookmarkStart w:id="644" w:name="_Toc4971539"/>
-      <w:bookmarkStart w:id="645" w:name="_Toc4971701"/>
-      <w:bookmarkStart w:id="646" w:name="_Toc4971837"/>
-      <w:bookmarkStart w:id="647" w:name="_Toc4971947"/>
-      <w:bookmarkStart w:id="648" w:name="_Toc4972083"/>
+      <w:bookmarkStart w:id="637" w:name="_Toc4789973"/>
+      <w:bookmarkStart w:id="638" w:name="_Toc4968895"/>
+      <w:bookmarkStart w:id="639" w:name="_Toc4969179"/>
+      <w:bookmarkStart w:id="640" w:name="_Toc4970213"/>
+      <w:bookmarkStart w:id="641" w:name="_Toc4971026"/>
+      <w:bookmarkStart w:id="642" w:name="_Toc4971169"/>
+      <w:bookmarkStart w:id="643" w:name="_Toc4971233"/>
+      <w:bookmarkStart w:id="644" w:name="_Toc4971357"/>
+      <w:bookmarkStart w:id="645" w:name="_Toc4971539"/>
+      <w:bookmarkStart w:id="646" w:name="_Toc4971701"/>
+      <w:bookmarkStart w:id="647" w:name="_Toc4971837"/>
+      <w:bookmarkStart w:id="648" w:name="_Toc4971947"/>
+      <w:bookmarkStart w:id="649" w:name="_Toc4972083"/>
       <w:r>
         <w:rPr>
           <w:i w:val="0"/>
@@ -27789,7 +29077,6 @@
         </w:rPr>
         <w:t>Module kết nối không dây</w:t>
       </w:r>
-      <w:bookmarkEnd w:id="635"/>
       <w:bookmarkEnd w:id="636"/>
       <w:bookmarkEnd w:id="637"/>
       <w:bookmarkEnd w:id="638"/>
@@ -27803,6 +29090,7 @@
       <w:bookmarkEnd w:id="646"/>
       <w:bookmarkEnd w:id="647"/>
       <w:bookmarkEnd w:id="648"/>
+      <w:bookmarkEnd w:id="649"/>
     </w:p>
     <w:p>
       <w:pPr>
@@ -27815,8 +29103,8 @@
           <w:shd w:val="clear" w:color="auto" w:fill="FFFFFF"/>
         </w:rPr>
       </w:pPr>
-      <w:bookmarkStart w:id="649" w:name="_Toc4789974"/>
-      <w:bookmarkStart w:id="650" w:name="_Toc4968896"/>
+      <w:bookmarkStart w:id="650" w:name="_Toc4789974"/>
+      <w:bookmarkStart w:id="651" w:name="_Toc4968896"/>
       <w:r>
         <w:rPr>
           <w:noProof/>
@@ -27839,7 +29127,7 @@
                     </pic:cNvPicPr>
                   </pic:nvPicPr>
                   <pic:blipFill>
-                    <a:blip r:embed="rId36" cstate="print">
+                    <a:blip r:embed="rId42" cstate="print">
                       <a:extLst>
                         <a:ext uri="{28A0092B-C50C-407E-A947-70E740481C1C}">
                           <a14:useLocalDpi xmlns:a14="http://schemas.microsoft.com/office/drawing/2010/main" val="0"/>
@@ -27907,8 +29195,8 @@
           </v:shape>
         </w:pict>
       </w:r>
-      <w:bookmarkEnd w:id="649"/>
       <w:bookmarkEnd w:id="650"/>
+      <w:bookmarkEnd w:id="651"/>
     </w:p>
     <w:p>
       <w:pPr>
@@ -28065,19 +29353,19 @@
         </w:rPr>
         <w:t xml:space="preserve"> </w:t>
       </w:r>
-      <w:bookmarkStart w:id="651" w:name="_Toc4789975"/>
-      <w:bookmarkStart w:id="652" w:name="_Toc4968897"/>
-      <w:bookmarkStart w:id="653" w:name="_Toc4969180"/>
-      <w:bookmarkStart w:id="654" w:name="_Toc4970214"/>
-      <w:bookmarkStart w:id="655" w:name="_Toc4971027"/>
-      <w:bookmarkStart w:id="656" w:name="_Toc4971170"/>
-      <w:bookmarkStart w:id="657" w:name="_Toc4971234"/>
-      <w:bookmarkStart w:id="658" w:name="_Toc4971358"/>
-      <w:bookmarkStart w:id="659" w:name="_Toc4971540"/>
-      <w:bookmarkStart w:id="660" w:name="_Toc4971702"/>
-      <w:bookmarkStart w:id="661" w:name="_Toc4971838"/>
-      <w:bookmarkStart w:id="662" w:name="_Toc4971948"/>
-      <w:bookmarkStart w:id="663" w:name="_Toc4972084"/>
+      <w:bookmarkStart w:id="652" w:name="_Toc4789975"/>
+      <w:bookmarkStart w:id="653" w:name="_Toc4968897"/>
+      <w:bookmarkStart w:id="654" w:name="_Toc4969180"/>
+      <w:bookmarkStart w:id="655" w:name="_Toc4970214"/>
+      <w:bookmarkStart w:id="656" w:name="_Toc4971027"/>
+      <w:bookmarkStart w:id="657" w:name="_Toc4971170"/>
+      <w:bookmarkStart w:id="658" w:name="_Toc4971234"/>
+      <w:bookmarkStart w:id="659" w:name="_Toc4971358"/>
+      <w:bookmarkStart w:id="660" w:name="_Toc4971540"/>
+      <w:bookmarkStart w:id="661" w:name="_Toc4971702"/>
+      <w:bookmarkStart w:id="662" w:name="_Toc4971838"/>
+      <w:bookmarkStart w:id="663" w:name="_Toc4971948"/>
+      <w:bookmarkStart w:id="664" w:name="_Toc4972084"/>
     </w:p>
     <w:p>
       <w:pPr>
@@ -28090,7 +29378,7 @@
           <w:shd w:val="clear" w:color="auto" w:fill="FFFFFF"/>
         </w:rPr>
       </w:pPr>
-      <w:bookmarkStart w:id="664" w:name="_Toc6474131"/>
+      <w:bookmarkStart w:id="665" w:name="_Toc6474131"/>
       <w:r>
         <w:rPr>
           <w:color w:val="000000"/>
@@ -28316,7 +29604,7 @@
                     </pic:cNvPicPr>
                   </pic:nvPicPr>
                   <pic:blipFill>
-                    <a:blip r:embed="rId37">
+                    <a:blip r:embed="rId43">
                       <a:extLst>
                         <a:ext uri="{28A0092B-C50C-407E-A947-70E740481C1C}">
                           <a14:useLocalDpi xmlns:a14="http://schemas.microsoft.com/office/drawing/2010/main" val="0"/>
@@ -28489,7 +29777,7 @@
       <w:r>
         <w:t>nên sử dụng </w:t>
       </w:r>
-      <w:hyperlink r:id="rId38" w:history="1">
+      <w:hyperlink r:id="rId44" w:history="1">
         <w:r>
           <w:t>module cấp nguồn riêng</w:t>
         </w:r>
@@ -28656,7 +29944,6 @@
         </w:rPr>
         <w:t>N CƠ KHÍ</w:t>
       </w:r>
-      <w:bookmarkEnd w:id="651"/>
       <w:bookmarkEnd w:id="652"/>
       <w:bookmarkEnd w:id="653"/>
       <w:bookmarkEnd w:id="654"/>
@@ -28670,6 +29957,7 @@
       <w:bookmarkEnd w:id="662"/>
       <w:bookmarkEnd w:id="663"/>
       <w:bookmarkEnd w:id="664"/>
+      <w:bookmarkEnd w:id="665"/>
     </w:p>
     <w:p>
       <w:pPr>
@@ -29025,19 +30313,19 @@
           <w:szCs w:val="26"/>
         </w:rPr>
       </w:pPr>
-      <w:bookmarkStart w:id="665" w:name="_Toc4789976"/>
-      <w:bookmarkStart w:id="666" w:name="_Toc4968898"/>
-      <w:bookmarkStart w:id="667" w:name="_Toc4969181"/>
-      <w:bookmarkStart w:id="668" w:name="_Toc4970215"/>
-      <w:bookmarkStart w:id="669" w:name="_Toc4971028"/>
-      <w:bookmarkStart w:id="670" w:name="_Toc4971171"/>
-      <w:bookmarkStart w:id="671" w:name="_Toc4971235"/>
-      <w:bookmarkStart w:id="672" w:name="_Toc4971359"/>
-      <w:bookmarkStart w:id="673" w:name="_Toc4971541"/>
-      <w:bookmarkStart w:id="674" w:name="_Toc4971703"/>
-      <w:bookmarkStart w:id="675" w:name="_Toc4971839"/>
-      <w:bookmarkStart w:id="676" w:name="_Toc4971949"/>
-      <w:bookmarkStart w:id="677" w:name="_Toc4972085"/>
+      <w:bookmarkStart w:id="666" w:name="_Toc4789976"/>
+      <w:bookmarkStart w:id="667" w:name="_Toc4968898"/>
+      <w:bookmarkStart w:id="668" w:name="_Toc4969181"/>
+      <w:bookmarkStart w:id="669" w:name="_Toc4970215"/>
+      <w:bookmarkStart w:id="670" w:name="_Toc4971028"/>
+      <w:bookmarkStart w:id="671" w:name="_Toc4971171"/>
+      <w:bookmarkStart w:id="672" w:name="_Toc4971235"/>
+      <w:bookmarkStart w:id="673" w:name="_Toc4971359"/>
+      <w:bookmarkStart w:id="674" w:name="_Toc4971541"/>
+      <w:bookmarkStart w:id="675" w:name="_Toc4971703"/>
+      <w:bookmarkStart w:id="676" w:name="_Toc4971839"/>
+      <w:bookmarkStart w:id="677" w:name="_Toc4971949"/>
+      <w:bookmarkStart w:id="678" w:name="_Toc4972085"/>
       <w:r>
         <w:rPr>
           <w:i/>
@@ -29063,7 +30351,7 @@
           <w:szCs w:val="26"/>
         </w:rPr>
       </w:pPr>
-      <w:bookmarkStart w:id="678" w:name="_Toc6474132"/>
+      <w:bookmarkStart w:id="679" w:name="_Toc6474132"/>
       <w:r>
         <w:rPr>
           <w:i w:val="0"/>
@@ -29073,7 +30361,6 @@
         <w:lastRenderedPageBreak/>
         <w:t>Giới thiệu phần mềm Soliwork</w:t>
       </w:r>
-      <w:bookmarkEnd w:id="665"/>
       <w:bookmarkEnd w:id="666"/>
       <w:bookmarkEnd w:id="667"/>
       <w:bookmarkEnd w:id="668"/>
@@ -29087,6 +30374,7 @@
       <w:bookmarkEnd w:id="676"/>
       <w:bookmarkEnd w:id="677"/>
       <w:bookmarkEnd w:id="678"/>
+      <w:bookmarkEnd w:id="679"/>
     </w:p>
     <w:p>
       <w:pPr>
@@ -29147,7 +30435,7 @@
                     </pic:cNvPicPr>
                   </pic:nvPicPr>
                   <pic:blipFill>
-                    <a:blip r:embed="rId39">
+                    <a:blip r:embed="rId45">
                       <a:extLst>
                         <a:ext uri="{28A0092B-C50C-407E-A947-70E740481C1C}">
                           <a14:useLocalDpi xmlns:a14="http://schemas.microsoft.com/office/drawing/2010/main" val="0"/>
@@ -29193,7 +30481,7 @@
           <w:shd w:val="clear" w:color="auto" w:fill="FFFFFF"/>
         </w:rPr>
       </w:pPr>
-      <w:bookmarkStart w:id="679" w:name="_Toc6079438"/>
+      <w:bookmarkStart w:id="680" w:name="_Toc6079438"/>
       <w:r>
         <w:rPr>
           <w:b w:val="0"/>
@@ -29265,7 +30553,7 @@
         </w:rPr>
         <w:t>: Phần mềm Soliwork</w:t>
       </w:r>
-      <w:bookmarkEnd w:id="679"/>
+      <w:bookmarkEnd w:id="680"/>
     </w:p>
     <w:p>
       <w:pPr>
@@ -29344,7 +30632,7 @@
           <w:szCs w:val="26"/>
         </w:rPr>
       </w:pPr>
-      <w:bookmarkStart w:id="680" w:name="_Toc6474133"/>
+      <w:bookmarkStart w:id="681" w:name="_Toc6474133"/>
       <w:r>
         <w:rPr>
           <w:i w:val="0"/>
@@ -29353,7 +30641,7 @@
         </w:rPr>
         <w:t>Giới thiệu mô hình Robot</w:t>
       </w:r>
-      <w:bookmarkEnd w:id="680"/>
+      <w:bookmarkEnd w:id="681"/>
     </w:p>
     <w:p>
       <w:pPr>
@@ -29366,7 +30654,7 @@
           <w:shd w:val="clear" w:color="auto" w:fill="FFFFFF"/>
         </w:rPr>
       </w:pPr>
-      <w:bookmarkStart w:id="681" w:name="_Toc4789977"/>
+      <w:bookmarkStart w:id="682" w:name="_Toc4789977"/>
       <w:r>
         <w:rPr>
           <w:color w:val="000000"/>
@@ -29374,8 +30662,8 @@
         </w:rPr>
         <w:t>Yêu cầu của robot hút bụi là nhỏ gọn, di chuyển linh hoạt. Do đó, cơ cấu di chuyển</w:t>
       </w:r>
-      <w:bookmarkStart w:id="682" w:name="_Toc4789978"/>
-      <w:bookmarkEnd w:id="681"/>
+      <w:bookmarkStart w:id="683" w:name="_Toc4789978"/>
+      <w:bookmarkEnd w:id="682"/>
       <w:r>
         <w:rPr>
           <w:color w:val="000000"/>
@@ -29432,7 +30720,7 @@
         </w:rPr>
         <w:t>. Sau đó, lớp bụi này được hút bởi cụm quạt hút ở phía sau.</w:t>
       </w:r>
-      <w:bookmarkEnd w:id="682"/>
+      <w:bookmarkEnd w:id="683"/>
     </w:p>
     <w:p>
       <w:pPr>
@@ -29445,7 +30733,7 @@
           <w:shd w:val="clear" w:color="auto" w:fill="FFFFFF"/>
         </w:rPr>
       </w:pPr>
-      <w:bookmarkStart w:id="683" w:name="_Toc4789979"/>
+      <w:bookmarkStart w:id="684" w:name="_Toc4789979"/>
       <w:r>
         <w:rPr>
           <w:color w:val="000000"/>
@@ -29453,8 +30741,8 @@
         </w:rPr>
         <w:t>Bố trí vị trí cảm biến trên robot: robot sử dụng các cảm biến hồng ngoại để tránh</w:t>
       </w:r>
-      <w:bookmarkStart w:id="684" w:name="_Toc4789980"/>
-      <w:bookmarkEnd w:id="683"/>
+      <w:bookmarkStart w:id="685" w:name="_Toc4789980"/>
+      <w:bookmarkEnd w:id="684"/>
       <w:r>
         <w:rPr>
           <w:color w:val="000000"/>
@@ -29497,7 +30785,7 @@
         </w:rPr>
         <w:t>, các cảm biến được thiết kế với các vị trí như sau:</w:t>
       </w:r>
-      <w:bookmarkEnd w:id="684"/>
+      <w:bookmarkEnd w:id="685"/>
     </w:p>
     <w:p>
       <w:pPr>
@@ -29510,12 +30798,12 @@
         <w:ind w:left="1350" w:firstLine="540"/>
         <w:jc w:val="both"/>
       </w:pPr>
-      <w:bookmarkStart w:id="685" w:name="_Toc4789981"/>
+      <w:bookmarkStart w:id="686" w:name="_Toc4789981"/>
       <w:r>
         <w:t xml:space="preserve">Có 3 cảm biến hồng ngoại chống rơi được đặt hai bên và phía trước, ngay mép </w:t>
       </w:r>
-      <w:bookmarkStart w:id="686" w:name="_Toc4789982"/>
-      <w:bookmarkEnd w:id="685"/>
+      <w:bookmarkStart w:id="687" w:name="_Toc4789982"/>
+      <w:bookmarkEnd w:id="686"/>
       <w:r>
         <w:t>của thân robot hút bụi</w:t>
       </w:r>
@@ -29525,7 +30813,7 @@
       <w:r>
         <w:t>.</w:t>
       </w:r>
-      <w:bookmarkEnd w:id="686"/>
+      <w:bookmarkEnd w:id="687"/>
     </w:p>
     <w:p>
       <w:pPr>
@@ -29542,7 +30830,7 @@
           <w:shd w:val="clear" w:color="auto" w:fill="FFFFFF"/>
         </w:rPr>
       </w:pPr>
-      <w:bookmarkStart w:id="687" w:name="_Toc4789983"/>
+      <w:bookmarkStart w:id="688" w:name="_Toc4789983"/>
       <w:r>
         <w:t>Cảm biến phát hiện vật cản</w:t>
       </w:r>
@@ -29552,8 +30840,8 @@
       <w:r>
         <w:t xml:space="preserve"> được đặt phía trước robot và 2 bên thân. </w:t>
       </w:r>
-      <w:bookmarkStart w:id="688" w:name="_Toc4789986"/>
-      <w:bookmarkEnd w:id="687"/>
+      <w:bookmarkStart w:id="689" w:name="_Toc4789986"/>
+      <w:bookmarkEnd w:id="688"/>
       <w:r>
         <w:t>Nhằm xác định vật cản phía trước (khi chạy thẳng) và hai bên hông (khi xoay).</w:t>
       </w:r>
@@ -29590,8 +30878,8 @@
         </w:rPr>
         <w:t xml:space="preserve"> trí lắp đặt nguồn nuôi cho robot và mạch</w:t>
       </w:r>
-      <w:bookmarkStart w:id="689" w:name="_Toc4789987"/>
-      <w:bookmarkEnd w:id="688"/>
+      <w:bookmarkStart w:id="690" w:name="_Toc4789987"/>
+      <w:bookmarkEnd w:id="689"/>
       <w:r>
         <w:rPr>
           <w:color w:val="000000"/>
@@ -29613,7 +30901,7 @@
         </w:rPr>
         <w:t>.</w:t>
       </w:r>
-      <w:bookmarkEnd w:id="689"/>
+      <w:bookmarkEnd w:id="690"/>
     </w:p>
     <w:p>
       <w:pPr>
@@ -29626,7 +30914,7 @@
           <w:shd w:val="clear" w:color="auto" w:fill="FFFFFF"/>
         </w:rPr>
       </w:pPr>
-      <w:bookmarkStart w:id="690" w:name="_Toc4789988"/>
+      <w:bookmarkStart w:id="691" w:name="_Toc4789988"/>
       <w:r>
         <w:rPr>
           <w:color w:val="000000"/>
@@ -29648,7 +30936,7 @@
         </w:rPr>
         <w:t>của robot hút bụi như sau:</w:t>
       </w:r>
-      <w:bookmarkEnd w:id="690"/>
+      <w:bookmarkEnd w:id="691"/>
     </w:p>
     <w:p>
       <w:pPr>
@@ -29666,20 +30954,20 @@
           <w:szCs w:val="26"/>
         </w:rPr>
       </w:pPr>
-      <w:bookmarkStart w:id="691" w:name="_Toc4789989"/>
-      <w:bookmarkStart w:id="692" w:name="_Toc4968899"/>
-      <w:bookmarkStart w:id="693" w:name="_Toc4969182"/>
-      <w:bookmarkStart w:id="694" w:name="_Toc4970216"/>
-      <w:bookmarkStart w:id="695" w:name="_Toc4971029"/>
-      <w:bookmarkStart w:id="696" w:name="_Toc4971172"/>
-      <w:bookmarkStart w:id="697" w:name="_Toc4971236"/>
-      <w:bookmarkStart w:id="698" w:name="_Toc4971360"/>
-      <w:bookmarkStart w:id="699" w:name="_Toc4971542"/>
-      <w:bookmarkStart w:id="700" w:name="_Toc4971704"/>
-      <w:bookmarkStart w:id="701" w:name="_Toc4971840"/>
-      <w:bookmarkStart w:id="702" w:name="_Toc4971950"/>
-      <w:bookmarkStart w:id="703" w:name="_Toc4972086"/>
-      <w:bookmarkStart w:id="704" w:name="_Toc6474134"/>
+      <w:bookmarkStart w:id="692" w:name="_Toc4789989"/>
+      <w:bookmarkStart w:id="693" w:name="_Toc4968899"/>
+      <w:bookmarkStart w:id="694" w:name="_Toc4969182"/>
+      <w:bookmarkStart w:id="695" w:name="_Toc4970216"/>
+      <w:bookmarkStart w:id="696" w:name="_Toc4971029"/>
+      <w:bookmarkStart w:id="697" w:name="_Toc4971172"/>
+      <w:bookmarkStart w:id="698" w:name="_Toc4971236"/>
+      <w:bookmarkStart w:id="699" w:name="_Toc4971360"/>
+      <w:bookmarkStart w:id="700" w:name="_Toc4971542"/>
+      <w:bookmarkStart w:id="701" w:name="_Toc4971704"/>
+      <w:bookmarkStart w:id="702" w:name="_Toc4971840"/>
+      <w:bookmarkStart w:id="703" w:name="_Toc4971950"/>
+      <w:bookmarkStart w:id="704" w:name="_Toc4972086"/>
+      <w:bookmarkStart w:id="705" w:name="_Toc6474134"/>
       <w:r>
         <w:rPr>
           <w:i w:val="0"/>
@@ -29696,7 +30984,6 @@
         </w:rPr>
         <w:t xml:space="preserve"> Robot</w:t>
       </w:r>
-      <w:bookmarkEnd w:id="691"/>
       <w:bookmarkEnd w:id="692"/>
       <w:bookmarkEnd w:id="693"/>
       <w:bookmarkEnd w:id="694"/>
@@ -29710,6 +30997,7 @@
       <w:bookmarkEnd w:id="702"/>
       <w:bookmarkEnd w:id="703"/>
       <w:bookmarkEnd w:id="704"/>
+      <w:bookmarkEnd w:id="705"/>
     </w:p>
     <w:p>
       <w:pPr>
@@ -29750,7 +31038,7 @@
                     <pic:cNvPicPr/>
                   </pic:nvPicPr>
                   <pic:blipFill>
-                    <a:blip r:embed="rId40"/>
+                    <a:blip r:embed="rId46"/>
                     <a:stretch>
                       <a:fillRect/>
                     </a:stretch>
@@ -29785,7 +31073,7 @@
           <w:shd w:val="clear" w:color="auto" w:fill="FFFFFF"/>
         </w:rPr>
       </w:pPr>
-      <w:bookmarkStart w:id="705" w:name="_Toc6079446"/>
+      <w:bookmarkStart w:id="706" w:name="_Toc6079446"/>
       <w:r>
         <w:rPr>
           <w:b w:val="0"/>
@@ -29857,7 +31145,7 @@
         </w:rPr>
         <w:t>: Phần thân của Robot</w:t>
       </w:r>
-      <w:bookmarkEnd w:id="705"/>
+      <w:bookmarkEnd w:id="706"/>
     </w:p>
     <w:p>
       <w:pPr>
@@ -30153,7 +31441,7 @@
                     <pic:cNvPicPr/>
                   </pic:nvPicPr>
                   <pic:blipFill>
-                    <a:blip r:embed="rId41"/>
+                    <a:blip r:embed="rId47"/>
                     <a:stretch>
                       <a:fillRect/>
                     </a:stretch>
@@ -30188,7 +31476,7 @@
           <w:shd w:val="clear" w:color="auto" w:fill="FFFFFF"/>
         </w:rPr>
       </w:pPr>
-      <w:bookmarkStart w:id="706" w:name="_Toc6079447"/>
+      <w:bookmarkStart w:id="707" w:name="_Toc6079447"/>
       <w:r>
         <w:rPr>
           <w:b w:val="0"/>
@@ -30260,7 +31548,7 @@
         </w:rPr>
         <w:t xml:space="preserve"> Phần thân ở góc nhìn khác</w:t>
       </w:r>
-      <w:bookmarkEnd w:id="706"/>
+      <w:bookmarkEnd w:id="707"/>
     </w:p>
     <w:p>
       <w:pPr>
@@ -30457,7 +31745,7 @@
                     <pic:cNvPicPr/>
                   </pic:nvPicPr>
                   <pic:blipFill>
-                    <a:blip r:embed="rId42">
+                    <a:blip r:embed="rId48">
                       <a:extLst>
                         <a:ext uri="{28A0092B-C50C-407E-A947-70E740481C1C}">
                           <a14:useLocalDpi xmlns:a14="http://schemas.microsoft.com/office/drawing/2010/main" val="0"/>
@@ -30504,7 +31792,7 @@
           <w:szCs w:val="22"/>
         </w:rPr>
       </w:pPr>
-      <w:bookmarkStart w:id="707" w:name="_Toc6079448"/>
+      <w:bookmarkStart w:id="708" w:name="_Toc6079448"/>
       <w:r>
         <w:rPr>
           <w:b w:val="0"/>
@@ -30576,7 +31864,7 @@
         </w:rPr>
         <w:t>: Cách bố trí cảm biến trên thân</w:t>
       </w:r>
-      <w:bookmarkEnd w:id="707"/>
+      <w:bookmarkEnd w:id="708"/>
     </w:p>
     <w:p>
       <w:pPr>
@@ -30745,20 +32033,20 @@
           <w:szCs w:val="26"/>
         </w:rPr>
       </w:pPr>
-      <w:bookmarkStart w:id="708" w:name="_Toc4789990"/>
-      <w:bookmarkStart w:id="709" w:name="_Toc4968900"/>
-      <w:bookmarkStart w:id="710" w:name="_Toc4969183"/>
-      <w:bookmarkStart w:id="711" w:name="_Toc4970217"/>
-      <w:bookmarkStart w:id="712" w:name="_Toc4971030"/>
-      <w:bookmarkStart w:id="713" w:name="_Toc4971173"/>
-      <w:bookmarkStart w:id="714" w:name="_Toc4971237"/>
-      <w:bookmarkStart w:id="715" w:name="_Toc4971361"/>
-      <w:bookmarkStart w:id="716" w:name="_Toc4971543"/>
-      <w:bookmarkStart w:id="717" w:name="_Toc4971705"/>
-      <w:bookmarkStart w:id="718" w:name="_Toc4971841"/>
-      <w:bookmarkStart w:id="719" w:name="_Toc4971951"/>
-      <w:bookmarkStart w:id="720" w:name="_Toc4972087"/>
-      <w:bookmarkStart w:id="721" w:name="_Toc6474135"/>
+      <w:bookmarkStart w:id="709" w:name="_Toc4789990"/>
+      <w:bookmarkStart w:id="710" w:name="_Toc4968900"/>
+      <w:bookmarkStart w:id="711" w:name="_Toc4969183"/>
+      <w:bookmarkStart w:id="712" w:name="_Toc4970217"/>
+      <w:bookmarkStart w:id="713" w:name="_Toc4971030"/>
+      <w:bookmarkStart w:id="714" w:name="_Toc4971173"/>
+      <w:bookmarkStart w:id="715" w:name="_Toc4971237"/>
+      <w:bookmarkStart w:id="716" w:name="_Toc4971361"/>
+      <w:bookmarkStart w:id="717" w:name="_Toc4971543"/>
+      <w:bookmarkStart w:id="718" w:name="_Toc4971705"/>
+      <w:bookmarkStart w:id="719" w:name="_Toc4971841"/>
+      <w:bookmarkStart w:id="720" w:name="_Toc4971951"/>
+      <w:bookmarkStart w:id="721" w:name="_Toc4972087"/>
+      <w:bookmarkStart w:id="722" w:name="_Toc6474135"/>
       <w:r>
         <w:rPr>
           <w:i w:val="0"/>
@@ -30767,7 +32055,6 @@
         </w:rPr>
         <w:t>Thiết kế phần đế Robot</w:t>
       </w:r>
-      <w:bookmarkEnd w:id="708"/>
       <w:bookmarkEnd w:id="709"/>
       <w:bookmarkEnd w:id="710"/>
       <w:bookmarkEnd w:id="711"/>
@@ -30781,6 +32068,7 @@
       <w:bookmarkEnd w:id="719"/>
       <w:bookmarkEnd w:id="720"/>
       <w:bookmarkEnd w:id="721"/>
+      <w:bookmarkEnd w:id="722"/>
     </w:p>
     <w:p>
       <w:pPr>
@@ -30988,7 +32276,7 @@
                     <pic:cNvPicPr/>
                   </pic:nvPicPr>
                   <pic:blipFill>
-                    <a:blip r:embed="rId43"/>
+                    <a:blip r:embed="rId49"/>
                     <a:stretch>
                       <a:fillRect/>
                     </a:stretch>
@@ -31039,7 +32327,7 @@
           <w:shd w:val="clear" w:color="auto" w:fill="FFFFFF"/>
         </w:rPr>
       </w:pPr>
-      <w:bookmarkStart w:id="722" w:name="_Toc6079455"/>
+      <w:bookmarkStart w:id="723" w:name="_Toc6079455"/>
       <w:r>
         <w:rPr>
           <w:b w:val="0"/>
@@ -31111,7 +32399,7 @@
         </w:rPr>
         <w:t>: Phần đế của Robot</w:t>
       </w:r>
-      <w:bookmarkEnd w:id="722"/>
+      <w:bookmarkEnd w:id="723"/>
     </w:p>
     <w:p>
       <w:pPr>
@@ -31232,7 +32520,7 @@
                     <pic:cNvPicPr/>
                   </pic:nvPicPr>
                   <pic:blipFill>
-                    <a:blip r:embed="rId44"/>
+                    <a:blip r:embed="rId50"/>
                     <a:stretch>
                       <a:fillRect/>
                     </a:stretch>
@@ -31267,7 +32555,7 @@
           <w:shd w:val="clear" w:color="auto" w:fill="FFFFFF"/>
         </w:rPr>
       </w:pPr>
-      <w:bookmarkStart w:id="723" w:name="_Toc6079456"/>
+      <w:bookmarkStart w:id="724" w:name="_Toc6079456"/>
       <w:r>
         <w:rPr>
           <w:b w:val="0"/>
@@ -31339,7 +32627,7 @@
         </w:rPr>
         <w:t>: Phần đế ở góc nhìn khác</w:t>
       </w:r>
-      <w:bookmarkEnd w:id="723"/>
+      <w:bookmarkEnd w:id="724"/>
     </w:p>
     <w:p>
       <w:pPr>
@@ -31404,20 +32692,20 @@
           <w:szCs w:val="26"/>
         </w:rPr>
       </w:pPr>
-      <w:bookmarkStart w:id="724" w:name="_Toc4789991"/>
-      <w:bookmarkStart w:id="725" w:name="_Toc4968901"/>
-      <w:bookmarkStart w:id="726" w:name="_Toc4969184"/>
-      <w:bookmarkStart w:id="727" w:name="_Toc4970218"/>
-      <w:bookmarkStart w:id="728" w:name="_Toc4971031"/>
-      <w:bookmarkStart w:id="729" w:name="_Toc4971174"/>
-      <w:bookmarkStart w:id="730" w:name="_Toc4971238"/>
-      <w:bookmarkStart w:id="731" w:name="_Toc4971362"/>
-      <w:bookmarkStart w:id="732" w:name="_Toc4971544"/>
-      <w:bookmarkStart w:id="733" w:name="_Toc4971706"/>
-      <w:bookmarkStart w:id="734" w:name="_Toc4971842"/>
-      <w:bookmarkStart w:id="735" w:name="_Toc4971952"/>
-      <w:bookmarkStart w:id="736" w:name="_Toc4972088"/>
-      <w:bookmarkStart w:id="737" w:name="_Toc6474136"/>
+      <w:bookmarkStart w:id="725" w:name="_Toc4789991"/>
+      <w:bookmarkStart w:id="726" w:name="_Toc4968901"/>
+      <w:bookmarkStart w:id="727" w:name="_Toc4969184"/>
+      <w:bookmarkStart w:id="728" w:name="_Toc4970218"/>
+      <w:bookmarkStart w:id="729" w:name="_Toc4971031"/>
+      <w:bookmarkStart w:id="730" w:name="_Toc4971174"/>
+      <w:bookmarkStart w:id="731" w:name="_Toc4971238"/>
+      <w:bookmarkStart w:id="732" w:name="_Toc4971362"/>
+      <w:bookmarkStart w:id="733" w:name="_Toc4971544"/>
+      <w:bookmarkStart w:id="734" w:name="_Toc4971706"/>
+      <w:bookmarkStart w:id="735" w:name="_Toc4971842"/>
+      <w:bookmarkStart w:id="736" w:name="_Toc4971952"/>
+      <w:bookmarkStart w:id="737" w:name="_Toc4972088"/>
+      <w:bookmarkStart w:id="738" w:name="_Toc6474136"/>
       <w:r>
         <w:rPr>
           <w:i w:val="0"/>
@@ -31426,7 +32714,6 @@
         </w:rPr>
         <w:t xml:space="preserve">Thiết kế </w:t>
       </w:r>
-      <w:bookmarkEnd w:id="724"/>
       <w:bookmarkEnd w:id="725"/>
       <w:bookmarkEnd w:id="726"/>
       <w:bookmarkEnd w:id="727"/>
@@ -31439,6 +32726,7 @@
       <w:bookmarkEnd w:id="734"/>
       <w:bookmarkEnd w:id="735"/>
       <w:bookmarkEnd w:id="736"/>
+      <w:bookmarkEnd w:id="737"/>
       <w:r>
         <w:rPr>
           <w:i w:val="0"/>
@@ -31447,7 +32735,7 @@
         </w:rPr>
         <w:t>hộp bụi</w:t>
       </w:r>
-      <w:bookmarkEnd w:id="737"/>
+      <w:bookmarkEnd w:id="738"/>
     </w:p>
     <w:p>
       <w:pPr>
@@ -31569,7 +32857,7 @@
                     <pic:cNvPicPr/>
                   </pic:nvPicPr>
                   <pic:blipFill>
-                    <a:blip r:embed="rId45">
+                    <a:blip r:embed="rId51">
                       <a:extLst>
                         <a:ext uri="{28A0092B-C50C-407E-A947-70E740481C1C}">
                           <a14:useLocalDpi xmlns:a14="http://schemas.microsoft.com/office/drawing/2010/main" val="0"/>
@@ -31610,7 +32898,7 @@
           <w:shd w:val="clear" w:color="auto" w:fill="FFFFFF"/>
         </w:rPr>
       </w:pPr>
-      <w:bookmarkStart w:id="738" w:name="_Toc6079460"/>
+      <w:bookmarkStart w:id="739" w:name="_Toc6079460"/>
       <w:r>
         <w:rPr>
           <w:b w:val="0"/>
@@ -31682,7 +32970,7 @@
         </w:rPr>
         <w:t>: Phần thiết kế chứa bụi của Robot</w:t>
       </w:r>
-      <w:bookmarkEnd w:id="738"/>
+      <w:bookmarkEnd w:id="739"/>
     </w:p>
     <w:p>
       <w:pPr>
@@ -31766,20 +33054,20 @@
           <w:szCs w:val="26"/>
         </w:rPr>
       </w:pPr>
-      <w:bookmarkStart w:id="739" w:name="_Toc4789992"/>
-      <w:bookmarkStart w:id="740" w:name="_Toc4968902"/>
-      <w:bookmarkStart w:id="741" w:name="_Toc4969185"/>
-      <w:bookmarkStart w:id="742" w:name="_Toc4970219"/>
-      <w:bookmarkStart w:id="743" w:name="_Toc4971032"/>
-      <w:bookmarkStart w:id="744" w:name="_Toc4971175"/>
-      <w:bookmarkStart w:id="745" w:name="_Toc4971239"/>
-      <w:bookmarkStart w:id="746" w:name="_Toc4971363"/>
-      <w:bookmarkStart w:id="747" w:name="_Toc4971545"/>
-      <w:bookmarkStart w:id="748" w:name="_Toc4971707"/>
-      <w:bookmarkStart w:id="749" w:name="_Toc4971843"/>
-      <w:bookmarkStart w:id="750" w:name="_Toc4971953"/>
-      <w:bookmarkStart w:id="751" w:name="_Toc4972089"/>
-      <w:bookmarkStart w:id="752" w:name="_Toc6474137"/>
+      <w:bookmarkStart w:id="740" w:name="_Toc4789992"/>
+      <w:bookmarkStart w:id="741" w:name="_Toc4968902"/>
+      <w:bookmarkStart w:id="742" w:name="_Toc4969185"/>
+      <w:bookmarkStart w:id="743" w:name="_Toc4970219"/>
+      <w:bookmarkStart w:id="744" w:name="_Toc4971032"/>
+      <w:bookmarkStart w:id="745" w:name="_Toc4971175"/>
+      <w:bookmarkStart w:id="746" w:name="_Toc4971239"/>
+      <w:bookmarkStart w:id="747" w:name="_Toc4971363"/>
+      <w:bookmarkStart w:id="748" w:name="_Toc4971545"/>
+      <w:bookmarkStart w:id="749" w:name="_Toc4971707"/>
+      <w:bookmarkStart w:id="750" w:name="_Toc4971843"/>
+      <w:bookmarkStart w:id="751" w:name="_Toc4971953"/>
+      <w:bookmarkStart w:id="752" w:name="_Toc4972089"/>
+      <w:bookmarkStart w:id="753" w:name="_Toc6474137"/>
       <w:r>
         <w:rPr>
           <w:i w:val="0"/>
@@ -31788,10 +33076,10 @@
         </w:rPr>
         <w:t>Kết quả thiết</w:t>
       </w:r>
-      <w:bookmarkEnd w:id="739"/>
       <w:bookmarkEnd w:id="740"/>
       <w:bookmarkEnd w:id="741"/>
       <w:bookmarkEnd w:id="742"/>
+      <w:bookmarkEnd w:id="743"/>
       <w:r>
         <w:rPr>
           <w:i w:val="0"/>
@@ -31800,7 +33088,6 @@
         </w:rPr>
         <w:t xml:space="preserve"> kế</w:t>
       </w:r>
-      <w:bookmarkEnd w:id="743"/>
       <w:bookmarkEnd w:id="744"/>
       <w:bookmarkEnd w:id="745"/>
       <w:bookmarkEnd w:id="746"/>
@@ -31810,6 +33097,7 @@
       <w:bookmarkEnd w:id="750"/>
       <w:bookmarkEnd w:id="751"/>
       <w:bookmarkEnd w:id="752"/>
+      <w:bookmarkEnd w:id="753"/>
     </w:p>
     <w:p>
       <w:pPr>
@@ -31880,19 +33168,19 @@
           <w:szCs w:val="28"/>
         </w:rPr>
       </w:pPr>
-      <w:bookmarkStart w:id="753" w:name="_Toc4789993"/>
-      <w:bookmarkStart w:id="754" w:name="_Toc4968903"/>
-      <w:bookmarkStart w:id="755" w:name="_Toc4969186"/>
-      <w:bookmarkStart w:id="756" w:name="_Toc4970220"/>
-      <w:bookmarkStart w:id="757" w:name="_Toc4971033"/>
-      <w:bookmarkStart w:id="758" w:name="_Toc4971176"/>
-      <w:bookmarkStart w:id="759" w:name="_Toc4971240"/>
-      <w:bookmarkStart w:id="760" w:name="_Toc4971364"/>
-      <w:bookmarkStart w:id="761" w:name="_Toc4971546"/>
-      <w:bookmarkStart w:id="762" w:name="_Toc4971708"/>
-      <w:bookmarkStart w:id="763" w:name="_Toc4971844"/>
-      <w:bookmarkStart w:id="764" w:name="_Toc4971954"/>
-      <w:bookmarkStart w:id="765" w:name="_Toc4972090"/>
+      <w:bookmarkStart w:id="754" w:name="_Toc4789993"/>
+      <w:bookmarkStart w:id="755" w:name="_Toc4968903"/>
+      <w:bookmarkStart w:id="756" w:name="_Toc4969186"/>
+      <w:bookmarkStart w:id="757" w:name="_Toc4970220"/>
+      <w:bookmarkStart w:id="758" w:name="_Toc4971033"/>
+      <w:bookmarkStart w:id="759" w:name="_Toc4971176"/>
+      <w:bookmarkStart w:id="760" w:name="_Toc4971240"/>
+      <w:bookmarkStart w:id="761" w:name="_Toc4971364"/>
+      <w:bookmarkStart w:id="762" w:name="_Toc4971546"/>
+      <w:bookmarkStart w:id="763" w:name="_Toc4971708"/>
+      <w:bookmarkStart w:id="764" w:name="_Toc4971844"/>
+      <w:bookmarkStart w:id="765" w:name="_Toc4971954"/>
+      <w:bookmarkStart w:id="766" w:name="_Toc4972090"/>
       <w:r>
         <w:rPr>
           <w:sz w:val="28"/>
@@ -31936,7 +33224,7 @@
           <w:szCs w:val="28"/>
         </w:rPr>
       </w:pPr>
-      <w:bookmarkStart w:id="766" w:name="_Toc6474138"/>
+      <w:bookmarkStart w:id="767" w:name="_Toc6474138"/>
       <w:r>
         <w:rPr>
           <w:sz w:val="28"/>
@@ -31958,7 +33246,6 @@
         </w:rPr>
         <w:t>LẬP TRÌNH ROBOT</w:t>
       </w:r>
-      <w:bookmarkEnd w:id="753"/>
       <w:bookmarkEnd w:id="754"/>
       <w:bookmarkEnd w:id="755"/>
       <w:bookmarkEnd w:id="756"/>
@@ -31972,6 +33259,7 @@
       <w:bookmarkEnd w:id="764"/>
       <w:bookmarkEnd w:id="765"/>
       <w:bookmarkEnd w:id="766"/>
+      <w:bookmarkEnd w:id="767"/>
     </w:p>
     <w:p>
       <w:pPr>
@@ -32340,20 +33628,20 @@
         <w:lastRenderedPageBreak/>
         <w:t xml:space="preserve"> </w:t>
       </w:r>
-      <w:bookmarkStart w:id="767" w:name="_Toc4789994"/>
-      <w:bookmarkStart w:id="768" w:name="_Toc4968904"/>
-      <w:bookmarkStart w:id="769" w:name="_Toc4969187"/>
-      <w:bookmarkStart w:id="770" w:name="_Toc4970221"/>
-      <w:bookmarkStart w:id="771" w:name="_Toc4971034"/>
-      <w:bookmarkStart w:id="772" w:name="_Toc4971177"/>
-      <w:bookmarkStart w:id="773" w:name="_Toc4971241"/>
-      <w:bookmarkStart w:id="774" w:name="_Toc4971365"/>
-      <w:bookmarkStart w:id="775" w:name="_Toc4971547"/>
-      <w:bookmarkStart w:id="776" w:name="_Toc4971709"/>
-      <w:bookmarkStart w:id="777" w:name="_Toc4971845"/>
-      <w:bookmarkStart w:id="778" w:name="_Toc4971955"/>
-      <w:bookmarkStart w:id="779" w:name="_Toc4972091"/>
-      <w:bookmarkStart w:id="780" w:name="_Toc6474139"/>
+      <w:bookmarkStart w:id="768" w:name="_Toc4789994"/>
+      <w:bookmarkStart w:id="769" w:name="_Toc4968904"/>
+      <w:bookmarkStart w:id="770" w:name="_Toc4969187"/>
+      <w:bookmarkStart w:id="771" w:name="_Toc4970221"/>
+      <w:bookmarkStart w:id="772" w:name="_Toc4971034"/>
+      <w:bookmarkStart w:id="773" w:name="_Toc4971177"/>
+      <w:bookmarkStart w:id="774" w:name="_Toc4971241"/>
+      <w:bookmarkStart w:id="775" w:name="_Toc4971365"/>
+      <w:bookmarkStart w:id="776" w:name="_Toc4971547"/>
+      <w:bookmarkStart w:id="777" w:name="_Toc4971709"/>
+      <w:bookmarkStart w:id="778" w:name="_Toc4971845"/>
+      <w:bookmarkStart w:id="779" w:name="_Toc4971955"/>
+      <w:bookmarkStart w:id="780" w:name="_Toc4972091"/>
+      <w:bookmarkStart w:id="781" w:name="_Toc6474139"/>
       <w:r>
         <w:rPr>
           <w:i w:val="0"/>
@@ -32362,7 +33650,6 @@
         </w:rPr>
         <w:t>Phương pháp điều chế PWM</w:t>
       </w:r>
-      <w:bookmarkEnd w:id="767"/>
       <w:bookmarkEnd w:id="768"/>
       <w:bookmarkEnd w:id="769"/>
       <w:bookmarkEnd w:id="770"/>
@@ -32376,6 +33663,7 @@
       <w:bookmarkEnd w:id="778"/>
       <w:bookmarkEnd w:id="779"/>
       <w:bookmarkEnd w:id="780"/>
+      <w:bookmarkEnd w:id="781"/>
     </w:p>
     <w:p>
       <w:pPr>
@@ -32392,20 +33680,20 @@
           <w:szCs w:val="26"/>
         </w:rPr>
       </w:pPr>
-      <w:bookmarkStart w:id="781" w:name="_Toc4789995"/>
-      <w:bookmarkStart w:id="782" w:name="_Toc4968905"/>
-      <w:bookmarkStart w:id="783" w:name="_Toc4969188"/>
-      <w:bookmarkStart w:id="784" w:name="_Toc4970222"/>
-      <w:bookmarkStart w:id="785" w:name="_Toc4971035"/>
-      <w:bookmarkStart w:id="786" w:name="_Toc4971178"/>
-      <w:bookmarkStart w:id="787" w:name="_Toc4971242"/>
-      <w:bookmarkStart w:id="788" w:name="_Toc4971366"/>
-      <w:bookmarkStart w:id="789" w:name="_Toc4971548"/>
-      <w:bookmarkStart w:id="790" w:name="_Toc4971710"/>
-      <w:bookmarkStart w:id="791" w:name="_Toc4971846"/>
-      <w:bookmarkStart w:id="792" w:name="_Toc4971956"/>
-      <w:bookmarkStart w:id="793" w:name="_Toc4972092"/>
-      <w:bookmarkStart w:id="794" w:name="_Toc6474140"/>
+      <w:bookmarkStart w:id="782" w:name="_Toc4789995"/>
+      <w:bookmarkStart w:id="783" w:name="_Toc4968905"/>
+      <w:bookmarkStart w:id="784" w:name="_Toc4969188"/>
+      <w:bookmarkStart w:id="785" w:name="_Toc4970222"/>
+      <w:bookmarkStart w:id="786" w:name="_Toc4971035"/>
+      <w:bookmarkStart w:id="787" w:name="_Toc4971178"/>
+      <w:bookmarkStart w:id="788" w:name="_Toc4971242"/>
+      <w:bookmarkStart w:id="789" w:name="_Toc4971366"/>
+      <w:bookmarkStart w:id="790" w:name="_Toc4971548"/>
+      <w:bookmarkStart w:id="791" w:name="_Toc4971710"/>
+      <w:bookmarkStart w:id="792" w:name="_Toc4971846"/>
+      <w:bookmarkStart w:id="793" w:name="_Toc4971956"/>
+      <w:bookmarkStart w:id="794" w:name="_Toc4972092"/>
+      <w:bookmarkStart w:id="795" w:name="_Toc6474140"/>
       <w:r>
         <w:rPr>
           <w:b/>
@@ -32414,7 +33702,6 @@
         </w:rPr>
         <w:t>Giới thiệu thuật toán</w:t>
       </w:r>
-      <w:bookmarkEnd w:id="781"/>
       <w:bookmarkEnd w:id="782"/>
       <w:bookmarkEnd w:id="783"/>
       <w:bookmarkEnd w:id="784"/>
@@ -32428,6 +33715,7 @@
       <w:bookmarkEnd w:id="792"/>
       <w:bookmarkEnd w:id="793"/>
       <w:bookmarkEnd w:id="794"/>
+      <w:bookmarkEnd w:id="795"/>
     </w:p>
     <w:p>
       <w:pPr>
@@ -32439,7 +33727,7 @@
           <w:shd w:val="clear" w:color="auto" w:fill="FFFFFF"/>
         </w:rPr>
       </w:pPr>
-      <w:bookmarkStart w:id="795" w:name="_Toc4789996"/>
+      <w:bookmarkStart w:id="796" w:name="_Toc4789996"/>
       <w:r>
         <w:rPr>
           <w:noProof/>
@@ -32468,7 +33756,7 @@
                     <pic:cNvPicPr/>
                   </pic:nvPicPr>
                   <pic:blipFill>
-                    <a:blip r:embed="rId46">
+                    <a:blip r:embed="rId52">
                       <a:extLst>
                         <a:ext uri="{28A0092B-C50C-407E-A947-70E740481C1C}">
                           <a14:useLocalDpi xmlns:a14="http://schemas.microsoft.com/office/drawing/2010/main" val="0"/>
@@ -33136,7 +34424,7 @@
         </w:rPr>
         <w:t> (duty cycle).</w:t>
       </w:r>
-      <w:bookmarkEnd w:id="795"/>
+      <w:bookmarkEnd w:id="796"/>
     </w:p>
     <w:p>
       <w:pPr>
@@ -33257,20 +34545,20 @@
           <w:szCs w:val="26"/>
         </w:rPr>
       </w:pPr>
-      <w:bookmarkStart w:id="796" w:name="_Toc4789997"/>
-      <w:bookmarkStart w:id="797" w:name="_Toc4968906"/>
-      <w:bookmarkStart w:id="798" w:name="_Toc4969189"/>
-      <w:bookmarkStart w:id="799" w:name="_Toc4970223"/>
-      <w:bookmarkStart w:id="800" w:name="_Toc4971036"/>
-      <w:bookmarkStart w:id="801" w:name="_Toc4971179"/>
-      <w:bookmarkStart w:id="802" w:name="_Toc4971243"/>
-      <w:bookmarkStart w:id="803" w:name="_Toc4971367"/>
-      <w:bookmarkStart w:id="804" w:name="_Toc4971549"/>
-      <w:bookmarkStart w:id="805" w:name="_Toc4971711"/>
-      <w:bookmarkStart w:id="806" w:name="_Toc4971847"/>
-      <w:bookmarkStart w:id="807" w:name="_Toc4971957"/>
-      <w:bookmarkStart w:id="808" w:name="_Toc4972093"/>
-      <w:bookmarkStart w:id="809" w:name="_Toc6474141"/>
+      <w:bookmarkStart w:id="797" w:name="_Toc4789997"/>
+      <w:bookmarkStart w:id="798" w:name="_Toc4968906"/>
+      <w:bookmarkStart w:id="799" w:name="_Toc4969189"/>
+      <w:bookmarkStart w:id="800" w:name="_Toc4970223"/>
+      <w:bookmarkStart w:id="801" w:name="_Toc4971036"/>
+      <w:bookmarkStart w:id="802" w:name="_Toc4971179"/>
+      <w:bookmarkStart w:id="803" w:name="_Toc4971243"/>
+      <w:bookmarkStart w:id="804" w:name="_Toc4971367"/>
+      <w:bookmarkStart w:id="805" w:name="_Toc4971549"/>
+      <w:bookmarkStart w:id="806" w:name="_Toc4971711"/>
+      <w:bookmarkStart w:id="807" w:name="_Toc4971847"/>
+      <w:bookmarkStart w:id="808" w:name="_Toc4971957"/>
+      <w:bookmarkStart w:id="809" w:name="_Toc4972093"/>
+      <w:bookmarkStart w:id="810" w:name="_Toc6474141"/>
       <w:r>
         <w:rPr>
           <w:b/>
@@ -33280,7 +34568,6 @@
         <w:lastRenderedPageBreak/>
         <w:t>Giới thiệu phương pháp</w:t>
       </w:r>
-      <w:bookmarkEnd w:id="796"/>
       <w:bookmarkEnd w:id="797"/>
       <w:bookmarkEnd w:id="798"/>
       <w:bookmarkEnd w:id="799"/>
@@ -33294,6 +34581,7 @@
       <w:bookmarkEnd w:id="807"/>
       <w:bookmarkEnd w:id="808"/>
       <w:bookmarkEnd w:id="809"/>
+      <w:bookmarkEnd w:id="810"/>
     </w:p>
     <w:p>
       <w:pPr>
@@ -33310,20 +34598,20 @@
           <w:szCs w:val="26"/>
         </w:rPr>
       </w:pPr>
-      <w:bookmarkStart w:id="810" w:name="_Toc4789998"/>
-      <w:bookmarkStart w:id="811" w:name="_Toc4968907"/>
-      <w:bookmarkStart w:id="812" w:name="_Toc4969190"/>
-      <w:bookmarkStart w:id="813" w:name="_Toc4970224"/>
-      <w:bookmarkStart w:id="814" w:name="_Toc4971037"/>
-      <w:bookmarkStart w:id="815" w:name="_Toc4971180"/>
-      <w:bookmarkStart w:id="816" w:name="_Toc4971244"/>
-      <w:bookmarkStart w:id="817" w:name="_Toc4971368"/>
-      <w:bookmarkStart w:id="818" w:name="_Toc4971550"/>
-      <w:bookmarkStart w:id="819" w:name="_Toc4971712"/>
-      <w:bookmarkStart w:id="820" w:name="_Toc4971848"/>
-      <w:bookmarkStart w:id="821" w:name="_Toc4971958"/>
-      <w:bookmarkStart w:id="822" w:name="_Toc4972094"/>
-      <w:bookmarkStart w:id="823" w:name="_Toc6474142"/>
+      <w:bookmarkStart w:id="811" w:name="_Toc4789998"/>
+      <w:bookmarkStart w:id="812" w:name="_Toc4968907"/>
+      <w:bookmarkStart w:id="813" w:name="_Toc4969190"/>
+      <w:bookmarkStart w:id="814" w:name="_Toc4970224"/>
+      <w:bookmarkStart w:id="815" w:name="_Toc4971037"/>
+      <w:bookmarkStart w:id="816" w:name="_Toc4971180"/>
+      <w:bookmarkStart w:id="817" w:name="_Toc4971244"/>
+      <w:bookmarkStart w:id="818" w:name="_Toc4971368"/>
+      <w:bookmarkStart w:id="819" w:name="_Toc4971550"/>
+      <w:bookmarkStart w:id="820" w:name="_Toc4971712"/>
+      <w:bookmarkStart w:id="821" w:name="_Toc4971848"/>
+      <w:bookmarkStart w:id="822" w:name="_Toc4971958"/>
+      <w:bookmarkStart w:id="823" w:name="_Toc4972094"/>
+      <w:bookmarkStart w:id="824" w:name="_Toc6474142"/>
       <w:r>
         <w:rPr>
           <w:b/>
@@ -33332,7 +34620,6 @@
         </w:rPr>
         <w:t>Ứng dụng vào robot</w:t>
       </w:r>
-      <w:bookmarkEnd w:id="810"/>
       <w:bookmarkEnd w:id="811"/>
       <w:bookmarkEnd w:id="812"/>
       <w:bookmarkEnd w:id="813"/>
@@ -33346,6 +34633,7 @@
       <w:bookmarkEnd w:id="821"/>
       <w:bookmarkEnd w:id="822"/>
       <w:bookmarkEnd w:id="823"/>
+      <w:bookmarkEnd w:id="824"/>
     </w:p>
     <w:p>
       <w:pPr>
@@ -33362,20 +34650,20 @@
           <w:szCs w:val="26"/>
         </w:rPr>
       </w:pPr>
-      <w:bookmarkStart w:id="824" w:name="_Toc4789999"/>
-      <w:bookmarkStart w:id="825" w:name="_Toc4968908"/>
-      <w:bookmarkStart w:id="826" w:name="_Toc4969191"/>
-      <w:bookmarkStart w:id="827" w:name="_Toc4970225"/>
-      <w:bookmarkStart w:id="828" w:name="_Toc4971038"/>
-      <w:bookmarkStart w:id="829" w:name="_Toc4971181"/>
-      <w:bookmarkStart w:id="830" w:name="_Toc4971245"/>
-      <w:bookmarkStart w:id="831" w:name="_Toc4971369"/>
-      <w:bookmarkStart w:id="832" w:name="_Toc4971551"/>
-      <w:bookmarkStart w:id="833" w:name="_Toc4971713"/>
-      <w:bookmarkStart w:id="834" w:name="_Toc4971849"/>
-      <w:bookmarkStart w:id="835" w:name="_Toc4971959"/>
-      <w:bookmarkStart w:id="836" w:name="_Toc4972095"/>
-      <w:bookmarkStart w:id="837" w:name="_Toc6474143"/>
+      <w:bookmarkStart w:id="825" w:name="_Toc4789999"/>
+      <w:bookmarkStart w:id="826" w:name="_Toc4968908"/>
+      <w:bookmarkStart w:id="827" w:name="_Toc4969191"/>
+      <w:bookmarkStart w:id="828" w:name="_Toc4970225"/>
+      <w:bookmarkStart w:id="829" w:name="_Toc4971038"/>
+      <w:bookmarkStart w:id="830" w:name="_Toc4971181"/>
+      <w:bookmarkStart w:id="831" w:name="_Toc4971245"/>
+      <w:bookmarkStart w:id="832" w:name="_Toc4971369"/>
+      <w:bookmarkStart w:id="833" w:name="_Toc4971551"/>
+      <w:bookmarkStart w:id="834" w:name="_Toc4971713"/>
+      <w:bookmarkStart w:id="835" w:name="_Toc4971849"/>
+      <w:bookmarkStart w:id="836" w:name="_Toc4971959"/>
+      <w:bookmarkStart w:id="837" w:name="_Toc4972095"/>
+      <w:bookmarkStart w:id="838" w:name="_Toc6474143"/>
       <w:r>
         <w:rPr>
           <w:b/>
@@ -33384,7 +34672,6 @@
         </w:rPr>
         <w:t>Sơ đồ thuật toán</w:t>
       </w:r>
-      <w:bookmarkEnd w:id="824"/>
       <w:bookmarkEnd w:id="825"/>
       <w:bookmarkEnd w:id="826"/>
       <w:bookmarkEnd w:id="827"/>
@@ -33398,6 +34685,7 @@
       <w:bookmarkEnd w:id="835"/>
       <w:bookmarkEnd w:id="836"/>
       <w:bookmarkEnd w:id="837"/>
+      <w:bookmarkEnd w:id="838"/>
     </w:p>
     <w:p>
       <w:pPr>
@@ -33436,20 +34724,20 @@
         </w:rPr>
         <w:t xml:space="preserve"> </w:t>
       </w:r>
-      <w:bookmarkStart w:id="838" w:name="_Toc4790000"/>
-      <w:bookmarkStart w:id="839" w:name="_Toc4968909"/>
-      <w:bookmarkStart w:id="840" w:name="_Toc4969192"/>
-      <w:bookmarkStart w:id="841" w:name="_Toc4970226"/>
-      <w:bookmarkStart w:id="842" w:name="_Toc4971039"/>
-      <w:bookmarkStart w:id="843" w:name="_Toc4971182"/>
-      <w:bookmarkStart w:id="844" w:name="_Toc4971246"/>
-      <w:bookmarkStart w:id="845" w:name="_Toc4971370"/>
-      <w:bookmarkStart w:id="846" w:name="_Toc4971552"/>
-      <w:bookmarkStart w:id="847" w:name="_Toc4971714"/>
-      <w:bookmarkStart w:id="848" w:name="_Toc4971850"/>
-      <w:bookmarkStart w:id="849" w:name="_Toc4971960"/>
-      <w:bookmarkStart w:id="850" w:name="_Toc4972096"/>
-      <w:bookmarkStart w:id="851" w:name="_Toc6474144"/>
+      <w:bookmarkStart w:id="839" w:name="_Toc4790000"/>
+      <w:bookmarkStart w:id="840" w:name="_Toc4968909"/>
+      <w:bookmarkStart w:id="841" w:name="_Toc4969192"/>
+      <w:bookmarkStart w:id="842" w:name="_Toc4970226"/>
+      <w:bookmarkStart w:id="843" w:name="_Toc4971039"/>
+      <w:bookmarkStart w:id="844" w:name="_Toc4971182"/>
+      <w:bookmarkStart w:id="845" w:name="_Toc4971246"/>
+      <w:bookmarkStart w:id="846" w:name="_Toc4971370"/>
+      <w:bookmarkStart w:id="847" w:name="_Toc4971552"/>
+      <w:bookmarkStart w:id="848" w:name="_Toc4971714"/>
+      <w:bookmarkStart w:id="849" w:name="_Toc4971850"/>
+      <w:bookmarkStart w:id="850" w:name="_Toc4971960"/>
+      <w:bookmarkStart w:id="851" w:name="_Toc4972096"/>
+      <w:bookmarkStart w:id="852" w:name="_Toc6474144"/>
       <w:r>
         <w:rPr>
           <w:i w:val="0"/>
@@ -33458,7 +34746,6 @@
         </w:rPr>
         <w:t>Thuật toán PID</w:t>
       </w:r>
-      <w:bookmarkEnd w:id="838"/>
       <w:bookmarkEnd w:id="839"/>
       <w:bookmarkEnd w:id="840"/>
       <w:bookmarkEnd w:id="841"/>
@@ -33472,6 +34759,7 @@
       <w:bookmarkEnd w:id="849"/>
       <w:bookmarkEnd w:id="850"/>
       <w:bookmarkEnd w:id="851"/>
+      <w:bookmarkEnd w:id="852"/>
     </w:p>
     <w:p>
       <w:pPr>
@@ -33488,20 +34776,20 @@
           <w:szCs w:val="26"/>
         </w:rPr>
       </w:pPr>
-      <w:bookmarkStart w:id="852" w:name="_Toc4790001"/>
-      <w:bookmarkStart w:id="853" w:name="_Toc4968910"/>
-      <w:bookmarkStart w:id="854" w:name="_Toc4969193"/>
-      <w:bookmarkStart w:id="855" w:name="_Toc4970227"/>
-      <w:bookmarkStart w:id="856" w:name="_Toc4971040"/>
-      <w:bookmarkStart w:id="857" w:name="_Toc4971183"/>
-      <w:bookmarkStart w:id="858" w:name="_Toc4971247"/>
-      <w:bookmarkStart w:id="859" w:name="_Toc4971371"/>
-      <w:bookmarkStart w:id="860" w:name="_Toc4971553"/>
-      <w:bookmarkStart w:id="861" w:name="_Toc4971715"/>
-      <w:bookmarkStart w:id="862" w:name="_Toc4971851"/>
-      <w:bookmarkStart w:id="863" w:name="_Toc4971961"/>
-      <w:bookmarkStart w:id="864" w:name="_Toc4972097"/>
-      <w:bookmarkStart w:id="865" w:name="_Toc6474145"/>
+      <w:bookmarkStart w:id="853" w:name="_Toc4790001"/>
+      <w:bookmarkStart w:id="854" w:name="_Toc4968910"/>
+      <w:bookmarkStart w:id="855" w:name="_Toc4969193"/>
+      <w:bookmarkStart w:id="856" w:name="_Toc4970227"/>
+      <w:bookmarkStart w:id="857" w:name="_Toc4971040"/>
+      <w:bookmarkStart w:id="858" w:name="_Toc4971183"/>
+      <w:bookmarkStart w:id="859" w:name="_Toc4971247"/>
+      <w:bookmarkStart w:id="860" w:name="_Toc4971371"/>
+      <w:bookmarkStart w:id="861" w:name="_Toc4971553"/>
+      <w:bookmarkStart w:id="862" w:name="_Toc4971715"/>
+      <w:bookmarkStart w:id="863" w:name="_Toc4971851"/>
+      <w:bookmarkStart w:id="864" w:name="_Toc4971961"/>
+      <w:bookmarkStart w:id="865" w:name="_Toc4972097"/>
+      <w:bookmarkStart w:id="866" w:name="_Toc6474145"/>
       <w:r>
         <w:rPr>
           <w:b/>
@@ -33510,7 +34798,6 @@
         </w:rPr>
         <w:t>Giới thiệu thuật toá</w:t>
       </w:r>
-      <w:bookmarkEnd w:id="852"/>
       <w:bookmarkEnd w:id="853"/>
       <w:bookmarkEnd w:id="854"/>
       <w:bookmarkEnd w:id="855"/>
@@ -33523,6 +34810,7 @@
       <w:bookmarkEnd w:id="862"/>
       <w:bookmarkEnd w:id="863"/>
       <w:bookmarkEnd w:id="864"/>
+      <w:bookmarkEnd w:id="865"/>
       <w:r>
         <w:rPr>
           <w:b/>
@@ -33531,7 +34819,7 @@
         </w:rPr>
         <w:t>n</w:t>
       </w:r>
-      <w:bookmarkEnd w:id="865"/>
+      <w:bookmarkEnd w:id="866"/>
     </w:p>
     <w:p>
       <w:pPr>
@@ -33615,7 +34903,7 @@
                     <pic:cNvPicPr/>
                   </pic:nvPicPr>
                   <pic:blipFill>
-                    <a:blip r:embed="rId47">
+                    <a:blip r:embed="rId53">
                       <a:extLst>
                         <a:ext uri="{28A0092B-C50C-407E-A947-70E740481C1C}">
                           <a14:useLocalDpi xmlns:a14="http://schemas.microsoft.com/office/drawing/2010/main" val="0"/>
@@ -33655,7 +34943,7 @@
           <w:szCs w:val="22"/>
         </w:rPr>
       </w:pPr>
-      <w:bookmarkStart w:id="866" w:name="_Toc6079466"/>
+      <w:bookmarkStart w:id="867" w:name="_Toc6079466"/>
       <w:r>
         <w:rPr>
           <w:b w:val="0"/>
@@ -33727,7 +35015,7 @@
         </w:rPr>
         <w:t xml:space="preserve"> Sơ đồ liên hệ</w:t>
       </w:r>
-      <w:bookmarkEnd w:id="866"/>
+      <w:bookmarkEnd w:id="867"/>
     </w:p>
     <w:p>
       <w:pPr>
@@ -33744,7 +35032,7 @@
           <w:szCs w:val="26"/>
         </w:rPr>
       </w:pPr>
-      <w:bookmarkStart w:id="867" w:name="_Toc6474146"/>
+      <w:bookmarkStart w:id="868" w:name="_Toc6474146"/>
       <w:r>
         <w:rPr>
           <w:b/>
@@ -33753,7 +35041,7 @@
         </w:rPr>
         <w:t>Giải thuật PID</w:t>
       </w:r>
-      <w:bookmarkEnd w:id="867"/>
+      <w:bookmarkEnd w:id="868"/>
     </w:p>
     <w:p>
       <w:pPr>
@@ -33941,7 +35229,7 @@
                     <pic:cNvPicPr/>
                   </pic:nvPicPr>
                   <pic:blipFill>
-                    <a:blip r:embed="rId48" cstate="print">
+                    <a:blip r:embed="rId54" cstate="print">
                       <a:extLst>
                         <a:ext uri="{28A0092B-C50C-407E-A947-70E740481C1C}">
                           <a14:useLocalDpi xmlns:a14="http://schemas.microsoft.com/office/drawing/2010/main" val="0"/>
@@ -33981,7 +35269,7 @@
           <w:szCs w:val="22"/>
         </w:rPr>
       </w:pPr>
-      <w:bookmarkStart w:id="868" w:name="_Toc6079467"/>
+      <w:bookmarkStart w:id="869" w:name="_Toc6079467"/>
       <w:r>
         <w:rPr>
           <w:b w:val="0"/>
@@ -34053,7 +35341,7 @@
         </w:rPr>
         <w:t>: Sơ đồ bộ điều khiển PID</w:t>
       </w:r>
-      <w:bookmarkEnd w:id="868"/>
+      <w:bookmarkEnd w:id="869"/>
     </w:p>
     <w:p>
       <w:pPr>
@@ -34084,9 +35372,9 @@
         </w:rPr>
         <w:object w:dxaOrig="2560" w:dyaOrig="620">
           <v:shape id="_x0000_i1027" type="#_x0000_t75" style="width:127.5pt;height:31.5pt" o:ole="">
-            <v:imagedata r:id="rId49" o:title=""/>
+            <v:imagedata r:id="rId55" o:title=""/>
           </v:shape>
-          <o:OLEObject Type="Embed" ProgID="Equation.DSMT4" ShapeID="_x0000_i1027" DrawAspect="Content" ObjectID="_1618140555" r:id="rId50"/>
+          <o:OLEObject Type="Embed" ProgID="Equation.DSMT4" ShapeID="_x0000_i1027" DrawAspect="Content" ObjectID="_1618572007" r:id="rId56"/>
         </w:object>
       </w:r>
     </w:p>
@@ -34115,9 +35403,9 @@
         </w:rPr>
         <w:object w:dxaOrig="2860" w:dyaOrig="760">
           <v:shape id="_x0000_i1028" type="#_x0000_t75" style="width:143.25pt;height:39pt" o:ole="">
-            <v:imagedata r:id="rId51" o:title=""/>
+            <v:imagedata r:id="rId57" o:title=""/>
           </v:shape>
-          <o:OLEObject Type="Embed" ProgID="Equation.DSMT4" ShapeID="_x0000_i1028" DrawAspect="Content" ObjectID="_1618140556" r:id="rId52"/>
+          <o:OLEObject Type="Embed" ProgID="Equation.DSMT4" ShapeID="_x0000_i1028" DrawAspect="Content" ObjectID="_1618572008" r:id="rId58"/>
         </w:object>
       </w:r>
     </w:p>
@@ -34187,7 +35475,7 @@
                     <pic:cNvPicPr/>
                   </pic:nvPicPr>
                   <pic:blipFill>
-                    <a:blip r:embed="rId53">
+                    <a:blip r:embed="rId59">
                       <a:extLst>
                         <a:ext uri="{28A0092B-C50C-407E-A947-70E740481C1C}">
                           <a14:useLocalDpi xmlns:a14="http://schemas.microsoft.com/office/drawing/2010/main" val="0"/>
@@ -34227,7 +35515,7 @@
           <w:szCs w:val="22"/>
         </w:rPr>
       </w:pPr>
-      <w:bookmarkStart w:id="869" w:name="_Toc6079468"/>
+      <w:bookmarkStart w:id="870" w:name="_Toc6079468"/>
       <w:r>
         <w:rPr>
           <w:b w:val="0"/>
@@ -34309,7 +35597,7 @@
         </w:rPr>
         <w:t xml:space="preserve"> của khâu tỷ lệ</w:t>
       </w:r>
-      <w:bookmarkEnd w:id="869"/>
+      <w:bookmarkEnd w:id="870"/>
     </w:p>
     <w:p>
       <w:pPr>
@@ -34391,7 +35679,7 @@
                     <pic:cNvPicPr/>
                   </pic:nvPicPr>
                   <pic:blipFill>
-                    <a:blip r:embed="rId54">
+                    <a:blip r:embed="rId60">
                       <a:extLst>
                         <a:ext uri="{28A0092B-C50C-407E-A947-70E740481C1C}">
                           <a14:useLocalDpi xmlns:a14="http://schemas.microsoft.com/office/drawing/2010/main" val="0"/>
@@ -34432,7 +35720,7 @@
           <w:szCs w:val="22"/>
         </w:rPr>
       </w:pPr>
-      <w:bookmarkStart w:id="870" w:name="_Toc6079469"/>
+      <w:bookmarkStart w:id="871" w:name="_Toc6079469"/>
       <w:r>
         <w:rPr>
           <w:b w:val="0"/>
@@ -34504,7 +35792,7 @@
         </w:rPr>
         <w:t>: Đáp ứng của khâu tích phân</w:t>
       </w:r>
-      <w:bookmarkEnd w:id="870"/>
+      <w:bookmarkEnd w:id="871"/>
     </w:p>
     <w:p>
       <w:pPr>
@@ -34572,7 +35860,7 @@
                     <pic:cNvPicPr/>
                   </pic:nvPicPr>
                   <pic:blipFill>
-                    <a:blip r:embed="rId55">
+                    <a:blip r:embed="rId61">
                       <a:extLst>
                         <a:ext uri="{28A0092B-C50C-407E-A947-70E740481C1C}">
                           <a14:useLocalDpi xmlns:a14="http://schemas.microsoft.com/office/drawing/2010/main" val="0"/>
@@ -34613,7 +35901,7 @@
           <w:szCs w:val="22"/>
         </w:rPr>
       </w:pPr>
-      <w:bookmarkStart w:id="871" w:name="_Toc6079470"/>
+      <w:bookmarkStart w:id="872" w:name="_Toc6079470"/>
       <w:r>
         <w:rPr>
           <w:b w:val="0"/>
@@ -34696,7 +35984,7 @@
         </w:rPr>
         <w:t xml:space="preserve"> ứng khâu vi phân</w:t>
       </w:r>
-      <w:bookmarkEnd w:id="871"/>
+      <w:bookmarkEnd w:id="872"/>
     </w:p>
     <w:p>
       <w:pPr>
@@ -35391,7 +36679,7 @@
           <w:szCs w:val="22"/>
         </w:rPr>
       </w:pPr>
-      <w:bookmarkStart w:id="872" w:name="_Toc6079529"/>
+      <w:bookmarkStart w:id="873" w:name="_Toc6079529"/>
       <w:r>
         <w:rPr>
           <w:b w:val="0"/>
@@ -35463,7 +36751,7 @@
         </w:rPr>
         <w:t>: Bảng điều chỉnh PID</w:t>
       </w:r>
-      <w:bookmarkEnd w:id="872"/>
+      <w:bookmarkEnd w:id="873"/>
     </w:p>
     <w:p>
       <w:pPr>
@@ -35527,20 +36815,20 @@
         </w:rPr>
         <w:t xml:space="preserve"> </w:t>
       </w:r>
-      <w:bookmarkStart w:id="873" w:name="_Toc4790002"/>
-      <w:bookmarkStart w:id="874" w:name="_Toc4968911"/>
-      <w:bookmarkStart w:id="875" w:name="_Toc4969194"/>
-      <w:bookmarkStart w:id="876" w:name="_Toc4970228"/>
-      <w:bookmarkStart w:id="877" w:name="_Toc4971041"/>
-      <w:bookmarkStart w:id="878" w:name="_Toc4971184"/>
-      <w:bookmarkStart w:id="879" w:name="_Toc4971248"/>
-      <w:bookmarkStart w:id="880" w:name="_Toc4971372"/>
-      <w:bookmarkStart w:id="881" w:name="_Toc4971554"/>
-      <w:bookmarkStart w:id="882" w:name="_Toc4971716"/>
-      <w:bookmarkStart w:id="883" w:name="_Toc4971852"/>
-      <w:bookmarkStart w:id="884" w:name="_Toc4971962"/>
-      <w:bookmarkStart w:id="885" w:name="_Toc4972098"/>
-      <w:bookmarkStart w:id="886" w:name="_Toc6474147"/>
+      <w:bookmarkStart w:id="874" w:name="_Toc4790002"/>
+      <w:bookmarkStart w:id="875" w:name="_Toc4968911"/>
+      <w:bookmarkStart w:id="876" w:name="_Toc4969194"/>
+      <w:bookmarkStart w:id="877" w:name="_Toc4970228"/>
+      <w:bookmarkStart w:id="878" w:name="_Toc4971041"/>
+      <w:bookmarkStart w:id="879" w:name="_Toc4971184"/>
+      <w:bookmarkStart w:id="880" w:name="_Toc4971248"/>
+      <w:bookmarkStart w:id="881" w:name="_Toc4971372"/>
+      <w:bookmarkStart w:id="882" w:name="_Toc4971554"/>
+      <w:bookmarkStart w:id="883" w:name="_Toc4971716"/>
+      <w:bookmarkStart w:id="884" w:name="_Toc4971852"/>
+      <w:bookmarkStart w:id="885" w:name="_Toc4971962"/>
+      <w:bookmarkStart w:id="886" w:name="_Toc4972098"/>
+      <w:bookmarkStart w:id="887" w:name="_Toc6474147"/>
       <w:r>
         <w:rPr>
           <w:i w:val="0"/>
@@ -35549,7 +36837,6 @@
         </w:rPr>
         <w:t>Thuật toán tránh vật cản, vùng chênh lệch độ cao</w:t>
       </w:r>
-      <w:bookmarkEnd w:id="873"/>
       <w:bookmarkEnd w:id="874"/>
       <w:bookmarkEnd w:id="875"/>
       <w:bookmarkEnd w:id="876"/>
@@ -35563,6 +36850,7 @@
       <w:bookmarkEnd w:id="884"/>
       <w:bookmarkEnd w:id="885"/>
       <w:bookmarkEnd w:id="886"/>
+      <w:bookmarkEnd w:id="887"/>
     </w:p>
     <w:p>
       <w:pPr>
@@ -35614,20 +36902,20 @@
         </w:rPr>
         <w:t xml:space="preserve"> </w:t>
       </w:r>
-      <w:bookmarkStart w:id="887" w:name="_Toc4790003"/>
-      <w:bookmarkStart w:id="888" w:name="_Toc4968912"/>
-      <w:bookmarkStart w:id="889" w:name="_Toc4969195"/>
-      <w:bookmarkStart w:id="890" w:name="_Toc4970229"/>
-      <w:bookmarkStart w:id="891" w:name="_Toc4971042"/>
-      <w:bookmarkStart w:id="892" w:name="_Toc4971185"/>
-      <w:bookmarkStart w:id="893" w:name="_Toc4971249"/>
-      <w:bookmarkStart w:id="894" w:name="_Toc4971373"/>
-      <w:bookmarkStart w:id="895" w:name="_Toc4971555"/>
-      <w:bookmarkStart w:id="896" w:name="_Toc4971717"/>
-      <w:bookmarkStart w:id="897" w:name="_Toc4971853"/>
-      <w:bookmarkStart w:id="898" w:name="_Toc4971963"/>
-      <w:bookmarkStart w:id="899" w:name="_Toc4972099"/>
-      <w:bookmarkStart w:id="900" w:name="_Toc6474148"/>
+      <w:bookmarkStart w:id="888" w:name="_Toc4790003"/>
+      <w:bookmarkStart w:id="889" w:name="_Toc4968912"/>
+      <w:bookmarkStart w:id="890" w:name="_Toc4969195"/>
+      <w:bookmarkStart w:id="891" w:name="_Toc4970229"/>
+      <w:bookmarkStart w:id="892" w:name="_Toc4971042"/>
+      <w:bookmarkStart w:id="893" w:name="_Toc4971185"/>
+      <w:bookmarkStart w:id="894" w:name="_Toc4971249"/>
+      <w:bookmarkStart w:id="895" w:name="_Toc4971373"/>
+      <w:bookmarkStart w:id="896" w:name="_Toc4971555"/>
+      <w:bookmarkStart w:id="897" w:name="_Toc4971717"/>
+      <w:bookmarkStart w:id="898" w:name="_Toc4971853"/>
+      <w:bookmarkStart w:id="899" w:name="_Toc4971963"/>
+      <w:bookmarkStart w:id="900" w:name="_Toc4972099"/>
+      <w:bookmarkStart w:id="901" w:name="_Toc6474148"/>
       <w:r>
         <w:rPr>
           <w:i w:val="0"/>
@@ -35636,7 +36924,6 @@
         </w:rPr>
         <w:t>Phương pháp truyền UART qua kết nối không dây</w:t>
       </w:r>
-      <w:bookmarkEnd w:id="887"/>
       <w:bookmarkEnd w:id="888"/>
       <w:bookmarkEnd w:id="889"/>
       <w:bookmarkEnd w:id="890"/>
@@ -35650,6 +36937,7 @@
       <w:bookmarkEnd w:id="898"/>
       <w:bookmarkEnd w:id="899"/>
       <w:bookmarkEnd w:id="900"/>
+      <w:bookmarkEnd w:id="901"/>
     </w:p>
     <w:p>
       <w:pPr>
@@ -35658,20 +36946,20 @@
         <w:ind w:left="720" w:firstLine="720"/>
         <w:jc w:val="both"/>
       </w:pPr>
-      <w:bookmarkStart w:id="901" w:name="_Toc4790004"/>
-      <w:bookmarkStart w:id="902" w:name="_Toc4968913"/>
-      <w:bookmarkStart w:id="903" w:name="_Toc4969196"/>
-      <w:bookmarkStart w:id="904" w:name="_Toc4970230"/>
-      <w:bookmarkStart w:id="905" w:name="_Toc4971043"/>
-      <w:bookmarkStart w:id="906" w:name="_Toc4971186"/>
-      <w:bookmarkStart w:id="907" w:name="_Toc4971250"/>
-      <w:bookmarkStart w:id="908" w:name="_Toc4971374"/>
-      <w:bookmarkStart w:id="909" w:name="_Toc4971556"/>
-      <w:bookmarkStart w:id="910" w:name="_Toc4971718"/>
-      <w:bookmarkStart w:id="911" w:name="_Toc4971854"/>
-      <w:bookmarkStart w:id="912" w:name="_Toc4971964"/>
-      <w:bookmarkStart w:id="913" w:name="_Toc4972100"/>
-      <w:bookmarkStart w:id="914" w:name="_Toc6474149"/>
+      <w:bookmarkStart w:id="902" w:name="_Toc4790004"/>
+      <w:bookmarkStart w:id="903" w:name="_Toc4968913"/>
+      <w:bookmarkStart w:id="904" w:name="_Toc4969196"/>
+      <w:bookmarkStart w:id="905" w:name="_Toc4970230"/>
+      <w:bookmarkStart w:id="906" w:name="_Toc4971043"/>
+      <w:bookmarkStart w:id="907" w:name="_Toc4971186"/>
+      <w:bookmarkStart w:id="908" w:name="_Toc4971250"/>
+      <w:bookmarkStart w:id="909" w:name="_Toc4971374"/>
+      <w:bookmarkStart w:id="910" w:name="_Toc4971556"/>
+      <w:bookmarkStart w:id="911" w:name="_Toc4971718"/>
+      <w:bookmarkStart w:id="912" w:name="_Toc4971854"/>
+      <w:bookmarkStart w:id="913" w:name="_Toc4971964"/>
+      <w:bookmarkStart w:id="914" w:name="_Toc4972100"/>
+      <w:bookmarkStart w:id="915" w:name="_Toc6474149"/>
       <w:r>
         <w:t xml:space="preserve">Để đáp ứng cho ứng dụng điều khiển từ xa, nhóm quyết định sử dụng thêm module Wifi ESP8266. </w:t>
       </w:r>
@@ -35760,7 +37048,7 @@
                     </pic:cNvPicPr>
                   </pic:nvPicPr>
                   <pic:blipFill>
-                    <a:blip r:embed="rId56" cstate="print">
+                    <a:blip r:embed="rId62" cstate="print">
                       <a:extLst>
                         <a:ext uri="{28A0092B-C50C-407E-A947-70E740481C1C}">
                           <a14:useLocalDpi xmlns:a14="http://schemas.microsoft.com/office/drawing/2010/main" val="0"/>
@@ -35827,7 +37115,7 @@
                     </pic:cNvPicPr>
                   </pic:nvPicPr>
                   <pic:blipFill>
-                    <a:blip r:embed="rId57" cstate="print">
+                    <a:blip r:embed="rId63" cstate="print">
                       <a:extLst>
                         <a:ext uri="{28A0092B-C50C-407E-A947-70E740481C1C}">
                           <a14:useLocalDpi xmlns:a14="http://schemas.microsoft.com/office/drawing/2010/main" val="0"/>
@@ -35894,7 +37182,7 @@
                     </pic:cNvPicPr>
                   </pic:nvPicPr>
                   <pic:blipFill>
-                    <a:blip r:embed="rId57" cstate="print">
+                    <a:blip r:embed="rId63" cstate="print">
                       <a:extLst>
                         <a:ext uri="{28A0092B-C50C-407E-A947-70E740481C1C}">
                           <a14:useLocalDpi xmlns:a14="http://schemas.microsoft.com/office/drawing/2010/main" val="0"/>
@@ -35961,7 +37249,7 @@
                     </pic:cNvPicPr>
                   </pic:nvPicPr>
                   <pic:blipFill>
-                    <a:blip r:embed="rId58" cstate="print">
+                    <a:blip r:embed="rId64" cstate="print">
                       <a:extLst>
                         <a:ext uri="{28A0092B-C50C-407E-A947-70E740481C1C}">
                           <a14:useLocalDpi xmlns:a14="http://schemas.microsoft.com/office/drawing/2010/main" val="0"/>
@@ -37765,7 +39053,6 @@
                         <w:szCs w:val="26"/>
                       </w:rPr>
                     </w:pPr>
-                    <w:bookmarkStart w:id="915" w:name="_GoBack"/>
                     <w:r>
                       <w:rPr>
                         <w:b/>
@@ -37775,7 +39062,6 @@
                       </w:rPr>
                       <w:t>S</w:t>
                     </w:r>
-                    <w:bookmarkEnd w:id="915"/>
                   </w:p>
                 </w:txbxContent>
               </v:textbox>
@@ -37842,7 +39128,6 @@
         <w:lastRenderedPageBreak/>
         <w:t>Đọc giá trị ADC xác định giá trị pin</w:t>
       </w:r>
-      <w:bookmarkEnd w:id="901"/>
       <w:bookmarkEnd w:id="902"/>
       <w:bookmarkEnd w:id="903"/>
       <w:bookmarkEnd w:id="904"/>
@@ -37856,6 +39141,7 @@
       <w:bookmarkEnd w:id="912"/>
       <w:bookmarkEnd w:id="913"/>
       <w:bookmarkEnd w:id="914"/>
+      <w:bookmarkEnd w:id="915"/>
     </w:p>
     <w:p>
       <w:pPr>
@@ -38205,7 +39491,7 @@
                     <pic:cNvPicPr/>
                   </pic:nvPicPr>
                   <pic:blipFill>
-                    <a:blip r:embed="rId59"/>
+                    <a:blip r:embed="rId65"/>
                     <a:stretch>
                       <a:fillRect/>
                     </a:stretch>
@@ -38254,9 +39540,9 @@
         </w:rPr>
         <w:object w:dxaOrig="5740" w:dyaOrig="360">
           <v:shape id="_x0000_i1029" type="#_x0000_t75" style="width:287.25pt;height:18pt" o:ole="">
-            <v:imagedata r:id="rId60" o:title=""/>
+            <v:imagedata r:id="rId66" o:title=""/>
           </v:shape>
-          <o:OLEObject Type="Embed" ProgID="Equation.DSMT4" ShapeID="_x0000_i1029" DrawAspect="Content" ObjectID="_1618140557" r:id="rId61"/>
+          <o:OLEObject Type="Embed" ProgID="Equation.DSMT4" ShapeID="_x0000_i1029" DrawAspect="Content" ObjectID="_1618572009" r:id="rId67"/>
         </w:object>
       </w:r>
     </w:p>
@@ -38279,9 +39565,9 @@
         </w:rPr>
         <w:object w:dxaOrig="3940" w:dyaOrig="680">
           <v:shape id="_x0000_i1030" type="#_x0000_t75" style="width:197.25pt;height:33.75pt" o:ole="">
-            <v:imagedata r:id="rId62" o:title=""/>
+            <v:imagedata r:id="rId68" o:title=""/>
           </v:shape>
-          <o:OLEObject Type="Embed" ProgID="Equation.DSMT4" ShapeID="_x0000_i1030" DrawAspect="Content" ObjectID="_1618140558" r:id="rId63"/>
+          <o:OLEObject Type="Embed" ProgID="Equation.DSMT4" ShapeID="_x0000_i1030" DrawAspect="Content" ObjectID="_1618572010" r:id="rId69"/>
         </w:object>
       </w:r>
     </w:p>
@@ -38312,9 +39598,9 @@
         </w:rPr>
         <w:object w:dxaOrig="3920" w:dyaOrig="680">
           <v:shape id="_x0000_i1031" type="#_x0000_t75" style="width:195.75pt;height:33.75pt" o:ole="">
-            <v:imagedata r:id="rId64" o:title=""/>
+            <v:imagedata r:id="rId70" o:title=""/>
           </v:shape>
-          <o:OLEObject Type="Embed" ProgID="Equation.DSMT4" ShapeID="_x0000_i1031" DrawAspect="Content" ObjectID="_1618140559" r:id="rId65"/>
+          <o:OLEObject Type="Embed" ProgID="Equation.DSMT4" ShapeID="_x0000_i1031" DrawAspect="Content" ObjectID="_1618572011" r:id="rId71"/>
         </w:object>
       </w:r>
     </w:p>
@@ -38335,9 +39621,9 @@
         </w:rPr>
         <w:object w:dxaOrig="1260" w:dyaOrig="620">
           <v:shape id="_x0000_i1032" type="#_x0000_t75" style="width:63pt;height:30.75pt" o:ole="">
-            <v:imagedata r:id="rId66" o:title=""/>
+            <v:imagedata r:id="rId72" o:title=""/>
           </v:shape>
-          <o:OLEObject Type="Embed" ProgID="Equation.DSMT4" ShapeID="_x0000_i1032" DrawAspect="Content" ObjectID="_1618140560" r:id="rId67"/>
+          <o:OLEObject Type="Embed" ProgID="Equation.DSMT4" ShapeID="_x0000_i1032" DrawAspect="Content" ObjectID="_1618572012" r:id="rId73"/>
         </w:object>
       </w:r>
     </w:p>
@@ -38611,7 +39897,7 @@
                     </pic:cNvPicPr>
                   </pic:nvPicPr>
                   <pic:blipFill>
-                    <a:blip r:embed="rId68">
+                    <a:blip r:embed="rId74">
                       <a:extLst>
                         <a:ext uri="{28A0092B-C50C-407E-A947-70E740481C1C}">
                           <a14:useLocalDpi xmlns:a14="http://schemas.microsoft.com/office/drawing/2010/main" val="0"/>
@@ -40242,7 +41528,7 @@
                     <pic:cNvPicPr/>
                   </pic:nvPicPr>
                   <pic:blipFill>
-                    <a:blip r:embed="rId69" cstate="print">
+                    <a:blip r:embed="rId75" cstate="print">
                       <a:extLst>
                         <a:ext uri="{28A0092B-C50C-407E-A947-70E740481C1C}">
                           <a14:useLocalDpi xmlns:a14="http://schemas.microsoft.com/office/drawing/2010/main" val="0"/>
@@ -40306,7 +41592,7 @@
                     <pic:cNvPicPr/>
                   </pic:nvPicPr>
                   <pic:blipFill>
-                    <a:blip r:embed="rId70">
+                    <a:blip r:embed="rId76">
                       <a:extLst>
                         <a:ext uri="{28A0092B-C50C-407E-A947-70E740481C1C}">
                           <a14:useLocalDpi xmlns:a14="http://schemas.microsoft.com/office/drawing/2010/main" val="0"/>
@@ -40872,7 +42158,7 @@
                     <pic:cNvPicPr/>
                   </pic:nvPicPr>
                   <pic:blipFill>
-                    <a:blip r:embed="rId71">
+                    <a:blip r:embed="rId77">
                       <a:extLst>
                         <a:ext uri="{28A0092B-C50C-407E-A947-70E740481C1C}">
                           <a14:useLocalDpi xmlns:a14="http://schemas.microsoft.com/office/drawing/2010/main" val="0"/>
@@ -41115,7 +42401,7 @@
                     <pic:cNvPicPr/>
                   </pic:nvPicPr>
                   <pic:blipFill>
-                    <a:blip r:embed="rId72">
+                    <a:blip r:embed="rId78">
                       <a:extLst>
                         <a:ext uri="{28A0092B-C50C-407E-A947-70E740481C1C}">
                           <a14:useLocalDpi xmlns:a14="http://schemas.microsoft.com/office/drawing/2010/main" val="0"/>
@@ -41308,7 +42594,7 @@
         </w:rPr>
         <w:t xml:space="preserve"> bằng các sử dụng </w:t>
       </w:r>
-      <w:hyperlink r:id="rId73" w:history="1">
+      <w:hyperlink r:id="rId79" w:history="1">
         <w:r>
           <w:rPr>
             <w:rStyle w:val="Hyperlink"/>
@@ -41512,7 +42798,7 @@
         </w:rPr>
         <w:t>ính năng này cũng giống như Windows Forms Designer có công dụng hỗ trợ kéo và thả ẩn dụ. Sử dụng tương tác giữa người và máy tính nhắm mục tiêu vào </w:t>
       </w:r>
-      <w:hyperlink r:id="rId74" w:history="1">
+      <w:hyperlink r:id="rId80" w:history="1">
         <w:r>
           <w:rPr>
             <w:rStyle w:val="Hyperlink"/>
@@ -41706,7 +42992,7 @@
                     <pic:cNvPicPr/>
                   </pic:nvPicPr>
                   <pic:blipFill>
-                    <a:blip r:embed="rId75">
+                    <a:blip r:embed="rId81">
                       <a:extLst>
                         <a:ext uri="{28A0092B-C50C-407E-A947-70E740481C1C}">
                           <a14:useLocalDpi xmlns:a14="http://schemas.microsoft.com/office/drawing/2010/main" val="0"/>
@@ -42349,7 +43635,7 @@
                     </pic:cNvPicPr>
                   </pic:nvPicPr>
                   <pic:blipFill>
-                    <a:blip r:embed="rId76">
+                    <a:blip r:embed="rId82">
                       <a:extLst>
                         <a:ext uri="{28A0092B-C50C-407E-A947-70E740481C1C}">
                           <a14:useLocalDpi xmlns:a14="http://schemas.microsoft.com/office/drawing/2010/main" val="0"/>
@@ -43014,7 +44300,7 @@
                     <pic:cNvPicPr/>
                   </pic:nvPicPr>
                   <pic:blipFill>
-                    <a:blip r:embed="rId77">
+                    <a:blip r:embed="rId83">
                       <a:extLst>
                         <a:ext uri="{28A0092B-C50C-407E-A947-70E740481C1C}">
                           <a14:useLocalDpi xmlns:a14="http://schemas.microsoft.com/office/drawing/2010/main" val="0"/>
@@ -43819,7 +45105,7 @@
                     <pic:cNvPicPr/>
                   </pic:nvPicPr>
                   <pic:blipFill>
-                    <a:blip r:embed="rId78">
+                    <a:blip r:embed="rId84">
                       <a:extLst>
                         <a:ext uri="{28A0092B-C50C-407E-A947-70E740481C1C}">
                           <a14:useLocalDpi xmlns:a14="http://schemas.microsoft.com/office/drawing/2010/main" val="0"/>
@@ -44073,7 +45359,7 @@
                     </pic:cNvPicPr>
                   </pic:nvPicPr>
                   <pic:blipFill>
-                    <a:blip r:embed="rId79">
+                    <a:blip r:embed="rId85">
                       <a:extLst>
                         <a:ext uri="{28A0092B-C50C-407E-A947-70E740481C1C}">
                           <a14:useLocalDpi xmlns:a14="http://schemas.microsoft.com/office/drawing/2010/main" val="0"/>
@@ -44170,7 +45456,7 @@
                     </pic:cNvPicPr>
                   </pic:nvPicPr>
                   <pic:blipFill>
-                    <a:blip r:embed="rId80">
+                    <a:blip r:embed="rId86">
                       <a:extLst>
                         <a:ext uri="{28A0092B-C50C-407E-A947-70E740481C1C}">
                           <a14:useLocalDpi xmlns:a14="http://schemas.microsoft.com/office/drawing/2010/main" val="0"/>
@@ -44861,7 +46147,7 @@
                     <pic:cNvPicPr/>
                   </pic:nvPicPr>
                   <pic:blipFill>
-                    <a:blip r:embed="rId81">
+                    <a:blip r:embed="rId87">
                       <a:extLst>
                         <a:ext uri="{28A0092B-C50C-407E-A947-70E740481C1C}">
                           <a14:useLocalDpi xmlns:a14="http://schemas.microsoft.com/office/drawing/2010/main" val="0"/>
@@ -45070,7 +46356,7 @@
                     <pic:cNvPicPr/>
                   </pic:nvPicPr>
                   <pic:blipFill>
-                    <a:blip r:embed="rId82">
+                    <a:blip r:embed="rId88">
                       <a:extLst>
                         <a:ext uri="{28A0092B-C50C-407E-A947-70E740481C1C}">
                           <a14:useLocalDpi xmlns:a14="http://schemas.microsoft.com/office/drawing/2010/main" val="0"/>
@@ -45144,7 +46430,7 @@
                     <pic:cNvPicPr/>
                   </pic:nvPicPr>
                   <pic:blipFill>
-                    <a:blip r:embed="rId83">
+                    <a:blip r:embed="rId89">
                       <a:extLst>
                         <a:ext uri="{28A0092B-C50C-407E-A947-70E740481C1C}">
                           <a14:useLocalDpi xmlns:a14="http://schemas.microsoft.com/office/drawing/2010/main" val="0"/>
@@ -45517,7 +46803,7 @@
                     <pic:cNvPicPr/>
                   </pic:nvPicPr>
                   <pic:blipFill>
-                    <a:blip r:embed="rId84">
+                    <a:blip r:embed="rId90">
                       <a:extLst>
                         <a:ext uri="{28A0092B-C50C-407E-A947-70E740481C1C}">
                           <a14:useLocalDpi xmlns:a14="http://schemas.microsoft.com/office/drawing/2010/main" val="0"/>
@@ -45683,7 +46969,7 @@
                     <pic:cNvPicPr/>
                   </pic:nvPicPr>
                   <pic:blipFill>
-                    <a:blip r:embed="rId85">
+                    <a:blip r:embed="rId91">
                       <a:extLst>
                         <a:ext uri="{28A0092B-C50C-407E-A947-70E740481C1C}">
                           <a14:useLocalDpi xmlns:a14="http://schemas.microsoft.com/office/drawing/2010/main" val="0"/>
@@ -46867,7 +48153,7 @@
                     <pic:cNvPicPr/>
                   </pic:nvPicPr>
                   <pic:blipFill>
-                    <a:blip r:embed="rId86">
+                    <a:blip r:embed="rId92">
                       <a:extLst>
                         <a:ext uri="{28A0092B-C50C-407E-A947-70E740481C1C}">
                           <a14:useLocalDpi xmlns:a14="http://schemas.microsoft.com/office/drawing/2010/main" val="0"/>
@@ -47050,7 +48336,7 @@
                     <pic:cNvPicPr/>
                   </pic:nvPicPr>
                   <pic:blipFill>
-                    <a:blip r:embed="rId87">
+                    <a:blip r:embed="rId93">
                       <a:extLst>
                         <a:ext uri="{28A0092B-C50C-407E-A947-70E740481C1C}">
                           <a14:useLocalDpi xmlns:a14="http://schemas.microsoft.com/office/drawing/2010/main" val="0"/>
@@ -49424,7 +50710,7 @@
         <w:rFonts w:asciiTheme="majorHAnsi" w:eastAsiaTheme="majorEastAsia" w:hAnsiTheme="majorHAnsi" w:cstheme="majorBidi"/>
         <w:noProof/>
       </w:rPr>
-      <w:t>53</w:t>
+      <w:t>16</w:t>
     </w:r>
     <w:r>
       <w:rPr>
@@ -50760,6 +52046,119 @@
     </w:lvl>
   </w:abstractNum>
   <w:abstractNum w:abstractNumId="12">
+    <w:nsid w:val="1CB27D21"/>
+    <w:multiLevelType w:val="hybridMultilevel"/>
+    <w:tmpl w:val="F3DE26E0"/>
+    <w:lvl w:ilvl="0" w:tplc="04090005">
+      <w:start w:val="1"/>
+      <w:numFmt w:val="bullet"/>
+      <w:lvlText w:val=""/>
+      <w:lvlJc w:val="left"/>
+      <w:pPr>
+        <w:ind w:left="2074" w:hanging="360"/>
+      </w:pPr>
+      <w:rPr>
+        <w:rFonts w:ascii="Wingdings" w:hAnsi="Wingdings" w:hint="default"/>
+      </w:rPr>
+    </w:lvl>
+    <w:lvl w:ilvl="1" w:tplc="0409000D">
+      <w:start w:val="1"/>
+      <w:numFmt w:val="bullet"/>
+      <w:lvlText w:val=""/>
+      <w:lvlJc w:val="left"/>
+      <w:pPr>
+        <w:ind w:left="2794" w:hanging="360"/>
+      </w:pPr>
+      <w:rPr>
+        <w:rFonts w:ascii="Wingdings" w:hAnsi="Wingdings" w:hint="default"/>
+      </w:rPr>
+    </w:lvl>
+    <w:lvl w:ilvl="2" w:tplc="04090005" w:tentative="1">
+      <w:start w:val="1"/>
+      <w:numFmt w:val="bullet"/>
+      <w:lvlText w:val=""/>
+      <w:lvlJc w:val="left"/>
+      <w:pPr>
+        <w:ind w:left="3514" w:hanging="360"/>
+      </w:pPr>
+      <w:rPr>
+        <w:rFonts w:ascii="Wingdings" w:hAnsi="Wingdings" w:hint="default"/>
+      </w:rPr>
+    </w:lvl>
+    <w:lvl w:ilvl="3" w:tplc="04090001" w:tentative="1">
+      <w:start w:val="1"/>
+      <w:numFmt w:val="bullet"/>
+      <w:lvlText w:val=""/>
+      <w:lvlJc w:val="left"/>
+      <w:pPr>
+        <w:ind w:left="4234" w:hanging="360"/>
+      </w:pPr>
+      <w:rPr>
+        <w:rFonts w:ascii="Symbol" w:hAnsi="Symbol" w:hint="default"/>
+      </w:rPr>
+    </w:lvl>
+    <w:lvl w:ilvl="4" w:tplc="04090003" w:tentative="1">
+      <w:start w:val="1"/>
+      <w:numFmt w:val="bullet"/>
+      <w:lvlText w:val="o"/>
+      <w:lvlJc w:val="left"/>
+      <w:pPr>
+        <w:ind w:left="4954" w:hanging="360"/>
+      </w:pPr>
+      <w:rPr>
+        <w:rFonts w:ascii="Courier New" w:hAnsi="Courier New" w:cs="Courier New" w:hint="default"/>
+      </w:rPr>
+    </w:lvl>
+    <w:lvl w:ilvl="5" w:tplc="04090005" w:tentative="1">
+      <w:start w:val="1"/>
+      <w:numFmt w:val="bullet"/>
+      <w:lvlText w:val=""/>
+      <w:lvlJc w:val="left"/>
+      <w:pPr>
+        <w:ind w:left="5674" w:hanging="360"/>
+      </w:pPr>
+      <w:rPr>
+        <w:rFonts w:ascii="Wingdings" w:hAnsi="Wingdings" w:hint="default"/>
+      </w:rPr>
+    </w:lvl>
+    <w:lvl w:ilvl="6" w:tplc="04090001" w:tentative="1">
+      <w:start w:val="1"/>
+      <w:numFmt w:val="bullet"/>
+      <w:lvlText w:val=""/>
+      <w:lvlJc w:val="left"/>
+      <w:pPr>
+        <w:ind w:left="6394" w:hanging="360"/>
+      </w:pPr>
+      <w:rPr>
+        <w:rFonts w:ascii="Symbol" w:hAnsi="Symbol" w:hint="default"/>
+      </w:rPr>
+    </w:lvl>
+    <w:lvl w:ilvl="7" w:tplc="04090003" w:tentative="1">
+      <w:start w:val="1"/>
+      <w:numFmt w:val="bullet"/>
+      <w:lvlText w:val="o"/>
+      <w:lvlJc w:val="left"/>
+      <w:pPr>
+        <w:ind w:left="7114" w:hanging="360"/>
+      </w:pPr>
+      <w:rPr>
+        <w:rFonts w:ascii="Courier New" w:hAnsi="Courier New" w:cs="Courier New" w:hint="default"/>
+      </w:rPr>
+    </w:lvl>
+    <w:lvl w:ilvl="8" w:tplc="04090005" w:tentative="1">
+      <w:start w:val="1"/>
+      <w:numFmt w:val="bullet"/>
+      <w:lvlText w:val=""/>
+      <w:lvlJc w:val="left"/>
+      <w:pPr>
+        <w:ind w:left="7834" w:hanging="360"/>
+      </w:pPr>
+      <w:rPr>
+        <w:rFonts w:ascii="Wingdings" w:hAnsi="Wingdings" w:hint="default"/>
+      </w:rPr>
+    </w:lvl>
+  </w:abstractNum>
+  <w:abstractNum w:abstractNumId="13">
     <w:nsid w:val="1DDA676F"/>
     <w:multiLevelType w:val="hybridMultilevel"/>
     <w:tmpl w:val="B31A65AA"/>
@@ -50872,7 +52271,7 @@
       </w:rPr>
     </w:lvl>
   </w:abstractNum>
-  <w:abstractNum w:abstractNumId="13">
+  <w:abstractNum w:abstractNumId="14">
     <w:nsid w:val="2717532D"/>
     <w:multiLevelType w:val="hybridMultilevel"/>
     <w:tmpl w:val="36EC76D4"/>
@@ -50964,7 +52363,7 @@
       </w:pPr>
     </w:lvl>
   </w:abstractNum>
-  <w:abstractNum w:abstractNumId="14">
+  <w:abstractNum w:abstractNumId="15">
     <w:nsid w:val="29C22B0C"/>
     <w:multiLevelType w:val="multilevel"/>
     <w:tmpl w:val="E7E0119E"/>
@@ -51086,7 +52485,7 @@
       </w:rPr>
     </w:lvl>
   </w:abstractNum>
-  <w:abstractNum w:abstractNumId="15">
+  <w:abstractNum w:abstractNumId="16">
     <w:nsid w:val="2B92422E"/>
     <w:multiLevelType w:val="hybridMultilevel"/>
     <w:tmpl w:val="252C6270"/>
@@ -51199,7 +52598,7 @@
       </w:rPr>
     </w:lvl>
   </w:abstractNum>
-  <w:abstractNum w:abstractNumId="16">
+  <w:abstractNum w:abstractNumId="17">
     <w:nsid w:val="2CB5576E"/>
     <w:multiLevelType w:val="hybridMultilevel"/>
     <w:tmpl w:val="A69C5616"/>
@@ -51312,7 +52711,7 @@
       </w:rPr>
     </w:lvl>
   </w:abstractNum>
-  <w:abstractNum w:abstractNumId="17">
+  <w:abstractNum w:abstractNumId="18">
     <w:nsid w:val="2CEC0EF9"/>
     <w:multiLevelType w:val="hybridMultilevel"/>
     <w:tmpl w:val="ED3EE5EC"/>
@@ -51425,7 +52824,7 @@
       </w:rPr>
     </w:lvl>
   </w:abstractNum>
-  <w:abstractNum w:abstractNumId="18">
+  <w:abstractNum w:abstractNumId="19">
     <w:nsid w:val="350D01BD"/>
     <w:multiLevelType w:val="multilevel"/>
     <w:tmpl w:val="AE0C8E9C"/>
@@ -51538,7 +52937,7 @@
       </w:rPr>
     </w:lvl>
   </w:abstractNum>
-  <w:abstractNum w:abstractNumId="19">
+  <w:abstractNum w:abstractNumId="20">
     <w:nsid w:val="36C84C8E"/>
     <w:multiLevelType w:val="hybridMultilevel"/>
     <w:tmpl w:val="32741A84"/>
@@ -51651,7 +53050,7 @@
       </w:rPr>
     </w:lvl>
   </w:abstractNum>
-  <w:abstractNum w:abstractNumId="20">
+  <w:abstractNum w:abstractNumId="21">
     <w:nsid w:val="3DE00B29"/>
     <w:multiLevelType w:val="hybridMultilevel"/>
     <w:tmpl w:val="CCF0994E"/>
@@ -51740,7 +53139,7 @@
       </w:pPr>
     </w:lvl>
   </w:abstractNum>
-  <w:abstractNum w:abstractNumId="21">
+  <w:abstractNum w:abstractNumId="22">
     <w:nsid w:val="414A7433"/>
     <w:multiLevelType w:val="hybridMultilevel"/>
     <w:tmpl w:val="15F6E216"/>
@@ -51853,7 +53252,7 @@
       </w:rPr>
     </w:lvl>
   </w:abstractNum>
-  <w:abstractNum w:abstractNumId="22">
+  <w:abstractNum w:abstractNumId="23">
     <w:nsid w:val="45CD0E6E"/>
     <w:multiLevelType w:val="hybridMultilevel"/>
     <w:tmpl w:val="7B24AB3A"/>
@@ -51966,7 +53365,7 @@
       </w:rPr>
     </w:lvl>
   </w:abstractNum>
-  <w:abstractNum w:abstractNumId="23">
+  <w:abstractNum w:abstractNumId="24">
     <w:nsid w:val="48017F77"/>
     <w:multiLevelType w:val="hybridMultilevel"/>
     <w:tmpl w:val="9D147450"/>
@@ -52075,7 +53474,7 @@
       </w:rPr>
     </w:lvl>
   </w:abstractNum>
-  <w:abstractNum w:abstractNumId="24">
+  <w:abstractNum w:abstractNumId="25">
     <w:nsid w:val="48233077"/>
     <w:multiLevelType w:val="hybridMultilevel"/>
     <w:tmpl w:val="34FCF38A"/>
@@ -52188,7 +53587,7 @@
       </w:rPr>
     </w:lvl>
   </w:abstractNum>
-  <w:abstractNum w:abstractNumId="25">
+  <w:abstractNum w:abstractNumId="26">
     <w:nsid w:val="4B467883"/>
     <w:multiLevelType w:val="hybridMultilevel"/>
     <w:tmpl w:val="406E20D0"/>
@@ -52301,7 +53700,7 @@
       </w:rPr>
     </w:lvl>
   </w:abstractNum>
-  <w:abstractNum w:abstractNumId="26">
+  <w:abstractNum w:abstractNumId="27">
     <w:nsid w:val="4D044722"/>
     <w:multiLevelType w:val="hybridMultilevel"/>
     <w:tmpl w:val="3E5E15F8"/>
@@ -52390,7 +53789,7 @@
       </w:pPr>
     </w:lvl>
   </w:abstractNum>
-  <w:abstractNum w:abstractNumId="27">
+  <w:abstractNum w:abstractNumId="28">
     <w:nsid w:val="51DF303A"/>
     <w:multiLevelType w:val="hybridMultilevel"/>
     <w:tmpl w:val="C4CC6628"/>
@@ -52479,7 +53878,7 @@
       </w:pPr>
     </w:lvl>
   </w:abstractNum>
-  <w:abstractNum w:abstractNumId="28">
+  <w:abstractNum w:abstractNumId="29">
     <w:nsid w:val="59717F9F"/>
     <w:multiLevelType w:val="hybridMultilevel"/>
     <w:tmpl w:val="8AD8206C"/>
@@ -52591,7 +53990,7 @@
       </w:rPr>
     </w:lvl>
   </w:abstractNum>
-  <w:abstractNum w:abstractNumId="29">
+  <w:abstractNum w:abstractNumId="30">
     <w:nsid w:val="5D3A5631"/>
     <w:multiLevelType w:val="multilevel"/>
     <w:tmpl w:val="10B68C68"/>
@@ -52702,7 +54101,7 @@
       </w:rPr>
     </w:lvl>
   </w:abstractNum>
-  <w:abstractNum w:abstractNumId="30">
+  <w:abstractNum w:abstractNumId="31">
     <w:nsid w:val="5DE56F4B"/>
     <w:multiLevelType w:val="hybridMultilevel"/>
     <w:tmpl w:val="105E4E18"/>
@@ -52792,7 +54191,7 @@
       </w:pPr>
     </w:lvl>
   </w:abstractNum>
-  <w:abstractNum w:abstractNumId="31">
+  <w:abstractNum w:abstractNumId="32">
     <w:nsid w:val="618F6FC5"/>
     <w:multiLevelType w:val="hybridMultilevel"/>
     <w:tmpl w:val="ABA8F470"/>
@@ -52884,7 +54283,7 @@
       </w:pPr>
     </w:lvl>
   </w:abstractNum>
-  <w:abstractNum w:abstractNumId="32">
+  <w:abstractNum w:abstractNumId="33">
     <w:nsid w:val="61997A85"/>
     <w:multiLevelType w:val="hybridMultilevel"/>
     <w:tmpl w:val="F2EE1F20"/>
@@ -52976,7 +54375,7 @@
       </w:pPr>
     </w:lvl>
   </w:abstractNum>
-  <w:abstractNum w:abstractNumId="33">
+  <w:abstractNum w:abstractNumId="34">
     <w:nsid w:val="6468413D"/>
     <w:multiLevelType w:val="hybridMultilevel"/>
     <w:tmpl w:val="169A612E"/>
@@ -53068,7 +54467,7 @@
       </w:pPr>
     </w:lvl>
   </w:abstractNum>
-  <w:abstractNum w:abstractNumId="34">
+  <w:abstractNum w:abstractNumId="35">
     <w:nsid w:val="6B28222B"/>
     <w:multiLevelType w:val="hybridMultilevel"/>
     <w:tmpl w:val="1AFC78B8"/>
@@ -53181,7 +54580,7 @@
       </w:rPr>
     </w:lvl>
   </w:abstractNum>
-  <w:abstractNum w:abstractNumId="35">
+  <w:abstractNum w:abstractNumId="36">
     <w:nsid w:val="6BF565E6"/>
     <w:multiLevelType w:val="hybridMultilevel"/>
     <w:tmpl w:val="E6D047E4"/>
@@ -53294,7 +54693,7 @@
       </w:rPr>
     </w:lvl>
   </w:abstractNum>
-  <w:abstractNum w:abstractNumId="36">
+  <w:abstractNum w:abstractNumId="37">
     <w:nsid w:val="6E0E4FA8"/>
     <w:multiLevelType w:val="hybridMultilevel"/>
     <w:tmpl w:val="F846564C"/>
@@ -53407,7 +54806,7 @@
       </w:rPr>
     </w:lvl>
   </w:abstractNum>
-  <w:abstractNum w:abstractNumId="37">
+  <w:abstractNum w:abstractNumId="38">
     <w:nsid w:val="700D66AD"/>
     <w:multiLevelType w:val="multilevel"/>
     <w:tmpl w:val="ABAA48D0"/>
@@ -53556,7 +54955,7 @@
       </w:rPr>
     </w:lvl>
   </w:abstractNum>
-  <w:abstractNum w:abstractNumId="38">
+  <w:abstractNum w:abstractNumId="39">
     <w:nsid w:val="704F498B"/>
     <w:multiLevelType w:val="hybridMultilevel"/>
     <w:tmpl w:val="61D6CC64"/>
@@ -53669,7 +55068,7 @@
       </w:rPr>
     </w:lvl>
   </w:abstractNum>
-  <w:abstractNum w:abstractNumId="39">
+  <w:abstractNum w:abstractNumId="40">
     <w:nsid w:val="71C2720D"/>
     <w:multiLevelType w:val="hybridMultilevel"/>
     <w:tmpl w:val="36165802"/>
@@ -53758,7 +55157,7 @@
       </w:pPr>
     </w:lvl>
   </w:abstractNum>
-  <w:abstractNum w:abstractNumId="40">
+  <w:abstractNum w:abstractNumId="41">
     <w:nsid w:val="72771740"/>
     <w:multiLevelType w:val="hybridMultilevel"/>
     <w:tmpl w:val="12AA4AFA"/>
@@ -53871,7 +55270,7 @@
       </w:rPr>
     </w:lvl>
   </w:abstractNum>
-  <w:abstractNum w:abstractNumId="41">
+  <w:abstractNum w:abstractNumId="42">
     <w:nsid w:val="72963973"/>
     <w:multiLevelType w:val="hybridMultilevel"/>
     <w:tmpl w:val="8AFA3846"/>
@@ -53963,7 +55362,7 @@
       </w:pPr>
     </w:lvl>
   </w:abstractNum>
-  <w:abstractNum w:abstractNumId="42">
+  <w:abstractNum w:abstractNumId="43">
     <w:nsid w:val="736B2F35"/>
     <w:multiLevelType w:val="hybridMultilevel"/>
     <w:tmpl w:val="8F08CC7A"/>
@@ -54076,7 +55475,7 @@
       </w:rPr>
     </w:lvl>
   </w:abstractNum>
-  <w:abstractNum w:abstractNumId="43">
+  <w:abstractNum w:abstractNumId="44">
     <w:nsid w:val="78895F9C"/>
     <w:multiLevelType w:val="hybridMultilevel"/>
     <w:tmpl w:val="6E589782"/>
@@ -54162,7 +55561,7 @@
       </w:pPr>
     </w:lvl>
   </w:abstractNum>
-  <w:abstractNum w:abstractNumId="44">
+  <w:abstractNum w:abstractNumId="45">
     <w:nsid w:val="790220FC"/>
     <w:multiLevelType w:val="multilevel"/>
     <w:tmpl w:val="44389DF4"/>
@@ -54275,7 +55674,7 @@
       </w:rPr>
     </w:lvl>
   </w:abstractNum>
-  <w:abstractNum w:abstractNumId="45">
+  <w:abstractNum w:abstractNumId="46">
     <w:nsid w:val="7A9B5D6C"/>
     <w:multiLevelType w:val="hybridMultilevel"/>
     <w:tmpl w:val="5EB81652"/>
@@ -54388,7 +55787,7 @@
       </w:rPr>
     </w:lvl>
   </w:abstractNum>
-  <w:abstractNum w:abstractNumId="46">
+  <w:abstractNum w:abstractNumId="47">
     <w:nsid w:val="7B024BCF"/>
     <w:multiLevelType w:val="hybridMultilevel"/>
     <w:tmpl w:val="2DC2B498"/>
@@ -54501,10 +55900,10 @@
       </w:rPr>
     </w:lvl>
   </w:abstractNum>
-  <w:abstractNum w:abstractNumId="47">
+  <w:abstractNum w:abstractNumId="48">
     <w:nsid w:val="7BDD1411"/>
     <w:multiLevelType w:val="hybridMultilevel"/>
-    <w:tmpl w:val="1EE46AAE"/>
+    <w:tmpl w:val="B2C005BA"/>
     <w:lvl w:ilvl="0" w:tplc="0409000B">
       <w:start w:val="1"/>
       <w:numFmt w:val="bullet"/>
@@ -54614,7 +56013,7 @@
       </w:rPr>
     </w:lvl>
   </w:abstractNum>
-  <w:abstractNum w:abstractNumId="48">
+  <w:abstractNum w:abstractNumId="49">
     <w:nsid w:val="7D475D97"/>
     <w:multiLevelType w:val="multilevel"/>
     <w:tmpl w:val="2312B082"/>
@@ -54728,10 +56127,10 @@
     </w:lvl>
   </w:abstractNum>
   <w:num w:numId="1">
-    <w:abstractNumId w:val="29"/>
+    <w:abstractNumId w:val="30"/>
   </w:num>
   <w:num w:numId="2">
-    <w:abstractNumId w:val="23"/>
+    <w:abstractNumId w:val="24"/>
   </w:num>
   <w:num w:numId="3">
     <w:abstractNumId w:val="2"/>
@@ -54740,88 +56139,88 @@
     <w:abstractNumId w:val="4"/>
   </w:num>
   <w:num w:numId="5">
-    <w:abstractNumId w:val="41"/>
+    <w:abstractNumId w:val="42"/>
   </w:num>
   <w:num w:numId="6">
-    <w:abstractNumId w:val="30"/>
+    <w:abstractNumId w:val="31"/>
   </w:num>
   <w:num w:numId="7">
-    <w:abstractNumId w:val="14"/>
+    <w:abstractNumId w:val="15"/>
   </w:num>
   <w:num w:numId="8">
-    <w:abstractNumId w:val="35"/>
+    <w:abstractNumId w:val="36"/>
   </w:num>
   <w:num w:numId="9">
     <w:abstractNumId w:val="0"/>
   </w:num>
   <w:num w:numId="10">
-    <w:abstractNumId w:val="18"/>
+    <w:abstractNumId w:val="19"/>
   </w:num>
   <w:num w:numId="11">
     <w:abstractNumId w:val="3"/>
   </w:num>
   <w:num w:numId="12">
-    <w:abstractNumId w:val="48"/>
+    <w:abstractNumId w:val="49"/>
   </w:num>
   <w:num w:numId="13">
     <w:abstractNumId w:val="6"/>
   </w:num>
   <w:num w:numId="14">
-    <w:abstractNumId w:val="21"/>
+    <w:abstractNumId w:val="22"/>
   </w:num>
   <w:num w:numId="15">
-    <w:abstractNumId w:val="16"/>
+    <w:abstractNumId w:val="17"/>
   </w:num>
   <w:num w:numId="16">
-    <w:abstractNumId w:val="43"/>
+    <w:abstractNumId w:val="44"/>
   </w:num>
   <w:num w:numId="17">
+    <w:abstractNumId w:val="28"/>
+  </w:num>
+  <w:num w:numId="18">
     <w:abstractNumId w:val="27"/>
   </w:num>
-  <w:num w:numId="18">
-    <w:abstractNumId w:val="26"/>
-  </w:num>
   <w:num w:numId="19">
-    <w:abstractNumId w:val="31"/>
+    <w:abstractNumId w:val="32"/>
   </w:num>
   <w:num w:numId="20">
-    <w:abstractNumId w:val="20"/>
+    <w:abstractNumId w:val="21"/>
   </w:num>
   <w:num w:numId="21">
     <w:abstractNumId w:val="1"/>
   </w:num>
   <w:num w:numId="22">
-    <w:abstractNumId w:val="13"/>
+    <w:abstractNumId w:val="14"/>
   </w:num>
   <w:num w:numId="23">
     <w:abstractNumId w:val="8"/>
   </w:num>
   <w:num w:numId="24">
-    <w:abstractNumId w:val="33"/>
+    <w:abstractNumId w:val="34"/>
   </w:num>
   <w:num w:numId="25">
-    <w:abstractNumId w:val="39"/>
+    <w:abstractNumId w:val="40"/>
   </w:num>
   <w:num w:numId="26">
     <w:abstractNumId w:val="11"/>
   </w:num>
   <w:num w:numId="27">
-    <w:abstractNumId w:val="32"/>
+    <w:abstractNumId w:val="33"/>
   </w:num>
   <w:num w:numId="28">
-    <w:abstractNumId w:val="46"/>
+    <w:abstractNumId w:val="47"/>
   </w:num>
   <w:num w:numId="29">
     <w:abstractNumId w:val="5"/>
   </w:num>
   <w:num w:numId="30">
-    <w:abstractNumId w:val="47"/>
+    <w:abstractNumId w:val="48"/>
   </w:num>
   <w:num w:numId="31">
-    <w:abstractNumId w:val="17"/>
+    <w:abstractNumId w:val="18"/>
   </w:num>
   <w:num w:numId="32">
-    <w:abstractNumId w:val="42"/>
+    <w:abstractNumId w:val="43"/>
   </w:num>
   <w:num w:numId="33">
     <w:abstractNumId w:val="7"/>
@@ -54830,48 +56229,51 @@
     <w:abstractNumId w:val="9"/>
   </w:num>
   <w:num w:numId="35">
-    <w:abstractNumId w:val="28"/>
+    <w:abstractNumId w:val="29"/>
   </w:num>
   <w:num w:numId="36">
-    <w:abstractNumId w:val="22"/>
+    <w:abstractNumId w:val="23"/>
   </w:num>
   <w:num w:numId="37">
-    <w:abstractNumId w:val="15"/>
+    <w:abstractNumId w:val="16"/>
   </w:num>
   <w:num w:numId="38">
-    <w:abstractNumId w:val="34"/>
+    <w:abstractNumId w:val="35"/>
   </w:num>
   <w:num w:numId="39">
-    <w:abstractNumId w:val="40"/>
+    <w:abstractNumId w:val="41"/>
   </w:num>
   <w:num w:numId="40">
-    <w:abstractNumId w:val="45"/>
+    <w:abstractNumId w:val="46"/>
   </w:num>
   <w:num w:numId="41">
-    <w:abstractNumId w:val="24"/>
+    <w:abstractNumId w:val="25"/>
   </w:num>
   <w:num w:numId="42">
-    <w:abstractNumId w:val="25"/>
+    <w:abstractNumId w:val="26"/>
   </w:num>
   <w:num w:numId="43">
     <w:abstractNumId w:val="10"/>
   </w:num>
   <w:num w:numId="44">
-    <w:abstractNumId w:val="36"/>
+    <w:abstractNumId w:val="37"/>
   </w:num>
   <w:num w:numId="45">
-    <w:abstractNumId w:val="44"/>
+    <w:abstractNumId w:val="45"/>
   </w:num>
   <w:num w:numId="46">
-    <w:abstractNumId w:val="19"/>
+    <w:abstractNumId w:val="20"/>
   </w:num>
   <w:num w:numId="47">
+    <w:abstractNumId w:val="39"/>
+  </w:num>
+  <w:num w:numId="48">
     <w:abstractNumId w:val="38"/>
   </w:num>
-  <w:num w:numId="48">
-    <w:abstractNumId w:val="37"/>
+  <w:num w:numId="49">
+    <w:abstractNumId w:val="13"/>
   </w:num>
-  <w:num w:numId="49">
+  <w:num w:numId="50">
     <w:abstractNumId w:val="12"/>
   </w:num>
   <w:numIdMacAtCleanup w:val="27"/>
@@ -56138,7 +57540,7 @@
 </file>
 
 <file path=customXml/itemProps1.xml><?xml version="1.0" encoding="utf-8"?>
-<ds:datastoreItem xmlns:ds="http://schemas.openxmlformats.org/officeDocument/2006/customXml" ds:itemID="{7B63B20B-D90D-465A-8155-504D3CD4840C}">
+<ds:datastoreItem xmlns:ds="http://schemas.openxmlformats.org/officeDocument/2006/customXml" ds:itemID="{669E3583-33C2-40AC-A1B8-08C65CC0024D}">
   <ds:schemaRefs>
     <ds:schemaRef ds:uri="http://schemas.openxmlformats.org/officeDocument/2006/bibliography"/>
   </ds:schemaRefs>

</xml_diff>